<commit_message>
Added Readme and other changes
</commit_message>
<xml_diff>
--- a/Business Case 1 - Target SQL/Solution/BusinessCase_Solutions.docx
+++ b/Business Case 1 - Target SQL/Solution/BusinessCase_Solutions.docx
@@ -152,7 +152,7 @@
       <w:r>
         <w:rPr/>
         <w:drawing>
-          <wp:anchor behindDoc="0" distT="0" distB="0" distL="0" distR="0" simplePos="0" locked="0" layoutInCell="0" allowOverlap="1" relativeHeight="11">
+          <wp:anchor behindDoc="0" distT="0" distB="0" distL="0" distR="0" simplePos="0" locked="0" layoutInCell="0" allowOverlap="1" relativeHeight="13">
             <wp:simplePos x="0" y="0"/>
             <wp:positionH relativeFrom="column">
               <wp:align>center</wp:align>
@@ -228,15 +228,7 @@
       </w:pPr>
       <w:r>
         <w:rPr/>
-        <w:t xml:space="preserve">Google BigQuery provides a convenient way to check all columns </w:t>
-      </w:r>
-      <w:r>
-        <w:rPr/>
-        <w:t xml:space="preserve">of a table </w:t>
-      </w:r>
-      <w:r>
-        <w:rPr/>
-        <w:t>&amp; their data type.</w:t>
+        <w:t>Google BigQuery provides a convenient way to check all columns of a table &amp; their data type.</w:t>
       </w:r>
     </w:p>
     <w:p>
@@ -337,7 +329,7 @@
       <w:r>
         <w:rPr/>
         <w:drawing>
-          <wp:anchor behindDoc="0" distT="0" distB="0" distL="0" distR="0" simplePos="0" locked="0" layoutInCell="0" allowOverlap="1" relativeHeight="12">
+          <wp:anchor behindDoc="0" distT="0" distB="0" distL="0" distR="0" simplePos="0" locked="0" layoutInCell="0" allowOverlap="1" relativeHeight="14">
             <wp:simplePos x="0" y="0"/>
             <wp:positionH relativeFrom="column">
               <wp:align>center</wp:align>
@@ -414,7 +406,7 @@
       <w:r>
         <w:rPr/>
         <w:drawing>
-          <wp:anchor behindDoc="0" distT="0" distB="0" distL="0" distR="0" simplePos="0" locked="0" layoutInCell="0" allowOverlap="1" relativeHeight="19">
+          <wp:anchor behindDoc="0" distT="0" distB="0" distL="0" distR="0" simplePos="0" locked="0" layoutInCell="0" allowOverlap="1" relativeHeight="21">
             <wp:simplePos x="0" y="0"/>
             <wp:positionH relativeFrom="column">
               <wp:align>center</wp:align>
@@ -506,15 +498,7 @@
       </w:pPr>
       <w:r>
         <w:rPr/>
-        <w:t>W</w:t>
-      </w:r>
-      <w:r>
-        <w:rPr/>
-        <w:t xml:space="preserve">e are looking for Oldest &amp; Recent order datetime, </w:t>
-      </w:r>
-      <w:r>
-        <w:rPr/>
-        <w:t>Calculating difference between both of them as well.</w:t>
+        <w:t>We are looking for Oldest &amp; Recent order datetime, Calculating difference between both of them as well.</w:t>
       </w:r>
     </w:p>
     <w:p>
@@ -602,7 +586,7 @@
       <w:r>
         <w:rPr/>
         <w:drawing>
-          <wp:anchor behindDoc="0" distT="0" distB="0" distL="0" distR="0" simplePos="0" locked="0" layoutInCell="0" allowOverlap="1" relativeHeight="15">
+          <wp:anchor behindDoc="0" distT="0" distB="0" distL="0" distR="0" simplePos="0" locked="0" layoutInCell="0" allowOverlap="1" relativeHeight="17">
             <wp:simplePos x="0" y="0"/>
             <wp:positionH relativeFrom="column">
               <wp:align>center</wp:align>
@@ -704,28 +688,64 @@
           <w:i w:val="false"/>
           <w:iCs w:val="false"/>
         </w:rPr>
-        <w:t>table, than we get only customer</w:t>
-      </w:r>
+        <w:t>table, than we get only customers who has placed a order, &amp; it will automatically fall into timeframe of Orders.</w:t>
+      </w:r>
+    </w:p>
+    <w:p>
+      <w:pPr>
+        <w:pStyle w:val="BodyText"/>
+        <w:numPr>
+          <w:ilvl w:val="0"/>
+          <w:numId w:val="5"/>
+        </w:numPr>
+        <w:bidi w:val="0"/>
+        <w:jc w:val="start"/>
+        <w:rPr/>
+      </w:pPr>
       <w:r>
         <w:rPr>
           <w:i w:val="false"/>
           <w:iCs w:val="false"/>
         </w:rPr>
-        <w:t>s</w:t>
-      </w:r>
+        <w:t>Here also we can provide data in 2 ways</w:t>
+      </w:r>
+    </w:p>
+    <w:p>
+      <w:pPr>
+        <w:pStyle w:val="BodyText"/>
+        <w:numPr>
+          <w:ilvl w:val="1"/>
+          <w:numId w:val="5"/>
+        </w:numPr>
+        <w:bidi w:val="0"/>
+        <w:jc w:val="start"/>
+        <w:rPr/>
+      </w:pPr>
       <w:r>
         <w:rPr>
           <w:i w:val="false"/>
           <w:iCs w:val="false"/>
         </w:rPr>
-        <w:t xml:space="preserve"> who has placed a order, </w:t>
-      </w:r>
+        <w:t>Individual count of distinct cities &amp; states.</w:t>
+      </w:r>
+    </w:p>
+    <w:p>
+      <w:pPr>
+        <w:pStyle w:val="BodyText"/>
+        <w:numPr>
+          <w:ilvl w:val="1"/>
+          <w:numId w:val="5"/>
+        </w:numPr>
+        <w:bidi w:val="0"/>
+        <w:jc w:val="start"/>
+        <w:rPr/>
+      </w:pPr>
       <w:r>
         <w:rPr>
           <w:i w:val="false"/>
           <w:iCs w:val="false"/>
         </w:rPr>
-        <w:t>&amp; it will automatically fall into timeframe of Orders.</w:t>
+        <w:t>Count of cities per state</w:t>
       </w:r>
     </w:p>
     <w:p>
@@ -737,70 +757,6 @@
         </w:numPr>
         <w:bidi w:val="0"/>
         <w:jc w:val="start"/>
-        <w:rPr/>
-      </w:pPr>
-      <w:r>
-        <w:rPr>
-          <w:i w:val="false"/>
-          <w:iCs w:val="false"/>
-        </w:rPr>
-        <w:t>H</w:t>
-      </w:r>
-      <w:r>
-        <w:rPr>
-          <w:i w:val="false"/>
-          <w:iCs w:val="false"/>
-        </w:rPr>
-        <w:t>ere also we can provide data in 2 ways</w:t>
-      </w:r>
-    </w:p>
-    <w:p>
-      <w:pPr>
-        <w:pStyle w:val="BodyText"/>
-        <w:numPr>
-          <w:ilvl w:val="1"/>
-          <w:numId w:val="5"/>
-        </w:numPr>
-        <w:bidi w:val="0"/>
-        <w:jc w:val="start"/>
-        <w:rPr/>
-      </w:pPr>
-      <w:r>
-        <w:rPr>
-          <w:i w:val="false"/>
-          <w:iCs w:val="false"/>
-        </w:rPr>
-        <w:t>Individual count of distinct cities &amp; states.</w:t>
-      </w:r>
-    </w:p>
-    <w:p>
-      <w:pPr>
-        <w:pStyle w:val="BodyText"/>
-        <w:numPr>
-          <w:ilvl w:val="1"/>
-          <w:numId w:val="5"/>
-        </w:numPr>
-        <w:bidi w:val="0"/>
-        <w:jc w:val="start"/>
-        <w:rPr/>
-      </w:pPr>
-      <w:r>
-        <w:rPr>
-          <w:i w:val="false"/>
-          <w:iCs w:val="false"/>
-        </w:rPr>
-        <w:t>Count of cities per state</w:t>
-      </w:r>
-    </w:p>
-    <w:p>
-      <w:pPr>
-        <w:pStyle w:val="BodyText"/>
-        <w:numPr>
-          <w:ilvl w:val="0"/>
-          <w:numId w:val="5"/>
-        </w:numPr>
-        <w:bidi w:val="0"/>
-        <w:jc w:val="start"/>
         <w:rPr>
           <w:b/>
           <w:bCs/>
@@ -816,16 +772,7 @@
           <w:i/>
           <w:iCs/>
         </w:rPr>
-        <w:t>W</w:t>
-      </w:r>
-      <w:r>
-        <w:rPr>
-          <w:b/>
-          <w:bCs/>
-          <w:i/>
-          <w:iCs/>
-        </w:rPr>
-        <w:t>e observe that all customer who ordered something belong to 27 different states which has 4119 distinct cities, We also identified number of cities per state.</w:t>
+        <w:t>We observe that all customer who ordered something belong to 27 different states which has 4119 distinct cities, We also identified number of cities per state.</w:t>
       </w:r>
     </w:p>
     <w:p>
@@ -860,7 +807,7 @@
       <w:r>
         <w:rPr/>
         <w:drawing>
-          <wp:anchor behindDoc="0" distT="0" distB="0" distL="0" distR="0" simplePos="0" locked="0" layoutInCell="0" allowOverlap="1" relativeHeight="13">
+          <wp:anchor behindDoc="0" distT="0" distB="0" distL="0" distR="0" simplePos="0" locked="0" layoutInCell="0" allowOverlap="1" relativeHeight="15">
             <wp:simplePos x="0" y="0"/>
             <wp:positionH relativeFrom="column">
               <wp:align>center</wp:align>
@@ -927,7 +874,7 @@
       <w:r>
         <w:rPr/>
         <w:drawing>
-          <wp:anchor behindDoc="0" distT="0" distB="0" distL="0" distR="0" simplePos="0" locked="0" layoutInCell="0" allowOverlap="1" relativeHeight="14">
+          <wp:anchor behindDoc="0" distT="0" distB="0" distL="0" distR="0" simplePos="0" locked="0" layoutInCell="0" allowOverlap="1" relativeHeight="16">
             <wp:simplePos x="0" y="0"/>
             <wp:positionH relativeFrom="column">
               <wp:align>center</wp:align>
@@ -984,11 +931,7 @@
       </w:pPr>
       <w:r>
         <w:rPr/>
-        <w:t>I</w:t>
-      </w:r>
-      <w:r>
-        <w:rPr/>
-        <w:t>n-depth Exploration</w:t>
+        <w:t>In-depth Exploration</w:t>
       </w:r>
     </w:p>
     <w:p>
@@ -1017,15 +960,7 @@
       </w:pPr>
       <w:r>
         <w:rPr/>
-        <w:t xml:space="preserve">To identify yearly tread we should get the </w:t>
-      </w:r>
-      <w:r>
-        <w:rPr/>
-        <w:t xml:space="preserve">number of </w:t>
-      </w:r>
-      <w:r>
-        <w:rPr/>
-        <w:t>orders per year.</w:t>
+        <w:t>To identify yearly tread we should get the number of orders per year.</w:t>
       </w:r>
     </w:p>
     <w:p>
@@ -1053,15 +988,7 @@
       </w:pPr>
       <w:r>
         <w:rPr/>
-        <w:t>Since we are considering tr</w:t>
-      </w:r>
-      <w:r>
-        <w:rPr/>
-        <w:t>e</w:t>
-      </w:r>
-      <w:r>
-        <w:rPr/>
-        <w:t>nd of order placed , we should even consider canceled(625) and unavailable(609) orders</w:t>
+        <w:t>Since we are considering trend of order placed , we should even consider canceled(625) and unavailable(609) orders</w:t>
       </w:r>
     </w:p>
     <w:p>
@@ -1086,25 +1013,7 @@
           <w:i/>
           <w:iCs/>
         </w:rPr>
-        <w:t>W</w:t>
-      </w:r>
-      <w:r>
-        <w:rPr>
-          <w:b/>
-          <w:bCs/>
-          <w:i/>
-          <w:iCs/>
-        </w:rPr>
-        <w:t xml:space="preserve">e observe a </w:t>
-      </w:r>
-      <w:r>
-        <w:rPr>
-          <w:b/>
-          <w:bCs/>
-          <w:i/>
-          <w:iCs/>
-        </w:rPr>
-        <w:t>Posotive Yearly Orders count pattern.</w:t>
+        <w:t>We observe a Posotive Yearly Orders count pattern.</w:t>
       </w:r>
     </w:p>
     <w:p>
@@ -1133,7 +1042,7 @@
       <w:r>
         <w:rPr/>
         <w:drawing>
-          <wp:anchor behindDoc="0" distT="0" distB="0" distL="0" distR="0" simplePos="0" locked="0" layoutInCell="0" allowOverlap="1" relativeHeight="16">
+          <wp:anchor behindDoc="0" distT="0" distB="0" distL="0" distR="0" simplePos="0" locked="0" layoutInCell="0" allowOverlap="1" relativeHeight="18">
             <wp:simplePos x="0" y="0"/>
             <wp:positionH relativeFrom="column">
               <wp:align>center</wp:align>
@@ -1202,11 +1111,7 @@
       </w:pPr>
       <w:r>
         <w:rPr/>
-        <w:t xml:space="preserve">Can we see some kind of monthly seasonality in terms of the no. of orders being </w:t>
-      </w:r>
-      <w:r>
-        <w:rPr/>
-        <w:t>placed?</w:t>
+        <w:t>Can we see some kind of monthly seasonality in terms of the no. of orders being placed?</w:t>
       </w:r>
     </w:p>
     <w:p>
@@ -1409,7 +1314,7 @@
       <w:r>
         <w:rPr/>
         <w:drawing>
-          <wp:anchor behindDoc="0" distT="0" distB="0" distL="0" distR="0" simplePos="0" locked="0" layoutInCell="0" allowOverlap="1" relativeHeight="17">
+          <wp:anchor behindDoc="0" distT="0" distB="0" distL="0" distR="0" simplePos="0" locked="0" layoutInCell="0" allowOverlap="1" relativeHeight="19">
             <wp:simplePos x="0" y="0"/>
             <wp:positionH relativeFrom="column">
               <wp:align>center</wp:align>
@@ -1609,7 +1514,7 @@
       <w:r>
         <w:rPr/>
         <w:drawing>
-          <wp:anchor behindDoc="0" distT="0" distB="0" distL="0" distR="0" simplePos="0" locked="0" layoutInCell="0" allowOverlap="1" relativeHeight="18">
+          <wp:anchor behindDoc="0" distT="0" distB="0" distL="0" distR="0" simplePos="0" locked="0" layoutInCell="0" allowOverlap="1" relativeHeight="20">
             <wp:simplePos x="0" y="0"/>
             <wp:positionH relativeFrom="column">
               <wp:align>center</wp:align>
@@ -1811,28 +1716,14 @@
           <w:i w:val="false"/>
           <w:iCs w:val="false"/>
         </w:rPr>
-        <w:t xml:space="preserve">We can work with null State column separately. </w:t>
-      </w:r>
-      <w:r>
-        <w:rPr>
-          <w:i w:val="false"/>
-          <w:iCs w:val="false"/>
-        </w:rPr>
-        <w:t>(</w:t>
-      </w:r>
-      <w:r>
-        <w:rPr>
-          <w:i/>
-          <w:iCs/>
-        </w:rPr>
-        <w:t>Curretly we dont have such data.</w:t>
-      </w:r>
-      <w:r>
-        <w:rPr>
-          <w:i/>
-          <w:iCs/>
-        </w:rPr>
-        <w:t>)</w:t>
+        <w:t>We can work with null State column separately. (</w:t>
+      </w:r>
+      <w:r>
+        <w:rPr>
+          <w:i/>
+          <w:iCs/>
+        </w:rPr>
+        <w:t>Curretly we dont have such data.)</w:t>
       </w:r>
     </w:p>
     <w:p>
@@ -1855,21 +1746,7 @@
           <w:i w:val="false"/>
           <w:iCs w:val="false"/>
         </w:rPr>
-        <w:t>We can repres</w:t>
-      </w:r>
-      <w:r>
-        <w:rPr>
-          <w:i w:val="false"/>
-          <w:iCs w:val="false"/>
-        </w:rPr>
-        <w:t>en</w:t>
-      </w:r>
-      <w:r>
-        <w:rPr>
-          <w:i w:val="false"/>
-          <w:iCs w:val="false"/>
-        </w:rPr>
-        <w:t>t this data in two format.</w:t>
+        <w:t>We can represent this data in two format.</w:t>
       </w:r>
     </w:p>
     <w:p>
@@ -1896,25 +1773,7 @@
           <w:i/>
           <w:iCs/>
         </w:rPr>
-        <w:t>We are able to observe the month on month orders placed in each state, however First solution provides a good pivot</w:t>
-      </w:r>
-      <w:r>
-        <w:rPr>
-          <w:b/>
-          <w:bCs/>
-          <w:i/>
-          <w:iCs/>
-        </w:rPr>
-        <w:t>al</w:t>
-      </w:r>
-      <w:r>
-        <w:rPr>
-          <w:b/>
-          <w:bCs/>
-          <w:i/>
-          <w:iCs/>
-        </w:rPr>
-        <w:t xml:space="preserve"> view. </w:t>
+        <w:t xml:space="preserve">We are able to observe the month on month orders placed in each state, however First solution provides a good pivotal view. </w:t>
       </w:r>
     </w:p>
     <w:p>
@@ -1970,7 +1829,7 @@
           <w:iCs w:val="false"/>
         </w:rPr>
         <w:drawing>
-          <wp:anchor behindDoc="0" distT="0" distB="0" distL="0" distR="0" simplePos="0" locked="0" layoutInCell="0" allowOverlap="1" relativeHeight="20">
+          <wp:anchor behindDoc="0" distT="0" distB="0" distL="0" distR="0" simplePos="0" locked="0" layoutInCell="0" allowOverlap="1" relativeHeight="22">
             <wp:simplePos x="0" y="0"/>
             <wp:positionH relativeFrom="column">
               <wp:align>center</wp:align>
@@ -2028,39 +1887,48 @@
         </w:rPr>
       </w:pPr>
       <w:r>
-        <w:rPr/>
-      </w:r>
-    </w:p>
-    <w:p>
-      <w:pPr>
-        <w:pStyle w:val="BodyText"/>
-        <w:bidi w:val="0"/>
-        <w:jc w:val="start"/>
-        <w:rPr>
-          <w:i/>
-          <w:i/>
-          <w:iCs/>
-        </w:rPr>
-      </w:pPr>
-      <w:r>
-        <w:rPr/>
-      </w:r>
-    </w:p>
-    <w:p>
-      <w:pPr>
-        <w:pStyle w:val="BodyText"/>
-        <w:bidi w:val="0"/>
-        <w:jc w:val="start"/>
-        <w:rPr>
-          <w:i/>
-          <w:i/>
-          <w:iCs/>
-        </w:rPr>
-      </w:pPr>
-      <w:r>
-        <w:rPr/>
+        <w:rPr>
+          <w:i/>
+          <w:iCs/>
+        </w:rPr>
+      </w:r>
+    </w:p>
+    <w:p>
+      <w:pPr>
+        <w:pStyle w:val="BodyText"/>
+        <w:bidi w:val="0"/>
+        <w:jc w:val="start"/>
+        <w:rPr>
+          <w:i/>
+          <w:i/>
+          <w:iCs/>
+        </w:rPr>
+      </w:pPr>
+      <w:r>
+        <w:rPr>
+          <w:i/>
+          <w:iCs/>
+        </w:rPr>
+      </w:r>
+    </w:p>
+    <w:p>
+      <w:pPr>
+        <w:pStyle w:val="BodyText"/>
+        <w:bidi w:val="0"/>
+        <w:jc w:val="start"/>
+        <w:rPr>
+          <w:i/>
+          <w:i/>
+          <w:iCs/>
+        </w:rPr>
+      </w:pPr>
+      <w:r>
+        <w:rPr>
+          <w:i/>
+          <w:iCs/>
+        </w:rPr>
         <w:drawing>
-          <wp:anchor behindDoc="0" distT="0" distB="0" distL="0" distR="0" simplePos="0" locked="0" layoutInCell="0" allowOverlap="1" relativeHeight="21">
+          <wp:anchor behindDoc="0" distT="0" distB="0" distL="0" distR="0" simplePos="0" locked="0" layoutInCell="0" allowOverlap="1" relativeHeight="23">
             <wp:simplePos x="0" y="0"/>
             <wp:positionH relativeFrom="column">
               <wp:align>center</wp:align>
@@ -2118,7 +1986,10 @@
         </w:rPr>
       </w:pPr>
       <w:r>
-        <w:rPr/>
+        <w:rPr>
+          <w:i w:val="false"/>
+          <w:iCs w:val="false"/>
+        </w:rPr>
       </w:r>
     </w:p>
     <w:p>
@@ -2139,10 +2010,231 @@
     <w:p>
       <w:pPr>
         <w:pStyle w:val="BodyText"/>
-        <w:rPr/>
-      </w:pPr>
-      <w:r>
-        <w:rPr/>
+        <w:numPr>
+          <w:ilvl w:val="0"/>
+          <w:numId w:val="10"/>
+        </w:numPr>
+        <w:rPr/>
+      </w:pPr>
+      <w:r>
+        <w:rPr/>
+        <w:t xml:space="preserve">There are two columns, </w:t>
+      </w:r>
+      <w:r>
+        <w:rPr>
+          <w:i/>
+          <w:iCs/>
+        </w:rPr>
+        <w:t xml:space="preserve">customer_id </w:t>
+      </w:r>
+      <w:r>
+        <w:rPr>
+          <w:i w:val="false"/>
+          <w:iCs w:val="false"/>
+        </w:rPr>
+        <w:t xml:space="preserve">and </w:t>
+      </w:r>
+      <w:r>
+        <w:rPr>
+          <w:i/>
+          <w:iCs/>
+        </w:rPr>
+        <w:t xml:space="preserve">customer_unique_id, </w:t>
+      </w:r>
+      <w:r>
+        <w:rPr>
+          <w:i w:val="false"/>
+          <w:iCs w:val="false"/>
+        </w:rPr>
+        <w:t xml:space="preserve">But upon checking with </w:t>
+      </w:r>
+      <w:r>
+        <w:rPr>
+          <w:i/>
+          <w:iCs/>
+        </w:rPr>
+        <w:t>customers</w:t>
+      </w:r>
+      <w:r>
+        <w:rPr>
+          <w:i w:val="false"/>
+          <w:iCs w:val="false"/>
+        </w:rPr>
+        <w:t xml:space="preserve"> &amp; </w:t>
+      </w:r>
+      <w:r>
+        <w:rPr>
+          <w:i/>
+          <w:iCs/>
+        </w:rPr>
+        <w:t>orders</w:t>
+      </w:r>
+      <w:r>
+        <w:rPr>
+          <w:i w:val="false"/>
+          <w:iCs w:val="false"/>
+        </w:rPr>
+        <w:t xml:space="preserve">, we identify that each customer_unique_id has multiple customer_id which is directly related to order_id. </w:t>
+      </w:r>
+    </w:p>
+    <w:p>
+      <w:pPr>
+        <w:pStyle w:val="BodyText"/>
+        <w:numPr>
+          <w:ilvl w:val="0"/>
+          <w:numId w:val="10"/>
+        </w:numPr>
+        <w:rPr/>
+      </w:pPr>
+      <w:r>
+        <w:rPr>
+          <w:i w:val="false"/>
+          <w:iCs w:val="false"/>
+        </w:rPr>
+        <w:t>Hence taking the count of customer_unique_id group by will provide the correct result.</w:t>
+      </w:r>
+    </w:p>
+    <w:p>
+      <w:pPr>
+        <w:pStyle w:val="BodyText"/>
+        <w:numPr>
+          <w:ilvl w:val="0"/>
+          <w:numId w:val="10"/>
+        </w:numPr>
+        <w:rPr>
+          <w:b/>
+          <w:bCs/>
+          <w:i/>
+          <w:i/>
+          <w:iCs/>
+        </w:rPr>
+      </w:pPr>
+      <w:r>
+        <w:rPr>
+          <w:b/>
+          <w:bCs/>
+          <w:i/>
+          <w:iCs/>
+        </w:rPr>
+        <w:t>We Observe Customer distribution across state.  SP , RJ &amp; MG are top 3 contributing states.</w:t>
+      </w:r>
+    </w:p>
+    <w:p>
+      <w:pPr>
+        <w:pStyle w:val="BodyText"/>
+        <w:rPr>
+          <w:b/>
+          <w:bCs/>
+          <w:i/>
+          <w:i/>
+          <w:iCs/>
+        </w:rPr>
+      </w:pPr>
+      <w:r>
+        <w:rPr>
+          <w:b/>
+          <w:bCs/>
+          <w:i/>
+          <w:iCs/>
+        </w:rPr>
+      </w:r>
+    </w:p>
+    <w:p>
+      <w:pPr>
+        <w:pStyle w:val="BodyText"/>
+        <w:rPr>
+          <w:b/>
+          <w:bCs/>
+          <w:i/>
+          <w:i/>
+          <w:iCs/>
+        </w:rPr>
+      </w:pPr>
+      <w:r>
+        <w:rPr>
+          <w:b/>
+          <w:bCs/>
+          <w:i/>
+          <w:iCs/>
+        </w:rPr>
+      </w:r>
+    </w:p>
+    <w:p>
+      <w:pPr>
+        <w:pStyle w:val="BodyText"/>
+        <w:rPr>
+          <w:b/>
+          <w:bCs/>
+          <w:i/>
+          <w:i/>
+          <w:iCs/>
+        </w:rPr>
+      </w:pPr>
+      <w:r>
+        <w:rPr>
+          <w:b/>
+          <w:bCs/>
+          <w:i/>
+          <w:iCs/>
+        </w:rPr>
+        <w:drawing>
+          <wp:anchor behindDoc="0" distT="0" distB="0" distL="0" distR="0" simplePos="0" locked="0" layoutInCell="0" allowOverlap="1" relativeHeight="24">
+            <wp:simplePos x="0" y="0"/>
+            <wp:positionH relativeFrom="column">
+              <wp:align>center</wp:align>
+            </wp:positionH>
+            <wp:positionV relativeFrom="paragraph">
+              <wp:posOffset>635</wp:posOffset>
+            </wp:positionV>
+            <wp:extent cx="6120130" cy="3366135"/>
+            <wp:effectExtent l="0" t="0" r="0" b="0"/>
+            <wp:wrapSquare wrapText="largest"/>
+            <wp:docPr id="12" name="Image12" descr="" title=""/>
+            <wp:cNvGraphicFramePr>
+              <a:graphicFrameLocks xmlns:a="http://schemas.openxmlformats.org/drawingml/2006/main" noChangeAspect="1"/>
+            </wp:cNvGraphicFramePr>
+            <a:graphic xmlns:a="http://schemas.openxmlformats.org/drawingml/2006/main">
+              <a:graphicData uri="http://schemas.openxmlformats.org/drawingml/2006/picture">
+                <pic:pic xmlns:pic="http://schemas.openxmlformats.org/drawingml/2006/picture">
+                  <pic:nvPicPr>
+                    <pic:cNvPr id="12" name="Image12" descr="" title=""/>
+                    <pic:cNvPicPr>
+                      <a:picLocks noChangeAspect="1" noChangeArrowheads="1"/>
+                    </pic:cNvPicPr>
+                  </pic:nvPicPr>
+                  <pic:blipFill>
+                    <a:blip r:embed="rId13"/>
+                    <a:stretch>
+                      <a:fillRect/>
+                    </a:stretch>
+                  </pic:blipFill>
+                  <pic:spPr bwMode="auto">
+                    <a:xfrm>
+                      <a:off x="0" y="0"/>
+                      <a:ext cx="6120130" cy="3366135"/>
+                    </a:xfrm>
+                    <a:prstGeom prst="rect">
+                      <a:avLst/>
+                    </a:prstGeom>
+                  </pic:spPr>
+                </pic:pic>
+              </a:graphicData>
+            </a:graphic>
+          </wp:anchor>
+        </w:drawing>
+      </w:r>
+    </w:p>
+    <w:p>
+      <w:pPr>
+        <w:pStyle w:val="BodyText"/>
+        <w:rPr/>
+      </w:pPr>
+      <w:r>
+        <w:rPr>
+          <w:i w:val="false"/>
+          <w:iCs w:val="false"/>
+        </w:rPr>
+        <w:t xml:space="preserve"> </w:t>
       </w:r>
     </w:p>
     <w:p>
@@ -2324,8 +2416,8 @@
         </w:tblCellMar>
       </w:tblPr>
       <w:tblGrid>
-        <w:gridCol w:w="967"/>
-        <w:gridCol w:w="1186"/>
+        <w:gridCol w:w="966"/>
+        <w:gridCol w:w="1187"/>
         <w:gridCol w:w="5075"/>
         <w:gridCol w:w="2409"/>
       </w:tblGrid>
@@ -2333,7 +2425,7 @@
         <w:trPr/>
         <w:tc>
           <w:tcPr>
-            <w:tcW w:w="967" w:type="dxa"/>
+            <w:tcW w:w="966" w:type="dxa"/>
             <w:tcBorders/>
           </w:tcPr>
           <w:p>
@@ -2352,7 +2444,7 @@
         </w:tc>
         <w:tc>
           <w:tcPr>
-            <w:tcW w:w="1186" w:type="dxa"/>
+            <w:tcW w:w="1187" w:type="dxa"/>
             <w:tcBorders/>
           </w:tcPr>
           <w:p>
@@ -2412,7 +2504,7 @@
         <w:trPr/>
         <w:tc>
           <w:tcPr>
-            <w:tcW w:w="967" w:type="dxa"/>
+            <w:tcW w:w="966" w:type="dxa"/>
             <w:tcBorders/>
           </w:tcPr>
           <w:p>
@@ -2431,7 +2523,7 @@
         </w:tc>
         <w:tc>
           <w:tcPr>
-            <w:tcW w:w="1186" w:type="dxa"/>
+            <w:tcW w:w="1187" w:type="dxa"/>
             <w:tcBorders/>
           </w:tcPr>
           <w:p>
@@ -2527,9 +2619,9 @@
       </w:r>
     </w:p>
     <w:sectPr>
-      <w:headerReference w:type="even" r:id="rId13"/>
-      <w:headerReference w:type="default" r:id="rId14"/>
-      <w:headerReference w:type="first" r:id="rId15"/>
+      <w:headerReference w:type="even" r:id="rId14"/>
+      <w:headerReference w:type="default" r:id="rId15"/>
+      <w:headerReference w:type="first" r:id="rId16"/>
       <w:type w:val="nextPage"/>
       <w:pgSz w:w="11906" w:h="16838"/>
       <w:pgMar w:left="1134" w:right="1134" w:gutter="0" w:header="1134" w:top="1417" w:footer="0" w:bottom="1134"/>
@@ -2593,10 +2685,10 @@
           </v:handles>
           <o:lock v:ext="edit" text="t" shapetype="t"/>
         </v:shapetype>
-        <v:shape id="PowerPlusWaterMarkObject" o:spid="shape_0" adj="10800" fillcolor="silver" stroked="f" o:allowincell="f" style="position:absolute;margin-left:0.05pt;margin-top:323.1pt;width:481.75pt;height:67.95pt;mso-wrap-style:none;v-text-anchor:middle;rotation:315;mso-position-horizontal:center;mso-position-horizontal-relative:margin;mso-position-vertical:center;mso-position-vertical-relative:margin" type="_x0000_t136">
+        <v:shape id="PowerPlusWaterMarkObject" o:spid="shape_0" adj="10800" fillcolor="silver" stroked="f" o:allowincell="f" style="position:absolute;margin-left:0.1pt;margin-top:323.15pt;width:481.7pt;height:67.9pt;mso-wrap-style:none;v-text-anchor:middle;rotation:315;mso-position-horizontal:center;mso-position-horizontal-relative:margin;mso-position-vertical:center;mso-position-vertical-relative:margin" type="_x0000_t136">
           <v:path textpathok="t"/>
           <v:textpath on="t" fitshape="t" string="PRIYESH YADAV" style="font-family:&quot;Liberation Sans&quot;;font-size:1pt" trim="t"/>
-          <v:fill o:detectmouseclick="t" type="solid" color2="#3f3f3f" opacity="0.18"/>
+          <v:fill o:detectmouseclick="t" type="solid" color2="#3f3f3f" opacity="0.17"/>
           <v:stroke color="#3465a4" joinstyle="round" endcap="flat"/>
           <w10:wrap type="none"/>
         </v:shape>
@@ -2619,10 +2711,10 @@
     <w:r>
       <w:rPr/>
       <w:pict>
-        <v:shape id="PowerPlusWaterMarkObject" o:spid="shape_0" adj="10800" fillcolor="silver" stroked="f" o:allowincell="f" style="position:absolute;margin-left:0.05pt;margin-top:323.1pt;width:481.75pt;height:67.95pt;mso-wrap-style:none;v-text-anchor:middle;rotation:315;mso-position-horizontal:center;mso-position-horizontal-relative:margin;mso-position-vertical:center;mso-position-vertical-relative:margin" type="_x0000_t136">
+        <v:shape id="PowerPlusWaterMarkObject" o:spid="shape_0" adj="10800" fillcolor="silver" stroked="f" o:allowincell="f" style="position:absolute;margin-left:0.1pt;margin-top:323.15pt;width:481.7pt;height:67.9pt;mso-wrap-style:none;v-text-anchor:middle;rotation:315;mso-position-horizontal:center;mso-position-horizontal-relative:margin;mso-position-vertical:center;mso-position-vertical-relative:margin" type="_x0000_t136">
           <v:path textpathok="t"/>
           <v:textpath on="t" fitshape="t" string="PRIYESH YADAV" style="font-family:&quot;Liberation Sans&quot;;font-size:1pt" trim="t"/>
-          <v:fill o:detectmouseclick="t" type="solid" color2="#3f3f3f" opacity="0.18"/>
+          <v:fill o:detectmouseclick="t" type="solid" color2="#3f3f3f" opacity="0.17"/>
           <v:stroke color="#3465a4" joinstyle="round" endcap="flat"/>
           <w10:wrap type="none"/>
         </v:shape>
@@ -3859,6 +3951,143 @@
     </w:lvl>
   </w:abstractNum>
   <w:abstractNum w:abstractNumId="10">
+    <w:lvl w:ilvl="0">
+      <w:start w:val="1"/>
+      <w:numFmt w:val="bullet"/>
+      <w:lvlText w:val=""/>
+      <w:lvlJc w:val="start"/>
+      <w:pPr>
+        <w:tabs>
+          <w:tab w:val="num" w:pos="720"/>
+        </w:tabs>
+        <w:ind w:start="720" w:hanging="360"/>
+      </w:pPr>
+      <w:rPr>
+        <w:rFonts w:ascii="Symbol" w:hAnsi="Symbol" w:cs="Symbol" w:hint="default"/>
+      </w:rPr>
+    </w:lvl>
+    <w:lvl w:ilvl="1">
+      <w:start w:val="1"/>
+      <w:numFmt w:val="bullet"/>
+      <w:lvlText w:val="◦"/>
+      <w:lvlJc w:val="start"/>
+      <w:pPr>
+        <w:tabs>
+          <w:tab w:val="num" w:pos="1080"/>
+        </w:tabs>
+        <w:ind w:start="1080" w:hanging="360"/>
+      </w:pPr>
+      <w:rPr>
+        <w:rFonts w:ascii="OpenSymbol" w:hAnsi="OpenSymbol" w:cs="OpenSymbol" w:hint="default"/>
+      </w:rPr>
+    </w:lvl>
+    <w:lvl w:ilvl="2">
+      <w:start w:val="1"/>
+      <w:numFmt w:val="bullet"/>
+      <w:lvlText w:val="▪"/>
+      <w:lvlJc w:val="start"/>
+      <w:pPr>
+        <w:tabs>
+          <w:tab w:val="num" w:pos="1440"/>
+        </w:tabs>
+        <w:ind w:start="1440" w:hanging="360"/>
+      </w:pPr>
+      <w:rPr>
+        <w:rFonts w:ascii="OpenSymbol" w:hAnsi="OpenSymbol" w:cs="OpenSymbol" w:hint="default"/>
+      </w:rPr>
+    </w:lvl>
+    <w:lvl w:ilvl="3">
+      <w:start w:val="1"/>
+      <w:numFmt w:val="bullet"/>
+      <w:lvlText w:val=""/>
+      <w:lvlJc w:val="start"/>
+      <w:pPr>
+        <w:tabs>
+          <w:tab w:val="num" w:pos="1800"/>
+        </w:tabs>
+        <w:ind w:start="1800" w:hanging="360"/>
+      </w:pPr>
+      <w:rPr>
+        <w:rFonts w:ascii="Symbol" w:hAnsi="Symbol" w:cs="Symbol" w:hint="default"/>
+      </w:rPr>
+    </w:lvl>
+    <w:lvl w:ilvl="4">
+      <w:start w:val="1"/>
+      <w:numFmt w:val="bullet"/>
+      <w:lvlText w:val="◦"/>
+      <w:lvlJc w:val="start"/>
+      <w:pPr>
+        <w:tabs>
+          <w:tab w:val="num" w:pos="2160"/>
+        </w:tabs>
+        <w:ind w:start="2160" w:hanging="360"/>
+      </w:pPr>
+      <w:rPr>
+        <w:rFonts w:ascii="OpenSymbol" w:hAnsi="OpenSymbol" w:cs="OpenSymbol" w:hint="default"/>
+      </w:rPr>
+    </w:lvl>
+    <w:lvl w:ilvl="5">
+      <w:start w:val="1"/>
+      <w:numFmt w:val="bullet"/>
+      <w:lvlText w:val="▪"/>
+      <w:lvlJc w:val="start"/>
+      <w:pPr>
+        <w:tabs>
+          <w:tab w:val="num" w:pos="2520"/>
+        </w:tabs>
+        <w:ind w:start="2520" w:hanging="360"/>
+      </w:pPr>
+      <w:rPr>
+        <w:rFonts w:ascii="OpenSymbol" w:hAnsi="OpenSymbol" w:cs="OpenSymbol" w:hint="default"/>
+      </w:rPr>
+    </w:lvl>
+    <w:lvl w:ilvl="6">
+      <w:start w:val="1"/>
+      <w:numFmt w:val="bullet"/>
+      <w:lvlText w:val=""/>
+      <w:lvlJc w:val="start"/>
+      <w:pPr>
+        <w:tabs>
+          <w:tab w:val="num" w:pos="2880"/>
+        </w:tabs>
+        <w:ind w:start="2880" w:hanging="360"/>
+      </w:pPr>
+      <w:rPr>
+        <w:rFonts w:ascii="Symbol" w:hAnsi="Symbol" w:cs="Symbol" w:hint="default"/>
+      </w:rPr>
+    </w:lvl>
+    <w:lvl w:ilvl="7">
+      <w:start w:val="1"/>
+      <w:numFmt w:val="bullet"/>
+      <w:lvlText w:val="◦"/>
+      <w:lvlJc w:val="start"/>
+      <w:pPr>
+        <w:tabs>
+          <w:tab w:val="num" w:pos="3240"/>
+        </w:tabs>
+        <w:ind w:start="3240" w:hanging="360"/>
+      </w:pPr>
+      <w:rPr>
+        <w:rFonts w:ascii="OpenSymbol" w:hAnsi="OpenSymbol" w:cs="OpenSymbol" w:hint="default"/>
+      </w:rPr>
+    </w:lvl>
+    <w:lvl w:ilvl="8">
+      <w:start w:val="1"/>
+      <w:numFmt w:val="bullet"/>
+      <w:lvlText w:val="▪"/>
+      <w:lvlJc w:val="start"/>
+      <w:pPr>
+        <w:tabs>
+          <w:tab w:val="num" w:pos="3600"/>
+        </w:tabs>
+        <w:ind w:start="3600" w:hanging="360"/>
+      </w:pPr>
+      <w:rPr>
+        <w:rFonts w:ascii="OpenSymbol" w:hAnsi="OpenSymbol" w:cs="OpenSymbol" w:hint="default"/>
+      </w:rPr>
+    </w:lvl>
+  </w:abstractNum>
+  <w:abstractNum w:abstractNumId="11">
     <w:lvl w:ilvl="0">
       <w:start w:val="1"/>
       <w:numFmt w:val="none"/>
@@ -4006,6 +4235,9 @@
   </w:num>
   <w:num w:numId="10">
     <w:abstractNumId w:val="10"/>
+  </w:num>
+  <w:num w:numId="11">
+    <w:abstractNumId w:val="11"/>
   </w:num>
 </w:numbering>
 </file>

</xml_diff>

<commit_message>
Added solution till section 4
</commit_message>
<xml_diff>
--- a/Business Case 1 - Target SQL/Solution/BusinessCase_Solutions.docx
+++ b/Business Case 1 - Target SQL/Solution/BusinessCase_Solutions.docx
@@ -152,7 +152,7 @@
       <w:r>
         <w:rPr/>
         <w:drawing>
-          <wp:anchor behindDoc="0" distT="0" distB="0" distL="0" distR="0" simplePos="0" locked="0" layoutInCell="0" allowOverlap="1" relativeHeight="13">
+          <wp:anchor behindDoc="0" distT="0" distB="0" distL="0" distR="0" simplePos="0" locked="0" layoutInCell="0" allowOverlap="1" relativeHeight="15">
             <wp:simplePos x="0" y="0"/>
             <wp:positionH relativeFrom="column">
               <wp:align>center</wp:align>
@@ -329,7 +329,7 @@
       <w:r>
         <w:rPr/>
         <w:drawing>
-          <wp:anchor behindDoc="0" distT="0" distB="0" distL="0" distR="0" simplePos="0" locked="0" layoutInCell="0" allowOverlap="1" relativeHeight="14">
+          <wp:anchor behindDoc="0" distT="0" distB="0" distL="0" distR="0" simplePos="0" locked="0" layoutInCell="0" allowOverlap="1" relativeHeight="16">
             <wp:simplePos x="0" y="0"/>
             <wp:positionH relativeFrom="column">
               <wp:align>center</wp:align>
@@ -406,7 +406,7 @@
       <w:r>
         <w:rPr/>
         <w:drawing>
-          <wp:anchor behindDoc="0" distT="0" distB="0" distL="0" distR="0" simplePos="0" locked="0" layoutInCell="0" allowOverlap="1" relativeHeight="21">
+          <wp:anchor behindDoc="0" distT="0" distB="0" distL="0" distR="0" simplePos="0" locked="0" layoutInCell="0" allowOverlap="1" relativeHeight="23">
             <wp:simplePos x="0" y="0"/>
             <wp:positionH relativeFrom="column">
               <wp:align>center</wp:align>
@@ -586,7 +586,7 @@
       <w:r>
         <w:rPr/>
         <w:drawing>
-          <wp:anchor behindDoc="0" distT="0" distB="0" distL="0" distR="0" simplePos="0" locked="0" layoutInCell="0" allowOverlap="1" relativeHeight="17">
+          <wp:anchor behindDoc="0" distT="0" distB="0" distL="0" distR="0" simplePos="0" locked="0" layoutInCell="0" allowOverlap="1" relativeHeight="19">
             <wp:simplePos x="0" y="0"/>
             <wp:positionH relativeFrom="column">
               <wp:align>center</wp:align>
@@ -807,7 +807,7 @@
       <w:r>
         <w:rPr/>
         <w:drawing>
-          <wp:anchor behindDoc="0" distT="0" distB="0" distL="0" distR="0" simplePos="0" locked="0" layoutInCell="0" allowOverlap="1" relativeHeight="15">
+          <wp:anchor behindDoc="0" distT="0" distB="0" distL="0" distR="0" simplePos="0" locked="0" layoutInCell="0" allowOverlap="1" relativeHeight="17">
             <wp:simplePos x="0" y="0"/>
             <wp:positionH relativeFrom="column">
               <wp:align>center</wp:align>
@@ -874,7 +874,7 @@
       <w:r>
         <w:rPr/>
         <w:drawing>
-          <wp:anchor behindDoc="0" distT="0" distB="0" distL="0" distR="0" simplePos="0" locked="0" layoutInCell="0" allowOverlap="1" relativeHeight="16">
+          <wp:anchor behindDoc="0" distT="0" distB="0" distL="0" distR="0" simplePos="0" locked="0" layoutInCell="0" allowOverlap="1" relativeHeight="18">
             <wp:simplePos x="0" y="0"/>
             <wp:positionH relativeFrom="column">
               <wp:align>center</wp:align>
@@ -1042,7 +1042,7 @@
       <w:r>
         <w:rPr/>
         <w:drawing>
-          <wp:anchor behindDoc="0" distT="0" distB="0" distL="0" distR="0" simplePos="0" locked="0" layoutInCell="0" allowOverlap="1" relativeHeight="18">
+          <wp:anchor behindDoc="0" distT="0" distB="0" distL="0" distR="0" simplePos="0" locked="0" layoutInCell="0" allowOverlap="1" relativeHeight="20">
             <wp:simplePos x="0" y="0"/>
             <wp:positionH relativeFrom="column">
               <wp:align>center</wp:align>
@@ -1314,7 +1314,7 @@
       <w:r>
         <w:rPr/>
         <w:drawing>
-          <wp:anchor behindDoc="0" distT="0" distB="0" distL="0" distR="0" simplePos="0" locked="0" layoutInCell="0" allowOverlap="1" relativeHeight="19">
+          <wp:anchor behindDoc="0" distT="0" distB="0" distL="0" distR="0" simplePos="0" locked="0" layoutInCell="0" allowOverlap="1" relativeHeight="21">
             <wp:simplePos x="0" y="0"/>
             <wp:positionH relativeFrom="column">
               <wp:align>center</wp:align>
@@ -1514,7 +1514,7 @@
       <w:r>
         <w:rPr/>
         <w:drawing>
-          <wp:anchor behindDoc="0" distT="0" distB="0" distL="0" distR="0" simplePos="0" locked="0" layoutInCell="0" allowOverlap="1" relativeHeight="20">
+          <wp:anchor behindDoc="0" distT="0" distB="0" distL="0" distR="0" simplePos="0" locked="0" layoutInCell="0" allowOverlap="1" relativeHeight="22">
             <wp:simplePos x="0" y="0"/>
             <wp:positionH relativeFrom="column">
               <wp:align>center</wp:align>
@@ -1829,7 +1829,7 @@
           <w:iCs w:val="false"/>
         </w:rPr>
         <w:drawing>
-          <wp:anchor behindDoc="0" distT="0" distB="0" distL="0" distR="0" simplePos="0" locked="0" layoutInCell="0" allowOverlap="1" relativeHeight="22">
+          <wp:anchor behindDoc="0" distT="0" distB="0" distL="0" distR="0" simplePos="0" locked="0" layoutInCell="0" allowOverlap="1" relativeHeight="24">
             <wp:simplePos x="0" y="0"/>
             <wp:positionH relativeFrom="column">
               <wp:align>center</wp:align>
@@ -1928,7 +1928,7 @@
           <w:iCs/>
         </w:rPr>
         <w:drawing>
-          <wp:anchor behindDoc="0" distT="0" distB="0" distL="0" distR="0" simplePos="0" locked="0" layoutInCell="0" allowOverlap="1" relativeHeight="23">
+          <wp:anchor behindDoc="0" distT="0" distB="0" distL="0" distR="0" simplePos="0" locked="0" layoutInCell="0" allowOverlap="1" relativeHeight="25">
             <wp:simplePos x="0" y="0"/>
             <wp:positionH relativeFrom="column">
               <wp:align>center</wp:align>
@@ -2161,24 +2161,76 @@
     </w:p>
     <w:p>
       <w:pPr>
-        <w:pStyle w:val="BodyText"/>
-        <w:rPr>
-          <w:b/>
-          <w:bCs/>
-          <w:i/>
-          <w:i/>
-          <w:iCs/>
-        </w:rPr>
-      </w:pPr>
-      <w:r>
-        <w:rPr>
-          <w:b/>
-          <w:bCs/>
-          <w:i/>
-          <w:iCs/>
-        </w:rPr>
+        <w:pStyle w:val="Heading2"/>
+        <w:numPr>
+          <w:ilvl w:val="0"/>
+          <w:numId w:val="0"/>
+        </w:numPr>
+        <w:ind w:hanging="0" w:start="0"/>
+        <w:rPr>
+          <w:rFonts w:ascii="sans-serif" w:hAnsi="sans-serif"/>
+          <w:b w:val="false"/>
+          <w:i w:val="false"/>
+          <w:i w:val="false"/>
+          <w:iCs w:val="false"/>
+          <w:caps w:val="false"/>
+          <w:smallCaps w:val="false"/>
+          <w:spacing w:val="0"/>
+          <w:sz w:val="30"/>
+        </w:rPr>
+      </w:pPr>
+      <w:r>
+        <w:rPr/>
+      </w:r>
+    </w:p>
+    <w:p>
+      <w:pPr>
+        <w:pStyle w:val="Heading2"/>
+        <w:numPr>
+          <w:ilvl w:val="1"/>
+          <w:numId w:val="1"/>
+        </w:numPr>
+        <w:ind w:hanging="0" w:start="0"/>
+        <w:rPr>
+          <w:rFonts w:ascii="sans-serif" w:hAnsi="sans-serif"/>
+          <w:b w:val="false"/>
+          <w:i w:val="false"/>
+          <w:i w:val="false"/>
+          <w:iCs w:val="false"/>
+          <w:caps w:val="false"/>
+          <w:smallCaps w:val="false"/>
+          <w:spacing w:val="0"/>
+          <w:sz w:val="30"/>
+        </w:rPr>
+      </w:pPr>
+      <w:r>
+        <w:rPr/>
+      </w:r>
+    </w:p>
+    <w:p>
+      <w:pPr>
+        <w:pStyle w:val="Heading2"/>
+        <w:numPr>
+          <w:ilvl w:val="1"/>
+          <w:numId w:val="1"/>
+        </w:numPr>
+        <w:ind w:hanging="0" w:start="0"/>
+        <w:rPr>
+          <w:rFonts w:ascii="sans-serif" w:hAnsi="sans-serif"/>
+          <w:b w:val="false"/>
+          <w:i w:val="false"/>
+          <w:i w:val="false"/>
+          <w:iCs w:val="false"/>
+          <w:caps w:val="false"/>
+          <w:smallCaps w:val="false"/>
+          <w:spacing w:val="0"/>
+          <w:sz w:val="30"/>
+        </w:rPr>
+      </w:pPr>
+      <w:r>
+        <w:rPr/>
         <w:drawing>
-          <wp:anchor behindDoc="0" distT="0" distB="0" distL="0" distR="0" simplePos="0" locked="0" layoutInCell="0" allowOverlap="1" relativeHeight="24">
+          <wp:anchor behindDoc="0" distT="0" distB="0" distL="0" distR="0" simplePos="0" locked="0" layoutInCell="0" allowOverlap="1" relativeHeight="26">
             <wp:simplePos x="0" y="0"/>
             <wp:positionH relativeFrom="column">
               <wp:align>center</wp:align>
@@ -2226,99 +2278,89 @@
     </w:p>
     <w:p>
       <w:pPr>
-        <w:pStyle w:val="BodyText"/>
-        <w:rPr/>
-      </w:pPr>
-      <w:r>
-        <w:rPr>
+        <w:pStyle w:val="Heading2"/>
+        <w:numPr>
+          <w:ilvl w:val="1"/>
+          <w:numId w:val="1"/>
+        </w:numPr>
+        <w:ind w:hanging="0" w:start="0"/>
+        <w:rPr>
+          <w:rFonts w:ascii="sans-serif" w:hAnsi="sans-serif"/>
+          <w:b w:val="false"/>
+          <w:i w:val="false"/>
           <w:i w:val="false"/>
           <w:iCs w:val="false"/>
+          <w:caps w:val="false"/>
+          <w:smallCaps w:val="false"/>
+          <w:spacing w:val="0"/>
+          <w:sz w:val="30"/>
+        </w:rPr>
+      </w:pPr>
+      <w:r>
+        <w:rPr/>
+      </w:r>
+    </w:p>
+    <w:p>
+      <w:pPr>
+        <w:pStyle w:val="Heading2"/>
+        <w:numPr>
+          <w:ilvl w:val="1"/>
+          <w:numId w:val="1"/>
+        </w:numPr>
+        <w:ind w:hanging="0" w:start="0"/>
+        <w:rPr/>
+      </w:pPr>
+      <w:r>
+        <w:rPr>
+          <w:rFonts w:ascii="sans-serif" w:hAnsi="sans-serif"/>
+          <w:b w:val="false"/>
+          <w:i w:val="false"/>
+          <w:iCs w:val="false"/>
+          <w:caps w:val="false"/>
+          <w:smallCaps w:val="false"/>
+          <w:spacing w:val="0"/>
+          <w:sz w:val="30"/>
+        </w:rPr>
+        <w:t>I</w:t>
+      </w:r>
+      <w:r>
+        <w:rPr>
+          <w:rFonts w:ascii="sans-serif" w:hAnsi="sans-serif"/>
+          <w:b w:val="false"/>
+          <w:i w:val="false"/>
+          <w:iCs w:val="false"/>
+          <w:caps w:val="false"/>
+          <w:smallCaps w:val="false"/>
+          <w:spacing w:val="0"/>
+          <w:sz w:val="30"/>
+        </w:rPr>
+        <w:t>mpact on Economy: Analyze the money movement by e-commerce by looking at order</w:t>
+      </w:r>
+      <w:r>
+        <w:rPr>
+          <w:rFonts w:ascii="Arial" w:hAnsi="Arial"/>
+          <w:b w:val="false"/>
+          <w:i w:val="false"/>
+          <w:iCs w:val="false"/>
+          <w:caps w:val="false"/>
+          <w:smallCaps w:val="false"/>
+          <w:spacing w:val="0"/>
+          <w:sz w:val="24"/>
         </w:rPr>
         <w:t xml:space="preserve"> </w:t>
       </w:r>
-    </w:p>
-    <w:p>
-      <w:pPr>
-        <w:pStyle w:val="BodyText"/>
-        <w:bidi w:val="0"/>
-        <w:ind w:hanging="0" w:start="0"/>
-        <w:jc w:val="start"/>
-        <w:rPr/>
-      </w:pPr>
-      <w:r>
-        <w:rPr/>
-      </w:r>
-    </w:p>
-    <w:p>
-      <w:pPr>
-        <w:pStyle w:val="BodyText"/>
-        <w:bidi w:val="0"/>
-        <w:ind w:hanging="0" w:start="0"/>
-        <w:jc w:val="start"/>
-        <w:rPr/>
-      </w:pPr>
-      <w:r>
-        <w:rPr/>
-      </w:r>
-    </w:p>
-    <w:p>
-      <w:pPr>
-        <w:pStyle w:val="BodyText"/>
-        <w:bidi w:val="0"/>
-        <w:ind w:hanging="0" w:start="0"/>
-        <w:jc w:val="start"/>
-        <w:rPr/>
-      </w:pPr>
-      <w:r>
-        <w:rPr/>
-      </w:r>
-    </w:p>
-    <w:p>
-      <w:pPr>
-        <w:pStyle w:val="BodyText"/>
-        <w:bidi w:val="0"/>
-        <w:ind w:hanging="0" w:start="0"/>
-        <w:jc w:val="start"/>
-        <w:rPr/>
-      </w:pPr>
-      <w:r>
-        <w:rPr/>
-      </w:r>
-    </w:p>
-    <w:p>
-      <w:pPr>
-        <w:pStyle w:val="BodyText"/>
-        <w:bidi w:val="0"/>
-        <w:ind w:hanging="0" w:start="0"/>
-        <w:jc w:val="start"/>
-        <w:rPr/>
-      </w:pPr>
-      <w:r>
-        <w:rPr/>
-      </w:r>
-    </w:p>
-    <w:p>
-      <w:pPr>
-        <w:pStyle w:val="BodyText"/>
-        <w:bidi w:val="0"/>
-        <w:ind w:hanging="0" w:start="0"/>
-        <w:jc w:val="start"/>
-        <w:rPr/>
-      </w:pPr>
-      <w:r>
-        <w:rPr/>
-      </w:r>
-    </w:p>
-    <w:p>
-      <w:pPr>
-        <w:pStyle w:val="BodyText"/>
-        <w:bidi w:val="0"/>
-        <w:ind w:hanging="0" w:start="0"/>
-        <w:jc w:val="start"/>
-        <w:rPr/>
-      </w:pPr>
-      <w:r>
-        <w:rPr/>
+      <w:r>
+        <w:rPr>
+          <w:rFonts w:ascii="sans-serif" w:hAnsi="sans-serif"/>
+          <w:b w:val="false"/>
+          <w:i w:val="false"/>
+          <w:iCs w:val="false"/>
+          <w:caps w:val="false"/>
+          <w:smallCaps w:val="false"/>
+          <w:spacing w:val="0"/>
+          <w:sz w:val="30"/>
+        </w:rPr>
+        <w:t>prices, freight and others.</w:t>
       </w:r>
     </w:p>
     <w:p>
@@ -2328,13 +2370,27 @@
           <w:ilvl w:val="2"/>
           <w:numId w:val="1"/>
         </w:numPr>
-        <w:bidi w:val="0"/>
         <w:ind w:hanging="0" w:start="0"/>
-        <w:jc w:val="start"/>
-        <w:rPr/>
-      </w:pPr>
-      <w:r>
-        <w:rPr/>
+        <w:rPr/>
+      </w:pPr>
+      <w:r>
+        <w:rPr>
+          <w:b w:val="false"/>
+          <w:bCs w:val="false"/>
+        </w:rPr>
+        <w:t>G</w:t>
+      </w:r>
+      <w:r>
+        <w:rPr>
+          <w:rFonts w:ascii="sans-serif" w:hAnsi="sans-serif"/>
+          <w:b w:val="false"/>
+          <w:i w:val="false"/>
+          <w:caps w:val="false"/>
+          <w:smallCaps w:val="false"/>
+          <w:spacing w:val="0"/>
+          <w:sz w:val="30"/>
+        </w:rPr>
+        <w:t>et the % increase in the cost of orders from year 2017 to 2018 (include months between Jan to Aug only)</w:t>
       </w:r>
     </w:p>
     <w:p>
@@ -2344,6 +2400,212 @@
           <w:ilvl w:val="2"/>
           <w:numId w:val="1"/>
         </w:numPr>
+        <w:ind w:hanging="0" w:start="0"/>
+        <w:rPr/>
+      </w:pPr>
+      <w:r>
+        <w:rPr/>
+      </w:r>
+    </w:p>
+    <w:p>
+      <w:pPr>
+        <w:pStyle w:val="BodyText"/>
+        <w:numPr>
+          <w:ilvl w:val="0"/>
+          <w:numId w:val="11"/>
+        </w:numPr>
+        <w:bidi w:val="0"/>
+        <w:jc w:val="start"/>
+        <w:rPr/>
+      </w:pPr>
+      <w:r>
+        <w:rPr/>
+        <w:t>We identify that Orders &amp; Purchase table has 1 to many relationshiop.</w:t>
+      </w:r>
+    </w:p>
+    <w:p>
+      <w:pPr>
+        <w:pStyle w:val="BodyText"/>
+        <w:numPr>
+          <w:ilvl w:val="0"/>
+          <w:numId w:val="11"/>
+        </w:numPr>
+        <w:bidi w:val="0"/>
+        <w:jc w:val="start"/>
+        <w:rPr/>
+      </w:pPr>
+      <w:r>
+        <w:rPr/>
+        <w:t>Purchase table do not have any date column, we can get purchase date details by combining the Orders &amp; Purchase table over order_id.</w:t>
+      </w:r>
+    </w:p>
+    <w:p>
+      <w:pPr>
+        <w:pStyle w:val="BodyText"/>
+        <w:numPr>
+          <w:ilvl w:val="0"/>
+          <w:numId w:val="11"/>
+        </w:numPr>
+        <w:bidi w:val="0"/>
+        <w:jc w:val="start"/>
+        <w:rPr/>
+      </w:pPr>
+      <w:r>
+        <w:rPr/>
+        <w:t>We aggregate the purchase_amount over given year &amp; month commbination in a inner query.</w:t>
+      </w:r>
+    </w:p>
+    <w:p>
+      <w:pPr>
+        <w:pStyle w:val="BodyText"/>
+        <w:numPr>
+          <w:ilvl w:val="0"/>
+          <w:numId w:val="11"/>
+        </w:numPr>
+        <w:bidi w:val="0"/>
+        <w:jc w:val="start"/>
+        <w:rPr/>
+      </w:pPr>
+      <w:r>
+        <w:rPr/>
+        <w:t>We use lag function to get next value &amp; calculate differnce. Since we are dealing with only 2 year, One of the output for lag will be null.</w:t>
+      </w:r>
+    </w:p>
+    <w:p>
+      <w:pPr>
+        <w:pStyle w:val="BodyText"/>
+        <w:numPr>
+          <w:ilvl w:val="0"/>
+          <w:numId w:val="11"/>
+        </w:numPr>
+        <w:bidi w:val="0"/>
+        <w:jc w:val="start"/>
+        <w:rPr/>
+      </w:pPr>
+      <w:r>
+        <w:rPr/>
+        <w:t>We limit our Rows to only 1 to showcase percentage increase between 2017 &amp; 2018.</w:t>
+      </w:r>
+    </w:p>
+    <w:p>
+      <w:pPr>
+        <w:pStyle w:val="BodyText"/>
+        <w:numPr>
+          <w:ilvl w:val="0"/>
+          <w:numId w:val="11"/>
+        </w:numPr>
+        <w:bidi w:val="0"/>
+        <w:jc w:val="start"/>
+        <w:rPr>
+          <w:b/>
+          <w:bCs/>
+          <w:i/>
+          <w:i/>
+          <w:iCs/>
+        </w:rPr>
+      </w:pPr>
+      <w:r>
+        <w:rPr>
+          <w:b/>
+          <w:bCs/>
+          <w:i/>
+          <w:iCs/>
+        </w:rPr>
+        <w:t>We observe Percentage Increase for Cost of Orders , Between January to Auguest months of 2017 &amp; 2018 is almost 138%.</w:t>
+      </w:r>
+    </w:p>
+    <w:p>
+      <w:pPr>
+        <w:pStyle w:val="BodyText"/>
+        <w:bidi w:val="0"/>
+        <w:jc w:val="start"/>
+        <w:rPr>
+          <w:b/>
+          <w:bCs/>
+          <w:i/>
+          <w:i/>
+          <w:iCs/>
+        </w:rPr>
+      </w:pPr>
+      <w:r>
+        <w:rPr>
+          <w:b/>
+          <w:bCs/>
+          <w:i/>
+          <w:iCs/>
+        </w:rPr>
+      </w:r>
+    </w:p>
+    <w:p>
+      <w:pPr>
+        <w:pStyle w:val="BodyText"/>
+        <w:bidi w:val="0"/>
+        <w:jc w:val="start"/>
+        <w:rPr>
+          <w:b/>
+          <w:bCs/>
+          <w:i/>
+          <w:i/>
+          <w:iCs/>
+        </w:rPr>
+      </w:pPr>
+      <w:r>
+        <w:rPr>
+          <w:b/>
+          <w:bCs/>
+          <w:i/>
+          <w:iCs/>
+        </w:rPr>
+        <w:drawing>
+          <wp:anchor behindDoc="0" distT="0" distB="0" distL="0" distR="0" simplePos="0" locked="0" layoutInCell="0" allowOverlap="1" relativeHeight="27">
+            <wp:simplePos x="0" y="0"/>
+            <wp:positionH relativeFrom="column">
+              <wp:align>center</wp:align>
+            </wp:positionH>
+            <wp:positionV relativeFrom="paragraph">
+              <wp:posOffset>635</wp:posOffset>
+            </wp:positionV>
+            <wp:extent cx="6120130" cy="2602230"/>
+            <wp:effectExtent l="0" t="0" r="0" b="0"/>
+            <wp:wrapSquare wrapText="largest"/>
+            <wp:docPr id="13" name="Image13" descr="" title=""/>
+            <wp:cNvGraphicFramePr>
+              <a:graphicFrameLocks xmlns:a="http://schemas.openxmlformats.org/drawingml/2006/main" noChangeAspect="1"/>
+            </wp:cNvGraphicFramePr>
+            <a:graphic xmlns:a="http://schemas.openxmlformats.org/drawingml/2006/main">
+              <a:graphicData uri="http://schemas.openxmlformats.org/drawingml/2006/picture">
+                <pic:pic xmlns:pic="http://schemas.openxmlformats.org/drawingml/2006/picture">
+                  <pic:nvPicPr>
+                    <pic:cNvPr id="13" name="Image13" descr="" title=""/>
+                    <pic:cNvPicPr>
+                      <a:picLocks noChangeAspect="1" noChangeArrowheads="1"/>
+                    </pic:cNvPicPr>
+                  </pic:nvPicPr>
+                  <pic:blipFill>
+                    <a:blip r:embed="rId14"/>
+                    <a:stretch>
+                      <a:fillRect/>
+                    </a:stretch>
+                  </pic:blipFill>
+                  <pic:spPr bwMode="auto">
+                    <a:xfrm>
+                      <a:off x="0" y="0"/>
+                      <a:ext cx="6120130" cy="2602230"/>
+                    </a:xfrm>
+                    <a:prstGeom prst="rect">
+                      <a:avLst/>
+                    </a:prstGeom>
+                  </pic:spPr>
+                </pic:pic>
+              </a:graphicData>
+            </a:graphic>
+          </wp:anchor>
+        </w:drawing>
+      </w:r>
+    </w:p>
+    <w:p>
+      <w:pPr>
+        <w:pStyle w:val="BodyText"/>
         <w:bidi w:val="0"/>
         <w:ind w:hanging="0" w:start="0"/>
         <w:jc w:val="start"/>
@@ -2360,13 +2622,225 @@
           <w:ilvl w:val="2"/>
           <w:numId w:val="1"/>
         </w:numPr>
-        <w:bidi w:val="0"/>
         <w:ind w:hanging="0" w:start="0"/>
-        <w:jc w:val="start"/>
-        <w:rPr/>
-      </w:pPr>
-      <w:r>
-        <w:rPr/>
+        <w:rPr/>
+      </w:pPr>
+      <w:r>
+        <w:rPr/>
+        <w:t>Calculate the Total &amp; Average value of order price for each state.</w:t>
+      </w:r>
+    </w:p>
+    <w:p>
+      <w:pPr>
+        <w:pStyle w:val="BodyText"/>
+        <w:numPr>
+          <w:ilvl w:val="0"/>
+          <w:numId w:val="12"/>
+        </w:numPr>
+        <w:rPr/>
+      </w:pPr>
+      <w:r>
+        <w:rPr/>
+        <w:t>To get order price statewirse, we need to join Payment, Orders &amp; Customers.</w:t>
+      </w:r>
+    </w:p>
+    <w:p>
+      <w:pPr>
+        <w:pStyle w:val="BodyText"/>
+        <w:numPr>
+          <w:ilvl w:val="0"/>
+          <w:numId w:val="12"/>
+        </w:numPr>
+        <w:rPr/>
+      </w:pPr>
+      <w:r>
+        <w:rPr/>
+        <w:t>Since one order can have multiple payment, Hence calculating average using payments table directly is not a good options.</w:t>
+      </w:r>
+    </w:p>
+    <w:p>
+      <w:pPr>
+        <w:pStyle w:val="BodyText"/>
+        <w:numPr>
+          <w:ilvl w:val="0"/>
+          <w:numId w:val="12"/>
+        </w:numPr>
+        <w:rPr/>
+      </w:pPr>
+      <w:r>
+        <w:rPr/>
+        <w:t>First we create a inner query to calculate Order value per order. Combine it with Statedata &amp; then calculate Statewise Total &amp; Average.</w:t>
+      </w:r>
+    </w:p>
+    <w:p>
+      <w:pPr>
+        <w:pStyle w:val="BodyText"/>
+        <w:numPr>
+          <w:ilvl w:val="0"/>
+          <w:numId w:val="12"/>
+        </w:numPr>
+        <w:rPr/>
+      </w:pPr>
+      <w:r>
+        <w:rPr>
+          <w:b/>
+          <w:bCs/>
+          <w:i/>
+          <w:iCs/>
+        </w:rPr>
+        <w:t>We observe</w:t>
+      </w:r>
+      <w:r>
+        <w:rPr>
+          <w:b/>
+          <w:bCs/>
+          <w:i/>
+          <w:iCs/>
+        </w:rPr>
+        <w:t xml:space="preserve"> total &amp; average order price for each state.</w:t>
+      </w:r>
+    </w:p>
+    <w:p>
+      <w:pPr>
+        <w:pStyle w:val="BodyText"/>
+        <w:numPr>
+          <w:ilvl w:val="0"/>
+          <w:numId w:val="0"/>
+        </w:numPr>
+        <w:ind w:hanging="0" w:start="720"/>
+        <w:rPr>
+          <w:b/>
+          <w:bCs/>
+          <w:i/>
+          <w:i/>
+          <w:iCs/>
+        </w:rPr>
+      </w:pPr>
+      <w:r>
+        <w:rPr/>
+      </w:r>
+    </w:p>
+    <w:p>
+      <w:pPr>
+        <w:pStyle w:val="BodyText"/>
+        <w:numPr>
+          <w:ilvl w:val="0"/>
+          <w:numId w:val="0"/>
+        </w:numPr>
+        <w:ind w:hanging="0" w:start="720"/>
+        <w:rPr>
+          <w:b/>
+          <w:bCs/>
+          <w:i/>
+          <w:i/>
+          <w:iCs/>
+        </w:rPr>
+      </w:pPr>
+      <w:r>
+        <w:rPr/>
+      </w:r>
+    </w:p>
+    <w:p>
+      <w:pPr>
+        <w:pStyle w:val="BodyText"/>
+        <w:rPr/>
+      </w:pPr>
+      <w:r>
+        <w:drawing>
+          <wp:anchor behindDoc="0" distT="0" distB="0" distL="0" distR="0" simplePos="0" locked="0" layoutInCell="0" allowOverlap="1" relativeHeight="28">
+            <wp:simplePos x="0" y="0"/>
+            <wp:positionH relativeFrom="column">
+              <wp:align>center</wp:align>
+            </wp:positionH>
+            <wp:positionV relativeFrom="paragraph">
+              <wp:posOffset>635</wp:posOffset>
+            </wp:positionV>
+            <wp:extent cx="6120130" cy="3259455"/>
+            <wp:effectExtent l="0" t="0" r="0" b="0"/>
+            <wp:wrapSquare wrapText="largest"/>
+            <wp:docPr id="14" name="Image14" descr="" title=""/>
+            <wp:cNvGraphicFramePr>
+              <a:graphicFrameLocks xmlns:a="http://schemas.openxmlformats.org/drawingml/2006/main" noChangeAspect="1"/>
+            </wp:cNvGraphicFramePr>
+            <a:graphic xmlns:a="http://schemas.openxmlformats.org/drawingml/2006/main">
+              <a:graphicData uri="http://schemas.openxmlformats.org/drawingml/2006/picture">
+                <pic:pic xmlns:pic="http://schemas.openxmlformats.org/drawingml/2006/picture">
+                  <pic:nvPicPr>
+                    <pic:cNvPr id="14" name="Image14" descr="" title=""/>
+                    <pic:cNvPicPr>
+                      <a:picLocks noChangeAspect="1" noChangeArrowheads="1"/>
+                    </pic:cNvPicPr>
+                  </pic:nvPicPr>
+                  <pic:blipFill>
+                    <a:blip r:embed="rId15"/>
+                    <a:stretch>
+                      <a:fillRect/>
+                    </a:stretch>
+                  </pic:blipFill>
+                  <pic:spPr bwMode="auto">
+                    <a:xfrm>
+                      <a:off x="0" y="0"/>
+                      <a:ext cx="6120130" cy="3259455"/>
+                    </a:xfrm>
+                    <a:prstGeom prst="rect">
+                      <a:avLst/>
+                    </a:prstGeom>
+                  </pic:spPr>
+                </pic:pic>
+              </a:graphicData>
+            </a:graphic>
+          </wp:anchor>
+        </w:drawing>
+      </w:r>
+      <w:r>
+        <w:rPr/>
+        <w:t xml:space="preserve"> </w:t>
+      </w:r>
+    </w:p>
+    <w:p>
+      <w:pPr>
+        <w:pStyle w:val="BodyText"/>
+        <w:widowControl/>
+        <w:bidi w:val="0"/>
+        <w:ind w:hanging="0" w:start="0" w:end="0"/>
+        <w:jc w:val="start"/>
+        <w:rPr>
+          <w:rFonts w:ascii="sans-serif" w:hAnsi="sans-serif"/>
+          <w:b w:val="false"/>
+          <w:i w:val="false"/>
+          <w:caps w:val="false"/>
+          <w:smallCaps w:val="false"/>
+          <w:color w:val="000000"/>
+          <w:spacing w:val="0"/>
+          <w:sz w:val="30"/>
+          <w14:textFill>
+            <w14:solidFill>
+              <w14:srgbClr w14:val="000000">
+                <w14:alpha w14:val="100000"/>
+              </w14:srgbClr>
+            </w14:solidFill>
+          </w14:textFill>
+        </w:rPr>
+      </w:pPr>
+      <w:r>
+        <w:rPr>
+          <w:rFonts w:ascii="sans-serif" w:hAnsi="sans-serif"/>
+          <w:b w:val="false"/>
+          <w:i w:val="false"/>
+          <w:caps w:val="false"/>
+          <w:smallCaps w:val="false"/>
+          <w:color w:val="000000"/>
+          <w:spacing w:val="0"/>
+          <w:sz w:val="30"/>
+          <w14:textFill>
+            <w14:solidFill>
+              <w14:srgbClr w14:val="000000">
+                <w14:alpha w14:val="100000"/>
+              </w14:srgbClr>
+            </w14:solidFill>
+          </w14:textFill>
+        </w:rPr>
+        <w:t>Calculate the Total &amp; Average value of order price for each state.</w:t>
       </w:r>
     </w:p>
     <w:p>
@@ -2376,6 +2850,202 @@
           <w:ilvl w:val="2"/>
           <w:numId w:val="1"/>
         </w:numPr>
+        <w:ind w:hanging="0" w:start="0"/>
+        <w:rPr/>
+      </w:pPr>
+      <w:r>
+        <w:rPr/>
+        <w:t>Calculate the Total &amp; Average value of order freight for each state.</w:t>
+      </w:r>
+    </w:p>
+    <w:p>
+      <w:pPr>
+        <w:pStyle w:val="BodyText"/>
+        <w:numPr>
+          <w:ilvl w:val="0"/>
+          <w:numId w:val="13"/>
+        </w:numPr>
+        <w:bidi w:val="0"/>
+        <w:jc w:val="start"/>
+        <w:rPr/>
+      </w:pPr>
+      <w:r>
+        <w:rPr/>
+        <w:t>Freight_value is presnet in order_items table, which has multiple rows for a single order, So we should first create a total freight_value for each order.</w:t>
+      </w:r>
+    </w:p>
+    <w:p>
+      <w:pPr>
+        <w:pStyle w:val="BodyText"/>
+        <w:numPr>
+          <w:ilvl w:val="0"/>
+          <w:numId w:val="13"/>
+        </w:numPr>
+        <w:bidi w:val="0"/>
+        <w:jc w:val="start"/>
+        <w:rPr/>
+      </w:pPr>
+      <w:r>
+        <w:rPr/>
+        <w:t>We further join it with orders &amp; customer table to get to State for each order.</w:t>
+      </w:r>
+    </w:p>
+    <w:p>
+      <w:pPr>
+        <w:pStyle w:val="BodyText"/>
+        <w:numPr>
+          <w:ilvl w:val="0"/>
+          <w:numId w:val="13"/>
+        </w:numPr>
+        <w:bidi w:val="0"/>
+        <w:jc w:val="start"/>
+        <w:rPr/>
+      </w:pPr>
+      <w:r>
+        <w:rPr/>
+        <w:t>Finally we can aggregate required values at state level.</w:t>
+      </w:r>
+    </w:p>
+    <w:p>
+      <w:pPr>
+        <w:pStyle w:val="BodyText"/>
+        <w:numPr>
+          <w:ilvl w:val="0"/>
+          <w:numId w:val="13"/>
+        </w:numPr>
+        <w:bidi w:val="0"/>
+        <w:jc w:val="start"/>
+        <w:rPr>
+          <w:b/>
+          <w:bCs/>
+          <w:i/>
+          <w:i/>
+          <w:iCs/>
+        </w:rPr>
+      </w:pPr>
+      <w:r>
+        <w:rPr>
+          <w:b/>
+          <w:bCs/>
+          <w:i/>
+          <w:iCs/>
+        </w:rPr>
+        <w:t xml:space="preserve">We observe </w:t>
+      </w:r>
+      <w:r>
+        <w:rPr>
+          <w:b/>
+          <w:bCs/>
+          <w:i/>
+          <w:iCs/>
+        </w:rPr>
+        <w:t>total &amp; average order freight value per state.</w:t>
+      </w:r>
+    </w:p>
+    <w:p>
+      <w:pPr>
+        <w:pStyle w:val="BodyText"/>
+        <w:bidi w:val="0"/>
+        <w:jc w:val="start"/>
+        <w:rPr>
+          <w:b/>
+          <w:bCs/>
+          <w:i/>
+          <w:i/>
+          <w:iCs/>
+        </w:rPr>
+      </w:pPr>
+      <w:r>
+        <w:rPr>
+          <w:b/>
+          <w:bCs/>
+          <w:i/>
+          <w:iCs/>
+        </w:rPr>
+      </w:r>
+    </w:p>
+    <w:p>
+      <w:pPr>
+        <w:pStyle w:val="BodyText"/>
+        <w:bidi w:val="0"/>
+        <w:jc w:val="start"/>
+        <w:rPr>
+          <w:b/>
+          <w:bCs/>
+          <w:i/>
+          <w:i/>
+          <w:iCs/>
+        </w:rPr>
+      </w:pPr>
+      <w:r>
+        <w:rPr>
+          <w:b/>
+          <w:bCs/>
+          <w:i/>
+          <w:iCs/>
+        </w:rPr>
+      </w:r>
+    </w:p>
+    <w:p>
+      <w:pPr>
+        <w:pStyle w:val="BodyText"/>
+        <w:bidi w:val="0"/>
+        <w:ind w:hanging="0" w:start="0"/>
+        <w:jc w:val="start"/>
+        <w:rPr/>
+      </w:pPr>
+      <w:r>
+        <w:rPr/>
+        <w:drawing>
+          <wp:anchor behindDoc="0" distT="0" distB="0" distL="0" distR="0" simplePos="0" locked="0" layoutInCell="0" allowOverlap="1" relativeHeight="29">
+            <wp:simplePos x="0" y="0"/>
+            <wp:positionH relativeFrom="column">
+              <wp:align>center</wp:align>
+            </wp:positionH>
+            <wp:positionV relativeFrom="paragraph">
+              <wp:posOffset>635</wp:posOffset>
+            </wp:positionV>
+            <wp:extent cx="6120130" cy="3259455"/>
+            <wp:effectExtent l="0" t="0" r="0" b="0"/>
+            <wp:wrapSquare wrapText="largest"/>
+            <wp:docPr id="15" name="Image15" descr="" title=""/>
+            <wp:cNvGraphicFramePr>
+              <a:graphicFrameLocks xmlns:a="http://schemas.openxmlformats.org/drawingml/2006/main" noChangeAspect="1"/>
+            </wp:cNvGraphicFramePr>
+            <a:graphic xmlns:a="http://schemas.openxmlformats.org/drawingml/2006/main">
+              <a:graphicData uri="http://schemas.openxmlformats.org/drawingml/2006/picture">
+                <pic:pic xmlns:pic="http://schemas.openxmlformats.org/drawingml/2006/picture">
+                  <pic:nvPicPr>
+                    <pic:cNvPr id="15" name="Image15" descr="" title=""/>
+                    <pic:cNvPicPr>
+                      <a:picLocks noChangeAspect="1" noChangeArrowheads="1"/>
+                    </pic:cNvPicPr>
+                  </pic:nvPicPr>
+                  <pic:blipFill>
+                    <a:blip r:embed="rId16"/>
+                    <a:stretch>
+                      <a:fillRect/>
+                    </a:stretch>
+                  </pic:blipFill>
+                  <pic:spPr bwMode="auto">
+                    <a:xfrm>
+                      <a:off x="0" y="0"/>
+                      <a:ext cx="6120130" cy="3259455"/>
+                    </a:xfrm>
+                    <a:prstGeom prst="rect">
+                      <a:avLst/>
+                    </a:prstGeom>
+                  </pic:spPr>
+                </pic:pic>
+              </a:graphicData>
+            </a:graphic>
+          </wp:anchor>
+        </w:drawing>
+      </w:r>
+    </w:p>
+    <w:p>
+      <w:pPr>
+        <w:pStyle w:val="BodyText"/>
         <w:bidi w:val="0"/>
         <w:ind w:hanging="0" w:start="0"/>
         <w:jc w:val="start"/>
@@ -2399,218 +3069,50 @@
       </w:pPr>
       <w:r>
         <w:rPr/>
-        <w:t>Revision History</w:t>
-      </w:r>
-    </w:p>
-    <w:tbl>
-      <w:tblPr>
-        <w:tblW w:w="5000" w:type="pct"/>
-        <w:jc w:val="start"/>
-        <w:tblInd w:w="0" w:type="dxa"/>
-        <w:tblLayout w:type="fixed"/>
-        <w:tblCellMar>
-          <w:top w:w="0" w:type="dxa"/>
-          <w:start w:w="0" w:type="dxa"/>
-          <w:bottom w:w="0" w:type="dxa"/>
-          <w:end w:w="0" w:type="dxa"/>
-        </w:tblCellMar>
-      </w:tblPr>
-      <w:tblGrid>
-        <w:gridCol w:w="966"/>
-        <w:gridCol w:w="1187"/>
-        <w:gridCol w:w="5075"/>
-        <w:gridCol w:w="2409"/>
-      </w:tblGrid>
-      <w:tr>
-        <w:trPr/>
-        <w:tc>
-          <w:tcPr>
-            <w:tcW w:w="966" w:type="dxa"/>
-            <w:tcBorders/>
-          </w:tcPr>
-          <w:p>
-            <w:pPr>
-              <w:pStyle w:val="BodyText"/>
-              <w:bidi w:val="0"/>
-              <w:spacing w:before="0" w:after="140"/>
-              <w:jc w:val="start"/>
-              <w:rPr/>
-            </w:pPr>
-            <w:r>
-              <w:rPr/>
-              <w:t>SNo</w:t>
-            </w:r>
-          </w:p>
-        </w:tc>
-        <w:tc>
-          <w:tcPr>
-            <w:tcW w:w="1187" w:type="dxa"/>
-            <w:tcBorders/>
-          </w:tcPr>
-          <w:p>
-            <w:pPr>
-              <w:pStyle w:val="BodyText"/>
-              <w:bidi w:val="0"/>
-              <w:spacing w:before="0" w:after="140"/>
-              <w:jc w:val="start"/>
-              <w:rPr/>
-            </w:pPr>
-            <w:r>
-              <w:rPr/>
-              <w:t>Date</w:t>
-            </w:r>
-          </w:p>
-        </w:tc>
-        <w:tc>
-          <w:tcPr>
-            <w:tcW w:w="5075" w:type="dxa"/>
-            <w:tcBorders/>
-          </w:tcPr>
-          <w:p>
-            <w:pPr>
-              <w:pStyle w:val="BodyText"/>
-              <w:bidi w:val="0"/>
-              <w:spacing w:before="0" w:after="140"/>
-              <w:jc w:val="start"/>
-              <w:rPr/>
-            </w:pPr>
-            <w:r>
-              <w:rPr/>
-              <w:t>Comment</w:t>
-            </w:r>
-          </w:p>
-        </w:tc>
-        <w:tc>
-          <w:tcPr>
-            <w:tcW w:w="2409" w:type="dxa"/>
-            <w:tcBorders/>
-          </w:tcPr>
-          <w:p>
-            <w:pPr>
-              <w:pStyle w:val="BodyText"/>
-              <w:bidi w:val="0"/>
-              <w:spacing w:before="0" w:after="140"/>
-              <w:jc w:val="start"/>
-              <w:rPr/>
-            </w:pPr>
-            <w:r>
-              <w:rPr/>
-              <w:t>User</w:t>
-            </w:r>
-          </w:p>
-        </w:tc>
-      </w:tr>
-      <w:tr>
-        <w:trPr/>
-        <w:tc>
-          <w:tcPr>
-            <w:tcW w:w="966" w:type="dxa"/>
-            <w:tcBorders/>
-          </w:tcPr>
-          <w:p>
-            <w:pPr>
-              <w:pStyle w:val="BodyText"/>
-              <w:bidi w:val="0"/>
-              <w:spacing w:before="0" w:after="140"/>
-              <w:jc w:val="start"/>
-              <w:rPr/>
-            </w:pPr>
-            <w:r>
-              <w:rPr/>
-              <w:t>1</w:t>
-            </w:r>
-          </w:p>
-        </w:tc>
-        <w:tc>
-          <w:tcPr>
-            <w:tcW w:w="1187" w:type="dxa"/>
-            <w:tcBorders/>
-          </w:tcPr>
-          <w:p>
-            <w:pPr>
-              <w:pStyle w:val="BodyText"/>
-              <w:bidi w:val="0"/>
-              <w:spacing w:before="0" w:after="140"/>
-              <w:jc w:val="start"/>
-              <w:rPr/>
-            </w:pPr>
-            <w:r>
-              <w:rPr/>
-              <w:t>21-Jan-25</w:t>
-            </w:r>
-          </w:p>
-        </w:tc>
-        <w:tc>
-          <w:tcPr>
-            <w:tcW w:w="5075" w:type="dxa"/>
-            <w:tcBorders/>
-          </w:tcPr>
-          <w:p>
-            <w:pPr>
-              <w:pStyle w:val="BodyText"/>
-              <w:bidi w:val="0"/>
-              <w:spacing w:before="0" w:after="140"/>
-              <w:jc w:val="start"/>
-              <w:rPr/>
-            </w:pPr>
-            <w:r>
-              <w:rPr/>
-              <w:t>Initial Draft</w:t>
-            </w:r>
-          </w:p>
-        </w:tc>
-        <w:tc>
-          <w:tcPr>
-            <w:tcW w:w="2409" w:type="dxa"/>
-            <w:tcBorders/>
-          </w:tcPr>
-          <w:p>
-            <w:pPr>
-              <w:pStyle w:val="BodyText"/>
-              <w:bidi w:val="0"/>
-              <w:spacing w:before="0" w:after="140"/>
-              <w:jc w:val="start"/>
-              <w:rPr/>
-            </w:pPr>
-            <w:r>
-              <w:rPr/>
-              <w:t>Priyesh Yadav</w:t>
-            </w:r>
-          </w:p>
-        </w:tc>
-      </w:tr>
-    </w:tbl>
-    <w:p>
-      <w:pPr>
-        <w:pStyle w:val="BodyText"/>
-        <w:bidi w:val="0"/>
-        <w:jc w:val="start"/>
-        <w:rPr>
-          <w:u w:val="single"/>
-        </w:rPr>
-      </w:pPr>
-      <w:r>
-        <w:rPr>
-          <w:u w:val="single"/>
-        </w:rPr>
-      </w:r>
-    </w:p>
-    <w:p>
-      <w:pPr>
-        <w:pStyle w:val="BodyText"/>
-        <w:bidi w:val="0"/>
-        <w:jc w:val="start"/>
-        <w:rPr/>
-      </w:pPr>
-      <w:r>
-        <w:rPr/>
-      </w:r>
-    </w:p>
-    <w:p>
-      <w:pPr>
-        <w:pStyle w:val="BodyText"/>
-        <w:bidi w:val="0"/>
-        <w:spacing w:before="0" w:after="140"/>
+      </w:r>
+    </w:p>
+    <w:p>
+      <w:pPr>
+        <w:pStyle w:val="Heading3"/>
+        <w:numPr>
+          <w:ilvl w:val="2"/>
+          <w:numId w:val="1"/>
+        </w:numPr>
+        <w:bidi w:val="0"/>
+        <w:ind w:hanging="0" w:start="0"/>
+        <w:jc w:val="start"/>
+        <w:rPr/>
+      </w:pPr>
+      <w:r>
+        <w:rPr/>
+      </w:r>
+    </w:p>
+    <w:p>
+      <w:pPr>
+        <w:pStyle w:val="Heading3"/>
+        <w:numPr>
+          <w:ilvl w:val="2"/>
+          <w:numId w:val="1"/>
+        </w:numPr>
+        <w:bidi w:val="0"/>
+        <w:ind w:hanging="0" w:start="0"/>
+        <w:jc w:val="start"/>
+        <w:rPr/>
+      </w:pPr>
+      <w:r>
+        <w:rPr/>
+      </w:r>
+    </w:p>
+    <w:p>
+      <w:pPr>
+        <w:pStyle w:val="Heading3"/>
+        <w:numPr>
+          <w:ilvl w:val="2"/>
+          <w:numId w:val="1"/>
+        </w:numPr>
+        <w:bidi w:val="0"/>
+        <w:spacing w:before="140" w:after="120"/>
+        <w:ind w:hanging="0" w:start="0"/>
         <w:jc w:val="start"/>
         <w:rPr/>
       </w:pPr>
@@ -2619,9 +3121,9 @@
       </w:r>
     </w:p>
     <w:sectPr>
-      <w:headerReference w:type="even" r:id="rId14"/>
-      <w:headerReference w:type="default" r:id="rId15"/>
-      <w:headerReference w:type="first" r:id="rId16"/>
+      <w:headerReference w:type="even" r:id="rId17"/>
+      <w:headerReference w:type="default" r:id="rId18"/>
+      <w:headerReference w:type="first" r:id="rId19"/>
       <w:type w:val="nextPage"/>
       <w:pgSz w:w="11906" w:h="16838"/>
       <w:pgMar w:left="1134" w:right="1134" w:gutter="0" w:header="1134" w:top="1417" w:footer="0" w:bottom="1134"/>
@@ -2685,10 +3187,10 @@
           </v:handles>
           <o:lock v:ext="edit" text="t" shapetype="t"/>
         </v:shapetype>
-        <v:shape id="PowerPlusWaterMarkObject" o:spid="shape_0" adj="10800" fillcolor="silver" stroked="f" o:allowincell="f" style="position:absolute;margin-left:0.1pt;margin-top:323.15pt;width:481.7pt;height:67.9pt;mso-wrap-style:none;v-text-anchor:middle;rotation:315;mso-position-horizontal:center;mso-position-horizontal-relative:margin;mso-position-vertical:center;mso-position-vertical-relative:margin" type="_x0000_t136">
+        <v:shape id="PowerPlusWaterMarkObject" o:spid="shape_0" adj="10800" fillcolor="silver" stroked="f" o:allowincell="f" style="position:absolute;margin-left:0.1pt;margin-top:323.2pt;width:481.65pt;height:67.85pt;mso-wrap-style:none;v-text-anchor:middle;rotation:315;mso-position-horizontal:center;mso-position-horizontal-relative:margin;mso-position-vertical:center;mso-position-vertical-relative:margin" type="_x0000_t136">
           <v:path textpathok="t"/>
           <v:textpath on="t" fitshape="t" string="PRIYESH YADAV" style="font-family:&quot;Liberation Sans&quot;;font-size:1pt" trim="t"/>
-          <v:fill o:detectmouseclick="t" type="solid" color2="#3f3f3f" opacity="0.17"/>
+          <v:fill o:detectmouseclick="t" type="solid" color2="#3f3f3f" opacity="0.16"/>
           <v:stroke color="#3465a4" joinstyle="round" endcap="flat"/>
           <w10:wrap type="none"/>
         </v:shape>
@@ -2711,10 +3213,10 @@
     <w:r>
       <w:rPr/>
       <w:pict>
-        <v:shape id="PowerPlusWaterMarkObject" o:spid="shape_0" adj="10800" fillcolor="silver" stroked="f" o:allowincell="f" style="position:absolute;margin-left:0.1pt;margin-top:323.15pt;width:481.7pt;height:67.9pt;mso-wrap-style:none;v-text-anchor:middle;rotation:315;mso-position-horizontal:center;mso-position-horizontal-relative:margin;mso-position-vertical:center;mso-position-vertical-relative:margin" type="_x0000_t136">
+        <v:shape id="PowerPlusWaterMarkObject" o:spid="shape_0" adj="10800" fillcolor="silver" stroked="f" o:allowincell="f" style="position:absolute;margin-left:0.1pt;margin-top:323.2pt;width:481.65pt;height:67.85pt;mso-wrap-style:none;v-text-anchor:middle;rotation:315;mso-position-horizontal:center;mso-position-horizontal-relative:margin;mso-position-vertical:center;mso-position-vertical-relative:margin" type="_x0000_t136">
           <v:path textpathok="t"/>
           <v:textpath on="t" fitshape="t" string="PRIYESH YADAV" style="font-family:&quot;Liberation Sans&quot;;font-size:1pt" trim="t"/>
-          <v:fill o:detectmouseclick="t" type="solid" color2="#3f3f3f" opacity="0.17"/>
+          <v:fill o:detectmouseclick="t" type="solid" color2="#3f3f3f" opacity="0.16"/>
           <v:stroke color="#3465a4" joinstyle="round" endcap="flat"/>
           <w10:wrap type="none"/>
         </v:shape>
@@ -4088,6 +4590,417 @@
     </w:lvl>
   </w:abstractNum>
   <w:abstractNum w:abstractNumId="11">
+    <w:lvl w:ilvl="0">
+      <w:start w:val="1"/>
+      <w:numFmt w:val="bullet"/>
+      <w:lvlText w:val=""/>
+      <w:lvlJc w:val="start"/>
+      <w:pPr>
+        <w:tabs>
+          <w:tab w:val="num" w:pos="720"/>
+        </w:tabs>
+        <w:ind w:start="720" w:hanging="360"/>
+      </w:pPr>
+      <w:rPr>
+        <w:rFonts w:ascii="Symbol" w:hAnsi="Symbol" w:cs="Symbol" w:hint="default"/>
+      </w:rPr>
+    </w:lvl>
+    <w:lvl w:ilvl="1">
+      <w:start w:val="1"/>
+      <w:numFmt w:val="bullet"/>
+      <w:lvlText w:val="◦"/>
+      <w:lvlJc w:val="start"/>
+      <w:pPr>
+        <w:tabs>
+          <w:tab w:val="num" w:pos="1080"/>
+        </w:tabs>
+        <w:ind w:start="1080" w:hanging="360"/>
+      </w:pPr>
+      <w:rPr>
+        <w:rFonts w:ascii="OpenSymbol" w:hAnsi="OpenSymbol" w:cs="OpenSymbol" w:hint="default"/>
+      </w:rPr>
+    </w:lvl>
+    <w:lvl w:ilvl="2">
+      <w:start w:val="1"/>
+      <w:numFmt w:val="bullet"/>
+      <w:lvlText w:val="▪"/>
+      <w:lvlJc w:val="start"/>
+      <w:pPr>
+        <w:tabs>
+          <w:tab w:val="num" w:pos="1440"/>
+        </w:tabs>
+        <w:ind w:start="1440" w:hanging="360"/>
+      </w:pPr>
+      <w:rPr>
+        <w:rFonts w:ascii="OpenSymbol" w:hAnsi="OpenSymbol" w:cs="OpenSymbol" w:hint="default"/>
+      </w:rPr>
+    </w:lvl>
+    <w:lvl w:ilvl="3">
+      <w:start w:val="1"/>
+      <w:numFmt w:val="bullet"/>
+      <w:lvlText w:val=""/>
+      <w:lvlJc w:val="start"/>
+      <w:pPr>
+        <w:tabs>
+          <w:tab w:val="num" w:pos="1800"/>
+        </w:tabs>
+        <w:ind w:start="1800" w:hanging="360"/>
+      </w:pPr>
+      <w:rPr>
+        <w:rFonts w:ascii="Symbol" w:hAnsi="Symbol" w:cs="Symbol" w:hint="default"/>
+      </w:rPr>
+    </w:lvl>
+    <w:lvl w:ilvl="4">
+      <w:start w:val="1"/>
+      <w:numFmt w:val="bullet"/>
+      <w:lvlText w:val="◦"/>
+      <w:lvlJc w:val="start"/>
+      <w:pPr>
+        <w:tabs>
+          <w:tab w:val="num" w:pos="2160"/>
+        </w:tabs>
+        <w:ind w:start="2160" w:hanging="360"/>
+      </w:pPr>
+      <w:rPr>
+        <w:rFonts w:ascii="OpenSymbol" w:hAnsi="OpenSymbol" w:cs="OpenSymbol" w:hint="default"/>
+      </w:rPr>
+    </w:lvl>
+    <w:lvl w:ilvl="5">
+      <w:start w:val="1"/>
+      <w:numFmt w:val="bullet"/>
+      <w:lvlText w:val="▪"/>
+      <w:lvlJc w:val="start"/>
+      <w:pPr>
+        <w:tabs>
+          <w:tab w:val="num" w:pos="2520"/>
+        </w:tabs>
+        <w:ind w:start="2520" w:hanging="360"/>
+      </w:pPr>
+      <w:rPr>
+        <w:rFonts w:ascii="OpenSymbol" w:hAnsi="OpenSymbol" w:cs="OpenSymbol" w:hint="default"/>
+      </w:rPr>
+    </w:lvl>
+    <w:lvl w:ilvl="6">
+      <w:start w:val="1"/>
+      <w:numFmt w:val="bullet"/>
+      <w:lvlText w:val=""/>
+      <w:lvlJc w:val="start"/>
+      <w:pPr>
+        <w:tabs>
+          <w:tab w:val="num" w:pos="2880"/>
+        </w:tabs>
+        <w:ind w:start="2880" w:hanging="360"/>
+      </w:pPr>
+      <w:rPr>
+        <w:rFonts w:ascii="Symbol" w:hAnsi="Symbol" w:cs="Symbol" w:hint="default"/>
+      </w:rPr>
+    </w:lvl>
+    <w:lvl w:ilvl="7">
+      <w:start w:val="1"/>
+      <w:numFmt w:val="bullet"/>
+      <w:lvlText w:val="◦"/>
+      <w:lvlJc w:val="start"/>
+      <w:pPr>
+        <w:tabs>
+          <w:tab w:val="num" w:pos="3240"/>
+        </w:tabs>
+        <w:ind w:start="3240" w:hanging="360"/>
+      </w:pPr>
+      <w:rPr>
+        <w:rFonts w:ascii="OpenSymbol" w:hAnsi="OpenSymbol" w:cs="OpenSymbol" w:hint="default"/>
+      </w:rPr>
+    </w:lvl>
+    <w:lvl w:ilvl="8">
+      <w:start w:val="1"/>
+      <w:numFmt w:val="bullet"/>
+      <w:lvlText w:val="▪"/>
+      <w:lvlJc w:val="start"/>
+      <w:pPr>
+        <w:tabs>
+          <w:tab w:val="num" w:pos="3600"/>
+        </w:tabs>
+        <w:ind w:start="3600" w:hanging="360"/>
+      </w:pPr>
+      <w:rPr>
+        <w:rFonts w:ascii="OpenSymbol" w:hAnsi="OpenSymbol" w:cs="OpenSymbol" w:hint="default"/>
+      </w:rPr>
+    </w:lvl>
+  </w:abstractNum>
+  <w:abstractNum w:abstractNumId="12">
+    <w:lvl w:ilvl="0">
+      <w:start w:val="1"/>
+      <w:numFmt w:val="bullet"/>
+      <w:lvlText w:val=""/>
+      <w:lvlJc w:val="start"/>
+      <w:pPr>
+        <w:tabs>
+          <w:tab w:val="num" w:pos="720"/>
+        </w:tabs>
+        <w:ind w:start="720" w:hanging="360"/>
+      </w:pPr>
+      <w:rPr>
+        <w:rFonts w:ascii="Symbol" w:hAnsi="Symbol" w:cs="Symbol" w:hint="default"/>
+      </w:rPr>
+    </w:lvl>
+    <w:lvl w:ilvl="1">
+      <w:start w:val="1"/>
+      <w:numFmt w:val="bullet"/>
+      <w:lvlText w:val="◦"/>
+      <w:lvlJc w:val="start"/>
+      <w:pPr>
+        <w:tabs>
+          <w:tab w:val="num" w:pos="1080"/>
+        </w:tabs>
+        <w:ind w:start="1080" w:hanging="360"/>
+      </w:pPr>
+      <w:rPr>
+        <w:rFonts w:ascii="OpenSymbol" w:hAnsi="OpenSymbol" w:cs="OpenSymbol" w:hint="default"/>
+      </w:rPr>
+    </w:lvl>
+    <w:lvl w:ilvl="2">
+      <w:start w:val="1"/>
+      <w:numFmt w:val="bullet"/>
+      <w:lvlText w:val="▪"/>
+      <w:lvlJc w:val="start"/>
+      <w:pPr>
+        <w:tabs>
+          <w:tab w:val="num" w:pos="1440"/>
+        </w:tabs>
+        <w:ind w:start="1440" w:hanging="360"/>
+      </w:pPr>
+      <w:rPr>
+        <w:rFonts w:ascii="OpenSymbol" w:hAnsi="OpenSymbol" w:cs="OpenSymbol" w:hint="default"/>
+      </w:rPr>
+    </w:lvl>
+    <w:lvl w:ilvl="3">
+      <w:start w:val="1"/>
+      <w:numFmt w:val="bullet"/>
+      <w:lvlText w:val=""/>
+      <w:lvlJc w:val="start"/>
+      <w:pPr>
+        <w:tabs>
+          <w:tab w:val="num" w:pos="1800"/>
+        </w:tabs>
+        <w:ind w:start="1800" w:hanging="360"/>
+      </w:pPr>
+      <w:rPr>
+        <w:rFonts w:ascii="Symbol" w:hAnsi="Symbol" w:cs="Symbol" w:hint="default"/>
+      </w:rPr>
+    </w:lvl>
+    <w:lvl w:ilvl="4">
+      <w:start w:val="1"/>
+      <w:numFmt w:val="bullet"/>
+      <w:lvlText w:val="◦"/>
+      <w:lvlJc w:val="start"/>
+      <w:pPr>
+        <w:tabs>
+          <w:tab w:val="num" w:pos="2160"/>
+        </w:tabs>
+        <w:ind w:start="2160" w:hanging="360"/>
+      </w:pPr>
+      <w:rPr>
+        <w:rFonts w:ascii="OpenSymbol" w:hAnsi="OpenSymbol" w:cs="OpenSymbol" w:hint="default"/>
+      </w:rPr>
+    </w:lvl>
+    <w:lvl w:ilvl="5">
+      <w:start w:val="1"/>
+      <w:numFmt w:val="bullet"/>
+      <w:lvlText w:val="▪"/>
+      <w:lvlJc w:val="start"/>
+      <w:pPr>
+        <w:tabs>
+          <w:tab w:val="num" w:pos="2520"/>
+        </w:tabs>
+        <w:ind w:start="2520" w:hanging="360"/>
+      </w:pPr>
+      <w:rPr>
+        <w:rFonts w:ascii="OpenSymbol" w:hAnsi="OpenSymbol" w:cs="OpenSymbol" w:hint="default"/>
+      </w:rPr>
+    </w:lvl>
+    <w:lvl w:ilvl="6">
+      <w:start w:val="1"/>
+      <w:numFmt w:val="bullet"/>
+      <w:lvlText w:val=""/>
+      <w:lvlJc w:val="start"/>
+      <w:pPr>
+        <w:tabs>
+          <w:tab w:val="num" w:pos="2880"/>
+        </w:tabs>
+        <w:ind w:start="2880" w:hanging="360"/>
+      </w:pPr>
+      <w:rPr>
+        <w:rFonts w:ascii="Symbol" w:hAnsi="Symbol" w:cs="Symbol" w:hint="default"/>
+      </w:rPr>
+    </w:lvl>
+    <w:lvl w:ilvl="7">
+      <w:start w:val="1"/>
+      <w:numFmt w:val="bullet"/>
+      <w:lvlText w:val="◦"/>
+      <w:lvlJc w:val="start"/>
+      <w:pPr>
+        <w:tabs>
+          <w:tab w:val="num" w:pos="3240"/>
+        </w:tabs>
+        <w:ind w:start="3240" w:hanging="360"/>
+      </w:pPr>
+      <w:rPr>
+        <w:rFonts w:ascii="OpenSymbol" w:hAnsi="OpenSymbol" w:cs="OpenSymbol" w:hint="default"/>
+      </w:rPr>
+    </w:lvl>
+    <w:lvl w:ilvl="8">
+      <w:start w:val="1"/>
+      <w:numFmt w:val="bullet"/>
+      <w:lvlText w:val="▪"/>
+      <w:lvlJc w:val="start"/>
+      <w:pPr>
+        <w:tabs>
+          <w:tab w:val="num" w:pos="3600"/>
+        </w:tabs>
+        <w:ind w:start="3600" w:hanging="360"/>
+      </w:pPr>
+      <w:rPr>
+        <w:rFonts w:ascii="OpenSymbol" w:hAnsi="OpenSymbol" w:cs="OpenSymbol" w:hint="default"/>
+      </w:rPr>
+    </w:lvl>
+  </w:abstractNum>
+  <w:abstractNum w:abstractNumId="13">
+    <w:lvl w:ilvl="0">
+      <w:start w:val="1"/>
+      <w:numFmt w:val="bullet"/>
+      <w:lvlText w:val=""/>
+      <w:lvlJc w:val="start"/>
+      <w:pPr>
+        <w:tabs>
+          <w:tab w:val="num" w:pos="720"/>
+        </w:tabs>
+        <w:ind w:start="720" w:hanging="360"/>
+      </w:pPr>
+      <w:rPr>
+        <w:rFonts w:ascii="Symbol" w:hAnsi="Symbol" w:cs="Symbol" w:hint="default"/>
+      </w:rPr>
+    </w:lvl>
+    <w:lvl w:ilvl="1">
+      <w:start w:val="1"/>
+      <w:numFmt w:val="bullet"/>
+      <w:lvlText w:val="◦"/>
+      <w:lvlJc w:val="start"/>
+      <w:pPr>
+        <w:tabs>
+          <w:tab w:val="num" w:pos="1080"/>
+        </w:tabs>
+        <w:ind w:start="1080" w:hanging="360"/>
+      </w:pPr>
+      <w:rPr>
+        <w:rFonts w:ascii="OpenSymbol" w:hAnsi="OpenSymbol" w:cs="OpenSymbol" w:hint="default"/>
+      </w:rPr>
+    </w:lvl>
+    <w:lvl w:ilvl="2">
+      <w:start w:val="1"/>
+      <w:numFmt w:val="bullet"/>
+      <w:lvlText w:val="▪"/>
+      <w:lvlJc w:val="start"/>
+      <w:pPr>
+        <w:tabs>
+          <w:tab w:val="num" w:pos="1440"/>
+        </w:tabs>
+        <w:ind w:start="1440" w:hanging="360"/>
+      </w:pPr>
+      <w:rPr>
+        <w:rFonts w:ascii="OpenSymbol" w:hAnsi="OpenSymbol" w:cs="OpenSymbol" w:hint="default"/>
+      </w:rPr>
+    </w:lvl>
+    <w:lvl w:ilvl="3">
+      <w:start w:val="1"/>
+      <w:numFmt w:val="bullet"/>
+      <w:lvlText w:val=""/>
+      <w:lvlJc w:val="start"/>
+      <w:pPr>
+        <w:tabs>
+          <w:tab w:val="num" w:pos="1800"/>
+        </w:tabs>
+        <w:ind w:start="1800" w:hanging="360"/>
+      </w:pPr>
+      <w:rPr>
+        <w:rFonts w:ascii="Symbol" w:hAnsi="Symbol" w:cs="Symbol" w:hint="default"/>
+      </w:rPr>
+    </w:lvl>
+    <w:lvl w:ilvl="4">
+      <w:start w:val="1"/>
+      <w:numFmt w:val="bullet"/>
+      <w:lvlText w:val="◦"/>
+      <w:lvlJc w:val="start"/>
+      <w:pPr>
+        <w:tabs>
+          <w:tab w:val="num" w:pos="2160"/>
+        </w:tabs>
+        <w:ind w:start="2160" w:hanging="360"/>
+      </w:pPr>
+      <w:rPr>
+        <w:rFonts w:ascii="OpenSymbol" w:hAnsi="OpenSymbol" w:cs="OpenSymbol" w:hint="default"/>
+      </w:rPr>
+    </w:lvl>
+    <w:lvl w:ilvl="5">
+      <w:start w:val="1"/>
+      <w:numFmt w:val="bullet"/>
+      <w:lvlText w:val="▪"/>
+      <w:lvlJc w:val="start"/>
+      <w:pPr>
+        <w:tabs>
+          <w:tab w:val="num" w:pos="2520"/>
+        </w:tabs>
+        <w:ind w:start="2520" w:hanging="360"/>
+      </w:pPr>
+      <w:rPr>
+        <w:rFonts w:ascii="OpenSymbol" w:hAnsi="OpenSymbol" w:cs="OpenSymbol" w:hint="default"/>
+      </w:rPr>
+    </w:lvl>
+    <w:lvl w:ilvl="6">
+      <w:start w:val="1"/>
+      <w:numFmt w:val="bullet"/>
+      <w:lvlText w:val=""/>
+      <w:lvlJc w:val="start"/>
+      <w:pPr>
+        <w:tabs>
+          <w:tab w:val="num" w:pos="2880"/>
+        </w:tabs>
+        <w:ind w:start="2880" w:hanging="360"/>
+      </w:pPr>
+      <w:rPr>
+        <w:rFonts w:ascii="Symbol" w:hAnsi="Symbol" w:cs="Symbol" w:hint="default"/>
+      </w:rPr>
+    </w:lvl>
+    <w:lvl w:ilvl="7">
+      <w:start w:val="1"/>
+      <w:numFmt w:val="bullet"/>
+      <w:lvlText w:val="◦"/>
+      <w:lvlJc w:val="start"/>
+      <w:pPr>
+        <w:tabs>
+          <w:tab w:val="num" w:pos="3240"/>
+        </w:tabs>
+        <w:ind w:start="3240" w:hanging="360"/>
+      </w:pPr>
+      <w:rPr>
+        <w:rFonts w:ascii="OpenSymbol" w:hAnsi="OpenSymbol" w:cs="OpenSymbol" w:hint="default"/>
+      </w:rPr>
+    </w:lvl>
+    <w:lvl w:ilvl="8">
+      <w:start w:val="1"/>
+      <w:numFmt w:val="bullet"/>
+      <w:lvlText w:val="▪"/>
+      <w:lvlJc w:val="start"/>
+      <w:pPr>
+        <w:tabs>
+          <w:tab w:val="num" w:pos="3600"/>
+        </w:tabs>
+        <w:ind w:start="3600" w:hanging="360"/>
+      </w:pPr>
+      <w:rPr>
+        <w:rFonts w:ascii="OpenSymbol" w:hAnsi="OpenSymbol" w:cs="OpenSymbol" w:hint="default"/>
+      </w:rPr>
+    </w:lvl>
+  </w:abstractNum>
+  <w:abstractNum w:abstractNumId="14">
     <w:lvl w:ilvl="0">
       <w:start w:val="1"/>
       <w:numFmt w:val="none"/>
@@ -4238,6 +5151,15 @@
   </w:num>
   <w:num w:numId="11">
     <w:abstractNumId w:val="11"/>
+  </w:num>
+  <w:num w:numId="12">
+    <w:abstractNumId w:val="12"/>
+  </w:num>
+  <w:num w:numId="13">
+    <w:abstractNumId w:val="13"/>
+  </w:num>
+  <w:num w:numId="14">
+    <w:abstractNumId w:val="14"/>
   </w:num>
 </w:numbering>
 </file>

</xml_diff>

<commit_message>
added solution for section 5
</commit_message>
<xml_diff>
--- a/Business Case 1 - Target SQL/Solution/BusinessCase_Solutions.docx
+++ b/Business Case 1 - Target SQL/Solution/BusinessCase_Solutions.docx
@@ -152,7 +152,7 @@
       <w:r>
         <w:rPr/>
         <w:drawing>
-          <wp:anchor behindDoc="0" distT="0" distB="0" distL="0" distR="0" simplePos="0" locked="0" layoutInCell="0" allowOverlap="1" relativeHeight="15">
+          <wp:anchor behindDoc="0" distT="0" distB="0" distL="0" distR="0" simplePos="0" locked="0" layoutInCell="0" allowOverlap="1" relativeHeight="19">
             <wp:simplePos x="0" y="0"/>
             <wp:positionH relativeFrom="column">
               <wp:align>center</wp:align>
@@ -329,7 +329,7 @@
       <w:r>
         <w:rPr/>
         <w:drawing>
-          <wp:anchor behindDoc="0" distT="0" distB="0" distL="0" distR="0" simplePos="0" locked="0" layoutInCell="0" allowOverlap="1" relativeHeight="16">
+          <wp:anchor behindDoc="0" distT="0" distB="0" distL="0" distR="0" simplePos="0" locked="0" layoutInCell="0" allowOverlap="1" relativeHeight="20">
             <wp:simplePos x="0" y="0"/>
             <wp:positionH relativeFrom="column">
               <wp:align>center</wp:align>
@@ -406,7 +406,7 @@
       <w:r>
         <w:rPr/>
         <w:drawing>
-          <wp:anchor behindDoc="0" distT="0" distB="0" distL="0" distR="0" simplePos="0" locked="0" layoutInCell="0" allowOverlap="1" relativeHeight="23">
+          <wp:anchor behindDoc="0" distT="0" distB="0" distL="0" distR="0" simplePos="0" locked="0" layoutInCell="0" allowOverlap="1" relativeHeight="27">
             <wp:simplePos x="0" y="0"/>
             <wp:positionH relativeFrom="column">
               <wp:align>center</wp:align>
@@ -586,7 +586,7 @@
       <w:r>
         <w:rPr/>
         <w:drawing>
-          <wp:anchor behindDoc="0" distT="0" distB="0" distL="0" distR="0" simplePos="0" locked="0" layoutInCell="0" allowOverlap="1" relativeHeight="19">
+          <wp:anchor behindDoc="0" distT="0" distB="0" distL="0" distR="0" simplePos="0" locked="0" layoutInCell="0" allowOverlap="1" relativeHeight="23">
             <wp:simplePos x="0" y="0"/>
             <wp:positionH relativeFrom="column">
               <wp:align>center</wp:align>
@@ -807,7 +807,7 @@
       <w:r>
         <w:rPr/>
         <w:drawing>
-          <wp:anchor behindDoc="0" distT="0" distB="0" distL="0" distR="0" simplePos="0" locked="0" layoutInCell="0" allowOverlap="1" relativeHeight="17">
+          <wp:anchor behindDoc="0" distT="0" distB="0" distL="0" distR="0" simplePos="0" locked="0" layoutInCell="0" allowOverlap="1" relativeHeight="21">
             <wp:simplePos x="0" y="0"/>
             <wp:positionH relativeFrom="column">
               <wp:align>center</wp:align>
@@ -874,7 +874,7 @@
       <w:r>
         <w:rPr/>
         <w:drawing>
-          <wp:anchor behindDoc="0" distT="0" distB="0" distL="0" distR="0" simplePos="0" locked="0" layoutInCell="0" allowOverlap="1" relativeHeight="18">
+          <wp:anchor behindDoc="0" distT="0" distB="0" distL="0" distR="0" simplePos="0" locked="0" layoutInCell="0" allowOverlap="1" relativeHeight="22">
             <wp:simplePos x="0" y="0"/>
             <wp:positionH relativeFrom="column">
               <wp:align>center</wp:align>
@@ -1042,7 +1042,7 @@
       <w:r>
         <w:rPr/>
         <w:drawing>
-          <wp:anchor behindDoc="0" distT="0" distB="0" distL="0" distR="0" simplePos="0" locked="0" layoutInCell="0" allowOverlap="1" relativeHeight="20">
+          <wp:anchor behindDoc="0" distT="0" distB="0" distL="0" distR="0" simplePos="0" locked="0" layoutInCell="0" allowOverlap="1" relativeHeight="24">
             <wp:simplePos x="0" y="0"/>
             <wp:positionH relativeFrom="column">
               <wp:align>center</wp:align>
@@ -1314,7 +1314,7 @@
       <w:r>
         <w:rPr/>
         <w:drawing>
-          <wp:anchor behindDoc="0" distT="0" distB="0" distL="0" distR="0" simplePos="0" locked="0" layoutInCell="0" allowOverlap="1" relativeHeight="21">
+          <wp:anchor behindDoc="0" distT="0" distB="0" distL="0" distR="0" simplePos="0" locked="0" layoutInCell="0" allowOverlap="1" relativeHeight="25">
             <wp:simplePos x="0" y="0"/>
             <wp:positionH relativeFrom="column">
               <wp:align>center</wp:align>
@@ -1514,7 +1514,7 @@
       <w:r>
         <w:rPr/>
         <w:drawing>
-          <wp:anchor behindDoc="0" distT="0" distB="0" distL="0" distR="0" simplePos="0" locked="0" layoutInCell="0" allowOverlap="1" relativeHeight="22">
+          <wp:anchor behindDoc="0" distT="0" distB="0" distL="0" distR="0" simplePos="0" locked="0" layoutInCell="0" allowOverlap="1" relativeHeight="26">
             <wp:simplePos x="0" y="0"/>
             <wp:positionH relativeFrom="column">
               <wp:align>center</wp:align>
@@ -1829,7 +1829,7 @@
           <w:iCs w:val="false"/>
         </w:rPr>
         <w:drawing>
-          <wp:anchor behindDoc="0" distT="0" distB="0" distL="0" distR="0" simplePos="0" locked="0" layoutInCell="0" allowOverlap="1" relativeHeight="24">
+          <wp:anchor behindDoc="0" distT="0" distB="0" distL="0" distR="0" simplePos="0" locked="0" layoutInCell="0" allowOverlap="1" relativeHeight="28">
             <wp:simplePos x="0" y="0"/>
             <wp:positionH relativeFrom="column">
               <wp:align>center</wp:align>
@@ -1928,7 +1928,7 @@
           <w:iCs/>
         </w:rPr>
         <w:drawing>
-          <wp:anchor behindDoc="0" distT="0" distB="0" distL="0" distR="0" simplePos="0" locked="0" layoutInCell="0" allowOverlap="1" relativeHeight="25">
+          <wp:anchor behindDoc="0" distT="0" distB="0" distL="0" distR="0" simplePos="0" locked="0" layoutInCell="0" allowOverlap="1" relativeHeight="29">
             <wp:simplePos x="0" y="0"/>
             <wp:positionH relativeFrom="column">
               <wp:align>center</wp:align>
@@ -2180,21 +2180,9 @@
         </w:rPr>
       </w:pPr>
       <w:r>
-        <w:rPr/>
-      </w:r>
-    </w:p>
-    <w:p>
-      <w:pPr>
-        <w:pStyle w:val="Heading2"/>
-        <w:numPr>
-          <w:ilvl w:val="1"/>
-          <w:numId w:val="1"/>
-        </w:numPr>
-        <w:ind w:hanging="0" w:start="0"/>
         <w:rPr>
           <w:rFonts w:ascii="sans-serif" w:hAnsi="sans-serif"/>
           <w:b w:val="false"/>
-          <w:i w:val="false"/>
           <w:i w:val="false"/>
           <w:iCs w:val="false"/>
           <w:caps w:val="false"/>
@@ -2202,9 +2190,6 @@
           <w:spacing w:val="0"/>
           <w:sz w:val="30"/>
         </w:rPr>
-      </w:pPr>
-      <w:r>
-        <w:rPr/>
       </w:r>
     </w:p>
     <w:p>
@@ -2228,9 +2213,51 @@
         </w:rPr>
       </w:pPr>
       <w:r>
-        <w:rPr/>
+        <w:rPr>
+          <w:rFonts w:ascii="sans-serif" w:hAnsi="sans-serif"/>
+          <w:b w:val="false"/>
+          <w:i w:val="false"/>
+          <w:iCs w:val="false"/>
+          <w:caps w:val="false"/>
+          <w:smallCaps w:val="false"/>
+          <w:spacing w:val="0"/>
+          <w:sz w:val="30"/>
+        </w:rPr>
+      </w:r>
+    </w:p>
+    <w:p>
+      <w:pPr>
+        <w:pStyle w:val="Heading2"/>
+        <w:numPr>
+          <w:ilvl w:val="1"/>
+          <w:numId w:val="1"/>
+        </w:numPr>
+        <w:ind w:hanging="0" w:start="0"/>
+        <w:rPr>
+          <w:rFonts w:ascii="sans-serif" w:hAnsi="sans-serif"/>
+          <w:b w:val="false"/>
+          <w:i w:val="false"/>
+          <w:i w:val="false"/>
+          <w:iCs w:val="false"/>
+          <w:caps w:val="false"/>
+          <w:smallCaps w:val="false"/>
+          <w:spacing w:val="0"/>
+          <w:sz w:val="30"/>
+        </w:rPr>
+      </w:pPr>
+      <w:r>
+        <w:rPr>
+          <w:rFonts w:ascii="sans-serif" w:hAnsi="sans-serif"/>
+          <w:b w:val="false"/>
+          <w:i w:val="false"/>
+          <w:iCs w:val="false"/>
+          <w:caps w:val="false"/>
+          <w:smallCaps w:val="false"/>
+          <w:spacing w:val="0"/>
+          <w:sz w:val="30"/>
+        </w:rPr>
         <w:drawing>
-          <wp:anchor behindDoc="0" distT="0" distB="0" distL="0" distR="0" simplePos="0" locked="0" layoutInCell="0" allowOverlap="1" relativeHeight="26">
+          <wp:anchor behindDoc="0" distT="0" distB="0" distL="0" distR="0" simplePos="0" locked="0" layoutInCell="0" allowOverlap="1" relativeHeight="30">
             <wp:simplePos x="0" y="0"/>
             <wp:positionH relativeFrom="column">
               <wp:align>center</wp:align>
@@ -2297,20 +2324,6 @@
         </w:rPr>
       </w:pPr>
       <w:r>
-        <w:rPr/>
-      </w:r>
-    </w:p>
-    <w:p>
-      <w:pPr>
-        <w:pStyle w:val="Heading2"/>
-        <w:numPr>
-          <w:ilvl w:val="1"/>
-          <w:numId w:val="1"/>
-        </w:numPr>
-        <w:ind w:hanging="0" w:start="0"/>
-        <w:rPr/>
-      </w:pPr>
-      <w:r>
         <w:rPr>
           <w:rFonts w:ascii="sans-serif" w:hAnsi="sans-serif"/>
           <w:b w:val="false"/>
@@ -2321,8 +2334,18 @@
           <w:spacing w:val="0"/>
           <w:sz w:val="30"/>
         </w:rPr>
-        <w:t>I</w:t>
-      </w:r>
+      </w:r>
+    </w:p>
+    <w:p>
+      <w:pPr>
+        <w:pStyle w:val="Heading2"/>
+        <w:numPr>
+          <w:ilvl w:val="1"/>
+          <w:numId w:val="1"/>
+        </w:numPr>
+        <w:ind w:hanging="0" w:start="0"/>
+        <w:rPr/>
+      </w:pPr>
       <w:r>
         <w:rPr>
           <w:rFonts w:ascii="sans-serif" w:hAnsi="sans-serif"/>
@@ -2334,7 +2357,7 @@
           <w:spacing w:val="0"/>
           <w:sz w:val="30"/>
         </w:rPr>
-        <w:t>mpact on Economy: Analyze the money movement by e-commerce by looking at order</w:t>
+        <w:t>Impact on Economy: Analyze the money movement by e-commerce by looking at order</w:t>
       </w:r>
       <w:r>
         <w:rPr>
@@ -2557,7 +2580,7 @@
           <w:iCs/>
         </w:rPr>
         <w:drawing>
-          <wp:anchor behindDoc="0" distT="0" distB="0" distL="0" distR="0" simplePos="0" locked="0" layoutInCell="0" allowOverlap="1" relativeHeight="27">
+          <wp:anchor behindDoc="0" distT="0" distB="0" distL="0" distR="0" simplePos="0" locked="0" layoutInCell="0" allowOverlap="1" relativeHeight="31">
             <wp:simplePos x="0" y="0"/>
             <wp:positionH relativeFrom="column">
               <wp:align>center</wp:align>
@@ -2688,16 +2711,7 @@
           <w:i/>
           <w:iCs/>
         </w:rPr>
-        <w:t>We observe</w:t>
-      </w:r>
-      <w:r>
-        <w:rPr>
-          <w:b/>
-          <w:bCs/>
-          <w:i/>
-          <w:iCs/>
-        </w:rPr>
-        <w:t xml:space="preserve"> total &amp; average order price for each state.</w:t>
+        <w:t>We observe total &amp; average order price for each state.</w:t>
       </w:r>
     </w:p>
     <w:p>
@@ -2717,7 +2731,12 @@
         </w:rPr>
       </w:pPr>
       <w:r>
-        <w:rPr/>
+        <w:rPr>
+          <w:b/>
+          <w:bCs/>
+          <w:i/>
+          <w:iCs/>
+        </w:rPr>
       </w:r>
     </w:p>
     <w:p>
@@ -2737,7 +2756,12 @@
         </w:rPr>
       </w:pPr>
       <w:r>
-        <w:rPr/>
+        <w:rPr>
+          <w:b/>
+          <w:bCs/>
+          <w:i/>
+          <w:iCs/>
+        </w:rPr>
       </w:r>
     </w:p>
     <w:p>
@@ -2747,7 +2771,7 @@
       </w:pPr>
       <w:r>
         <w:drawing>
-          <wp:anchor behindDoc="0" distT="0" distB="0" distL="0" distR="0" simplePos="0" locked="0" layoutInCell="0" allowOverlap="1" relativeHeight="28">
+          <wp:anchor behindDoc="0" distT="0" distB="0" distL="0" distR="0" simplePos="0" locked="0" layoutInCell="0" allowOverlap="1" relativeHeight="32">
             <wp:simplePos x="0" y="0"/>
             <wp:positionH relativeFrom="column">
               <wp:align>center</wp:align>
@@ -2808,6 +2832,7 @@
           <w:rFonts w:ascii="sans-serif" w:hAnsi="sans-serif"/>
           <w:b w:val="false"/>
           <w:i w:val="false"/>
+          <w:i w:val="false"/>
           <w:caps w:val="false"/>
           <w:smallCaps w:val="false"/>
           <w:color w:val="000000"/>
@@ -2930,16 +2955,7 @@
           <w:i/>
           <w:iCs/>
         </w:rPr>
-        <w:t xml:space="preserve">We observe </w:t>
-      </w:r>
-      <w:r>
-        <w:rPr>
-          <w:b/>
-          <w:bCs/>
-          <w:i/>
-          <w:iCs/>
-        </w:rPr>
-        <w:t>total &amp; average order freight value per state.</w:t>
+        <w:t>We observe total &amp; average order freight value per state.</w:t>
       </w:r>
     </w:p>
     <w:p>
@@ -2997,7 +3013,7 @@
       <w:r>
         <w:rPr/>
         <w:drawing>
-          <wp:anchor behindDoc="0" distT="0" distB="0" distL="0" distR="0" simplePos="0" locked="0" layoutInCell="0" allowOverlap="1" relativeHeight="29">
+          <wp:anchor behindDoc="0" distT="0" distB="0" distL="0" distR="0" simplePos="0" locked="0" layoutInCell="0" allowOverlap="1" relativeHeight="33">
             <wp:simplePos x="0" y="0"/>
             <wp:positionH relativeFrom="column">
               <wp:align>center</wp:align>
@@ -3073,18 +3089,283 @@
     </w:p>
     <w:p>
       <w:pPr>
+        <w:pStyle w:val="Heading2"/>
+        <w:numPr>
+          <w:ilvl w:val="1"/>
+          <w:numId w:val="1"/>
+        </w:numPr>
+        <w:rPr/>
+      </w:pPr>
+      <w:r>
+        <w:rPr/>
+        <w:t>Analysis based on sales, freight and delivery time</w:t>
+      </w:r>
+    </w:p>
+    <w:p>
+      <w:pPr>
         <w:pStyle w:val="Heading3"/>
         <w:numPr>
           <w:ilvl w:val="2"/>
           <w:numId w:val="1"/>
         </w:numPr>
-        <w:bidi w:val="0"/>
         <w:ind w:hanging="0" w:start="0"/>
-        <w:jc w:val="start"/>
-        <w:rPr/>
-      </w:pPr>
-      <w:r>
-        <w:rPr/>
+        <w:rPr/>
+      </w:pPr>
+      <w:r>
+        <w:rPr/>
+        <w:t>Find the no. of days taken to deliver each order from the order’s purchase date as delivery time. Also, calculate the difference (in days) between the estimated &amp; actual delivery date of an order.</w:t>
+      </w:r>
+    </w:p>
+    <w:p>
+      <w:pPr>
+        <w:pStyle w:val="Heading3"/>
+        <w:numPr>
+          <w:ilvl w:val="0"/>
+          <w:numId w:val="0"/>
+        </w:numPr>
+        <w:bidi w:val="0"/>
+        <w:ind w:hanging="0" w:start="0"/>
+        <w:jc w:val="start"/>
+        <w:rPr/>
+      </w:pPr>
+      <w:r>
+        <w:rPr/>
+      </w:r>
+    </w:p>
+    <w:p>
+      <w:pPr>
+        <w:pStyle w:val="BodyText"/>
+        <w:numPr>
+          <w:ilvl w:val="0"/>
+          <w:numId w:val="14"/>
+        </w:numPr>
+        <w:bidi w:val="0"/>
+        <w:jc w:val="start"/>
+        <w:rPr/>
+      </w:pPr>
+      <w:r>
+        <w:rPr/>
+        <w:t xml:space="preserve">Intial inspection of </w:t>
+      </w:r>
+      <w:r>
+        <w:rPr>
+          <w:i/>
+          <w:iCs/>
+        </w:rPr>
+        <w:t>Orders</w:t>
+      </w:r>
+      <w:r>
+        <w:rPr/>
+        <w:t xml:space="preserve"> table suggest that customer delivery date is only applicable for order with either </w:t>
+      </w:r>
+      <w:r>
+        <w:rPr>
+          <w:i/>
+          <w:iCs/>
+        </w:rPr>
+        <w:t>delivered</w:t>
+      </w:r>
+      <w:r>
+        <w:rPr/>
+        <w:t xml:space="preserve"> or </w:t>
+      </w:r>
+      <w:r>
+        <w:rPr>
+          <w:i/>
+          <w:iCs/>
+        </w:rPr>
+        <w:t>canceled</w:t>
+      </w:r>
+      <w:r>
+        <w:rPr/>
+        <w:t xml:space="preserve"> status.</w:t>
+      </w:r>
+    </w:p>
+    <w:p>
+      <w:pPr>
+        <w:pStyle w:val="BodyText"/>
+        <w:numPr>
+          <w:ilvl w:val="0"/>
+          <w:numId w:val="14"/>
+        </w:numPr>
+        <w:bidi w:val="0"/>
+        <w:jc w:val="start"/>
+        <w:rPr/>
+      </w:pPr>
+      <w:r>
+        <w:rPr/>
+        <w:t xml:space="preserve">We are considering </w:t>
+      </w:r>
+      <w:r>
+        <w:rPr>
+          <w:i/>
+          <w:iCs/>
+        </w:rPr>
+        <w:t>6 canceled</w:t>
+      </w:r>
+      <w:r>
+        <w:rPr/>
+        <w:t xml:space="preserve"> order which has customer delivery date populated for analysis.</w:t>
+      </w:r>
+    </w:p>
+    <w:p>
+      <w:pPr>
+        <w:pStyle w:val="BodyText"/>
+        <w:numPr>
+          <w:ilvl w:val="0"/>
+          <w:numId w:val="14"/>
+        </w:numPr>
+        <w:bidi w:val="0"/>
+        <w:jc w:val="start"/>
+        <w:rPr>
+          <w:b/>
+          <w:bCs/>
+          <w:i/>
+          <w:i/>
+          <w:iCs/>
+        </w:rPr>
+      </w:pPr>
+      <w:r>
+        <w:rPr>
+          <w:b/>
+          <w:bCs/>
+          <w:i/>
+          <w:iCs/>
+        </w:rPr>
+        <w:t>We observe that a lot of the orders has been delivered very late.</w:t>
+      </w:r>
+    </w:p>
+    <w:p>
+      <w:pPr>
+        <w:pStyle w:val="BodyText"/>
+        <w:bidi w:val="0"/>
+        <w:jc w:val="start"/>
+        <w:rPr>
+          <w:b/>
+          <w:bCs/>
+          <w:i/>
+          <w:i/>
+          <w:iCs/>
+        </w:rPr>
+      </w:pPr>
+      <w:r>
+        <w:rPr>
+          <w:b/>
+          <w:bCs/>
+          <w:i/>
+          <w:iCs/>
+        </w:rPr>
+      </w:r>
+    </w:p>
+    <w:p>
+      <w:pPr>
+        <w:pStyle w:val="BodyText"/>
+        <w:bidi w:val="0"/>
+        <w:jc w:val="start"/>
+        <w:rPr>
+          <w:b/>
+          <w:bCs/>
+          <w:i/>
+          <w:i/>
+          <w:iCs/>
+        </w:rPr>
+      </w:pPr>
+      <w:r>
+        <w:rPr>
+          <w:b/>
+          <w:bCs/>
+          <w:i/>
+          <w:iCs/>
+        </w:rPr>
+      </w:r>
+    </w:p>
+    <w:p>
+      <w:pPr>
+        <w:pStyle w:val="BodyText"/>
+        <w:bidi w:val="0"/>
+        <w:jc w:val="start"/>
+        <w:rPr>
+          <w:b/>
+          <w:bCs/>
+          <w:i/>
+          <w:i/>
+          <w:iCs/>
+        </w:rPr>
+      </w:pPr>
+      <w:r>
+        <w:rPr>
+          <w:b/>
+          <w:bCs/>
+          <w:i/>
+          <w:iCs/>
+        </w:rPr>
+        <w:drawing>
+          <wp:anchor behindDoc="0" distT="0" distB="0" distL="0" distR="0" simplePos="0" locked="0" layoutInCell="0" allowOverlap="1" relativeHeight="34">
+            <wp:simplePos x="0" y="0"/>
+            <wp:positionH relativeFrom="column">
+              <wp:align>center</wp:align>
+            </wp:positionH>
+            <wp:positionV relativeFrom="paragraph">
+              <wp:posOffset>635</wp:posOffset>
+            </wp:positionV>
+            <wp:extent cx="6120130" cy="3259455"/>
+            <wp:effectExtent l="0" t="0" r="0" b="0"/>
+            <wp:wrapSquare wrapText="largest"/>
+            <wp:docPr id="16" name="Image16" descr="" title=""/>
+            <wp:cNvGraphicFramePr>
+              <a:graphicFrameLocks xmlns:a="http://schemas.openxmlformats.org/drawingml/2006/main" noChangeAspect="1"/>
+            </wp:cNvGraphicFramePr>
+            <a:graphic xmlns:a="http://schemas.openxmlformats.org/drawingml/2006/main">
+              <a:graphicData uri="http://schemas.openxmlformats.org/drawingml/2006/picture">
+                <pic:pic xmlns:pic="http://schemas.openxmlformats.org/drawingml/2006/picture">
+                  <pic:nvPicPr>
+                    <pic:cNvPr id="16" name="Image16" descr="" title=""/>
+                    <pic:cNvPicPr>
+                      <a:picLocks noChangeAspect="1" noChangeArrowheads="1"/>
+                    </pic:cNvPicPr>
+                  </pic:nvPicPr>
+                  <pic:blipFill>
+                    <a:blip r:embed="rId17"/>
+                    <a:stretch>
+                      <a:fillRect/>
+                    </a:stretch>
+                  </pic:blipFill>
+                  <pic:spPr bwMode="auto">
+                    <a:xfrm>
+                      <a:off x="0" y="0"/>
+                      <a:ext cx="6120130" cy="3259455"/>
+                    </a:xfrm>
+                    <a:prstGeom prst="rect">
+                      <a:avLst/>
+                    </a:prstGeom>
+                  </pic:spPr>
+                </pic:pic>
+              </a:graphicData>
+            </a:graphic>
+          </wp:anchor>
+        </w:drawing>
+      </w:r>
+    </w:p>
+    <w:p>
+      <w:pPr>
+        <w:pStyle w:val="BodyText"/>
+        <w:bidi w:val="0"/>
+        <w:jc w:val="start"/>
+        <w:rPr>
+          <w:b/>
+          <w:bCs/>
+          <w:i/>
+          <w:i/>
+          <w:iCs/>
+        </w:rPr>
+      </w:pPr>
+      <w:r>
+        <w:rPr>
+          <w:b/>
+          <w:bCs/>
+          <w:i/>
+          <w:iCs/>
+        </w:rPr>
       </w:r>
     </w:p>
     <w:p>
@@ -3094,13 +3375,226 @@
           <w:ilvl w:val="2"/>
           <w:numId w:val="1"/>
         </w:numPr>
-        <w:bidi w:val="0"/>
         <w:ind w:hanging="0" w:start="0"/>
-        <w:jc w:val="start"/>
-        <w:rPr/>
-      </w:pPr>
-      <w:r>
-        <w:rPr/>
+        <w:rPr/>
+      </w:pPr>
+      <w:r>
+        <w:rPr/>
+        <w:t>Find out the top 5 states with the highest &amp; lowest average freight value</w:t>
+      </w:r>
+    </w:p>
+    <w:p>
+      <w:pPr>
+        <w:pStyle w:val="BodyText"/>
+        <w:numPr>
+          <w:ilvl w:val="0"/>
+          <w:numId w:val="15"/>
+        </w:numPr>
+        <w:bidi w:val="0"/>
+        <w:jc w:val="start"/>
+        <w:rPr>
+          <w:b w:val="false"/>
+          <w:bCs w:val="false"/>
+          <w:i w:val="false"/>
+          <w:i w:val="false"/>
+          <w:iCs w:val="false"/>
+        </w:rPr>
+      </w:pPr>
+      <w:r>
+        <w:rPr>
+          <w:b w:val="false"/>
+          <w:bCs w:val="false"/>
+          <w:i w:val="false"/>
+          <w:iCs w:val="false"/>
+        </w:rPr>
+        <w:t>We had already calculated statewise average freight ealrier, we can extend same query to identify top 5 &amp; low 5.</w:t>
+      </w:r>
+    </w:p>
+    <w:p>
+      <w:pPr>
+        <w:pStyle w:val="BodyText"/>
+        <w:numPr>
+          <w:ilvl w:val="0"/>
+          <w:numId w:val="15"/>
+        </w:numPr>
+        <w:bidi w:val="0"/>
+        <w:jc w:val="start"/>
+        <w:rPr>
+          <w:b w:val="false"/>
+          <w:bCs w:val="false"/>
+          <w:i w:val="false"/>
+          <w:i w:val="false"/>
+          <w:iCs w:val="false"/>
+        </w:rPr>
+      </w:pPr>
+      <w:r>
+        <w:rPr>
+          <w:b w:val="false"/>
+          <w:bCs w:val="false"/>
+          <w:i w:val="false"/>
+          <w:iCs w:val="false"/>
+        </w:rPr>
+        <w:t>However since we want to display both in adjacement column, we can first calculate state rank over average freight value in both orders &amp; self join to display data in adjancemt columns.</w:t>
+      </w:r>
+    </w:p>
+    <w:p>
+      <w:pPr>
+        <w:pStyle w:val="BodyText"/>
+        <w:numPr>
+          <w:ilvl w:val="0"/>
+          <w:numId w:val="15"/>
+        </w:numPr>
+        <w:bidi w:val="0"/>
+        <w:jc w:val="start"/>
+        <w:rPr>
+          <w:b/>
+          <w:bCs/>
+          <w:i/>
+          <w:i/>
+          <w:iCs/>
+        </w:rPr>
+      </w:pPr>
+      <w:r>
+        <w:rPr>
+          <w:b/>
+          <w:bCs/>
+          <w:i/>
+          <w:iCs/>
+        </w:rPr>
+        <w:t>We observe Top 5 &amp; Low states as per average frieght rate.</w:t>
+      </w:r>
+    </w:p>
+    <w:p>
+      <w:pPr>
+        <w:pStyle w:val="BodyText"/>
+        <w:bidi w:val="0"/>
+        <w:jc w:val="start"/>
+        <w:rPr>
+          <w:b/>
+          <w:bCs/>
+          <w:i/>
+          <w:i/>
+          <w:iCs/>
+        </w:rPr>
+      </w:pPr>
+      <w:r>
+        <w:rPr>
+          <w:b/>
+          <w:bCs/>
+          <w:i/>
+          <w:iCs/>
+        </w:rPr>
+      </w:r>
+    </w:p>
+    <w:p>
+      <w:pPr>
+        <w:pStyle w:val="BodyText"/>
+        <w:bidi w:val="0"/>
+        <w:jc w:val="start"/>
+        <w:rPr>
+          <w:b/>
+          <w:bCs/>
+          <w:i/>
+          <w:i/>
+          <w:iCs/>
+        </w:rPr>
+      </w:pPr>
+      <w:r>
+        <w:rPr>
+          <w:b/>
+          <w:bCs/>
+          <w:i/>
+          <w:iCs/>
+        </w:rPr>
+      </w:r>
+    </w:p>
+    <w:p>
+      <w:pPr>
+        <w:pStyle w:val="BodyText"/>
+        <w:bidi w:val="0"/>
+        <w:jc w:val="start"/>
+        <w:rPr>
+          <w:b/>
+          <w:bCs/>
+          <w:i/>
+          <w:i/>
+          <w:iCs/>
+        </w:rPr>
+      </w:pPr>
+      <w:r>
+        <w:rPr>
+          <w:b/>
+          <w:bCs/>
+          <w:i/>
+          <w:iCs/>
+        </w:rPr>
+        <w:drawing>
+          <wp:anchor behindDoc="0" distT="0" distB="0" distL="0" distR="0" simplePos="0" locked="0" layoutInCell="0" allowOverlap="1" relativeHeight="35">
+            <wp:simplePos x="0" y="0"/>
+            <wp:positionH relativeFrom="column">
+              <wp:align>center</wp:align>
+            </wp:positionH>
+            <wp:positionV relativeFrom="paragraph">
+              <wp:posOffset>635</wp:posOffset>
+            </wp:positionV>
+            <wp:extent cx="6120130" cy="4697095"/>
+            <wp:effectExtent l="0" t="0" r="0" b="0"/>
+            <wp:wrapSquare wrapText="largest"/>
+            <wp:docPr id="17" name="Image17" descr="" title=""/>
+            <wp:cNvGraphicFramePr>
+              <a:graphicFrameLocks xmlns:a="http://schemas.openxmlformats.org/drawingml/2006/main" noChangeAspect="1"/>
+            </wp:cNvGraphicFramePr>
+            <a:graphic xmlns:a="http://schemas.openxmlformats.org/drawingml/2006/main">
+              <a:graphicData uri="http://schemas.openxmlformats.org/drawingml/2006/picture">
+                <pic:pic xmlns:pic="http://schemas.openxmlformats.org/drawingml/2006/picture">
+                  <pic:nvPicPr>
+                    <pic:cNvPr id="17" name="Image17" descr="" title=""/>
+                    <pic:cNvPicPr>
+                      <a:picLocks noChangeAspect="1" noChangeArrowheads="1"/>
+                    </pic:cNvPicPr>
+                  </pic:nvPicPr>
+                  <pic:blipFill>
+                    <a:blip r:embed="rId18"/>
+                    <a:stretch>
+                      <a:fillRect/>
+                    </a:stretch>
+                  </pic:blipFill>
+                  <pic:spPr bwMode="auto">
+                    <a:xfrm>
+                      <a:off x="0" y="0"/>
+                      <a:ext cx="6120130" cy="4697095"/>
+                    </a:xfrm>
+                    <a:prstGeom prst="rect">
+                      <a:avLst/>
+                    </a:prstGeom>
+                  </pic:spPr>
+                </pic:pic>
+              </a:graphicData>
+            </a:graphic>
+          </wp:anchor>
+        </w:drawing>
+      </w:r>
+    </w:p>
+    <w:p>
+      <w:pPr>
+        <w:pStyle w:val="BodyText"/>
+        <w:bidi w:val="0"/>
+        <w:jc w:val="start"/>
+        <w:rPr>
+          <w:b/>
+          <w:bCs/>
+          <w:i/>
+          <w:i/>
+          <w:iCs/>
+        </w:rPr>
+      </w:pPr>
+      <w:r>
+        <w:rPr>
+          <w:b/>
+          <w:bCs/>
+          <w:i/>
+          <w:iCs/>
+        </w:rPr>
       </w:r>
     </w:p>
     <w:p>
@@ -3110,20 +3604,443 @@
           <w:ilvl w:val="2"/>
           <w:numId w:val="1"/>
         </w:numPr>
-        <w:bidi w:val="0"/>
-        <w:spacing w:before="140" w:after="120"/>
         <w:ind w:hanging="0" w:start="0"/>
-        <w:jc w:val="start"/>
-        <w:rPr/>
-      </w:pPr>
-      <w:r>
-        <w:rPr/>
+        <w:rPr/>
+      </w:pPr>
+      <w:r>
+        <w:rPr/>
+        <w:t>Find out the top 5 states with the highest &amp; lowest average delivery time.</w:t>
+      </w:r>
+    </w:p>
+    <w:p>
+      <w:pPr>
+        <w:pStyle w:val="BodyText"/>
+        <w:numPr>
+          <w:ilvl w:val="0"/>
+          <w:numId w:val="16"/>
+        </w:numPr>
+        <w:bidi w:val="0"/>
+        <w:jc w:val="start"/>
+        <w:rPr>
+          <w:b w:val="false"/>
+          <w:bCs w:val="false"/>
+          <w:i w:val="false"/>
+          <w:i w:val="false"/>
+          <w:iCs w:val="false"/>
+        </w:rPr>
+      </w:pPr>
+      <w:r>
+        <w:rPr>
+          <w:b w:val="false"/>
+          <w:bCs w:val="false"/>
+          <w:i w:val="false"/>
+          <w:iCs w:val="false"/>
+        </w:rPr>
+        <w:t>We use the same logic that we have used for average freight value per state.</w:t>
+      </w:r>
+    </w:p>
+    <w:p>
+      <w:pPr>
+        <w:pStyle w:val="BodyText"/>
+        <w:numPr>
+          <w:ilvl w:val="0"/>
+          <w:numId w:val="16"/>
+        </w:numPr>
+        <w:bidi w:val="0"/>
+        <w:jc w:val="start"/>
+        <w:rPr>
+          <w:b/>
+          <w:bCs/>
+          <w:i/>
+          <w:i/>
+          <w:iCs/>
+        </w:rPr>
+      </w:pPr>
+      <w:r>
+        <w:rPr>
+          <w:b/>
+          <w:bCs/>
+          <w:i/>
+          <w:iCs/>
+        </w:rPr>
+        <w:t>We observe top 5 &amp; low 5 state with average delivery time.</w:t>
+      </w:r>
+    </w:p>
+    <w:p>
+      <w:pPr>
+        <w:pStyle w:val="BodyText"/>
+        <w:bidi w:val="0"/>
+        <w:jc w:val="start"/>
+        <w:rPr>
+          <w:b/>
+          <w:bCs/>
+          <w:i/>
+          <w:i/>
+          <w:iCs/>
+        </w:rPr>
+      </w:pPr>
+      <w:r>
+        <w:rPr>
+          <w:b/>
+          <w:bCs/>
+          <w:i/>
+          <w:iCs/>
+        </w:rPr>
+      </w:r>
+    </w:p>
+    <w:p>
+      <w:pPr>
+        <w:pStyle w:val="BodyText"/>
+        <w:bidi w:val="0"/>
+        <w:jc w:val="start"/>
+        <w:rPr>
+          <w:b/>
+          <w:bCs/>
+          <w:i/>
+          <w:i/>
+          <w:iCs/>
+        </w:rPr>
+      </w:pPr>
+      <w:r>
+        <w:rPr>
+          <w:b/>
+          <w:bCs/>
+          <w:i/>
+          <w:iCs/>
+        </w:rPr>
+      </w:r>
+    </w:p>
+    <w:p>
+      <w:pPr>
+        <w:pStyle w:val="BodyText"/>
+        <w:bidi w:val="0"/>
+        <w:jc w:val="start"/>
+        <w:rPr>
+          <w:b/>
+          <w:bCs/>
+          <w:i/>
+          <w:i/>
+          <w:iCs/>
+        </w:rPr>
+      </w:pPr>
+      <w:r>
+        <w:rPr>
+          <w:b/>
+          <w:bCs/>
+          <w:i/>
+          <w:iCs/>
+        </w:rPr>
+        <w:drawing>
+          <wp:anchor behindDoc="0" distT="0" distB="0" distL="0" distR="0" simplePos="0" locked="0" layoutInCell="0" allowOverlap="1" relativeHeight="36">
+            <wp:simplePos x="0" y="0"/>
+            <wp:positionH relativeFrom="column">
+              <wp:align>center</wp:align>
+            </wp:positionH>
+            <wp:positionV relativeFrom="paragraph">
+              <wp:posOffset>635</wp:posOffset>
+            </wp:positionV>
+            <wp:extent cx="6120130" cy="4697095"/>
+            <wp:effectExtent l="0" t="0" r="0" b="0"/>
+            <wp:wrapSquare wrapText="largest"/>
+            <wp:docPr id="18" name="Image18" descr="" title=""/>
+            <wp:cNvGraphicFramePr>
+              <a:graphicFrameLocks xmlns:a="http://schemas.openxmlformats.org/drawingml/2006/main" noChangeAspect="1"/>
+            </wp:cNvGraphicFramePr>
+            <a:graphic xmlns:a="http://schemas.openxmlformats.org/drawingml/2006/main">
+              <a:graphicData uri="http://schemas.openxmlformats.org/drawingml/2006/picture">
+                <pic:pic xmlns:pic="http://schemas.openxmlformats.org/drawingml/2006/picture">
+                  <pic:nvPicPr>
+                    <pic:cNvPr id="18" name="Image18" descr="" title=""/>
+                    <pic:cNvPicPr>
+                      <a:picLocks noChangeAspect="1" noChangeArrowheads="1"/>
+                    </pic:cNvPicPr>
+                  </pic:nvPicPr>
+                  <pic:blipFill>
+                    <a:blip r:embed="rId19"/>
+                    <a:stretch>
+                      <a:fillRect/>
+                    </a:stretch>
+                  </pic:blipFill>
+                  <pic:spPr bwMode="auto">
+                    <a:xfrm>
+                      <a:off x="0" y="0"/>
+                      <a:ext cx="6120130" cy="4697095"/>
+                    </a:xfrm>
+                    <a:prstGeom prst="rect">
+                      <a:avLst/>
+                    </a:prstGeom>
+                  </pic:spPr>
+                </pic:pic>
+              </a:graphicData>
+            </a:graphic>
+          </wp:anchor>
+        </w:drawing>
+      </w:r>
+    </w:p>
+    <w:p>
+      <w:pPr>
+        <w:pStyle w:val="BodyText"/>
+        <w:bidi w:val="0"/>
+        <w:jc w:val="start"/>
+        <w:rPr>
+          <w:b w:val="false"/>
+          <w:bCs w:val="false"/>
+          <w:i w:val="false"/>
+          <w:i w:val="false"/>
+          <w:iCs w:val="false"/>
+        </w:rPr>
+      </w:pPr>
+      <w:r>
+        <w:rPr>
+          <w:b w:val="false"/>
+          <w:bCs w:val="false"/>
+          <w:i w:val="false"/>
+          <w:iCs w:val="false"/>
+        </w:rPr>
+      </w:r>
+    </w:p>
+    <w:p>
+      <w:pPr>
+        <w:pStyle w:val="Heading3"/>
+        <w:numPr>
+          <w:ilvl w:val="2"/>
+          <w:numId w:val="1"/>
+        </w:numPr>
+        <w:ind w:hanging="0" w:start="0"/>
+        <w:rPr/>
+      </w:pPr>
+      <w:r>
+        <w:rPr/>
+        <w:t>Find out the top 5 states where the order delivery is really fast as compared to the estimated date of delivery.</w:t>
+      </w:r>
+    </w:p>
+    <w:p>
+      <w:pPr>
+        <w:pStyle w:val="BodyText"/>
+        <w:bidi w:val="0"/>
+        <w:jc w:val="start"/>
+        <w:rPr>
+          <w:b w:val="false"/>
+          <w:bCs w:val="false"/>
+          <w:i w:val="false"/>
+          <w:i w:val="false"/>
+          <w:iCs w:val="false"/>
+        </w:rPr>
+      </w:pPr>
+      <w:r>
+        <w:rPr>
+          <w:b w:val="false"/>
+          <w:bCs w:val="false"/>
+          <w:i w:val="false"/>
+          <w:iCs w:val="false"/>
+        </w:rPr>
+      </w:r>
+    </w:p>
+    <w:p>
+      <w:pPr>
+        <w:pStyle w:val="BodyText"/>
+        <w:bidi w:val="0"/>
+        <w:jc w:val="start"/>
+        <w:rPr>
+          <w:b w:val="false"/>
+          <w:bCs w:val="false"/>
+          <w:i w:val="false"/>
+          <w:i w:val="false"/>
+          <w:iCs w:val="false"/>
+        </w:rPr>
+      </w:pPr>
+      <w:r>
+        <w:rPr>
+          <w:b w:val="false"/>
+          <w:bCs w:val="false"/>
+          <w:i w:val="false"/>
+          <w:iCs w:val="false"/>
+        </w:rPr>
+        <w:drawing>
+          <wp:anchor behindDoc="0" distT="0" distB="0" distL="0" distR="0" simplePos="0" locked="0" layoutInCell="0" allowOverlap="1" relativeHeight="37">
+            <wp:simplePos x="0" y="0"/>
+            <wp:positionH relativeFrom="column">
+              <wp:align>center</wp:align>
+            </wp:positionH>
+            <wp:positionV relativeFrom="paragraph">
+              <wp:posOffset>635</wp:posOffset>
+            </wp:positionV>
+            <wp:extent cx="6120130" cy="3655060"/>
+            <wp:effectExtent l="0" t="0" r="0" b="0"/>
+            <wp:wrapSquare wrapText="largest"/>
+            <wp:docPr id="19" name="Image19" descr="" title=""/>
+            <wp:cNvGraphicFramePr>
+              <a:graphicFrameLocks xmlns:a="http://schemas.openxmlformats.org/drawingml/2006/main" noChangeAspect="1"/>
+            </wp:cNvGraphicFramePr>
+            <a:graphic xmlns:a="http://schemas.openxmlformats.org/drawingml/2006/main">
+              <a:graphicData uri="http://schemas.openxmlformats.org/drawingml/2006/picture">
+                <pic:pic xmlns:pic="http://schemas.openxmlformats.org/drawingml/2006/picture">
+                  <pic:nvPicPr>
+                    <pic:cNvPr id="19" name="Image19" descr="" title=""/>
+                    <pic:cNvPicPr>
+                      <a:picLocks noChangeAspect="1" noChangeArrowheads="1"/>
+                    </pic:cNvPicPr>
+                  </pic:nvPicPr>
+                  <pic:blipFill>
+                    <a:blip r:embed="rId20"/>
+                    <a:stretch>
+                      <a:fillRect/>
+                    </a:stretch>
+                  </pic:blipFill>
+                  <pic:spPr bwMode="auto">
+                    <a:xfrm>
+                      <a:off x="0" y="0"/>
+                      <a:ext cx="6120130" cy="3655060"/>
+                    </a:xfrm>
+                    <a:prstGeom prst="rect">
+                      <a:avLst/>
+                    </a:prstGeom>
+                  </pic:spPr>
+                </pic:pic>
+              </a:graphicData>
+            </a:graphic>
+          </wp:anchor>
+        </w:drawing>
+      </w:r>
+    </w:p>
+    <w:p>
+      <w:pPr>
+        <w:pStyle w:val="BodyText"/>
+        <w:bidi w:val="0"/>
+        <w:jc w:val="start"/>
+        <w:rPr>
+          <w:b w:val="false"/>
+          <w:bCs w:val="false"/>
+          <w:i w:val="false"/>
+          <w:i w:val="false"/>
+          <w:iCs w:val="false"/>
+        </w:rPr>
+      </w:pPr>
+      <w:r>
+        <w:rPr>
+          <w:b w:val="false"/>
+          <w:bCs w:val="false"/>
+          <w:i w:val="false"/>
+          <w:iCs w:val="false"/>
+        </w:rPr>
+      </w:r>
+    </w:p>
+    <w:p>
+      <w:pPr>
+        <w:pStyle w:val="Heading2"/>
+        <w:numPr>
+          <w:ilvl w:val="1"/>
+          <w:numId w:val="1"/>
+        </w:numPr>
+        <w:ind w:hanging="0" w:start="0"/>
+        <w:rPr/>
+      </w:pPr>
+      <w:r>
+        <w:rPr/>
+        <w:t>Analysis based on the payments</w:t>
+      </w:r>
+    </w:p>
+    <w:p>
+      <w:pPr>
+        <w:pStyle w:val="BodyText"/>
+        <w:bidi w:val="0"/>
+        <w:jc w:val="start"/>
+        <w:rPr>
+          <w:b w:val="false"/>
+          <w:bCs w:val="false"/>
+          <w:i w:val="false"/>
+          <w:i w:val="false"/>
+          <w:iCs w:val="false"/>
+        </w:rPr>
+      </w:pPr>
+      <w:r>
+        <w:rPr>
+          <w:b w:val="false"/>
+          <w:bCs w:val="false"/>
+          <w:i w:val="false"/>
+          <w:iCs w:val="false"/>
+        </w:rPr>
+      </w:r>
+    </w:p>
+    <w:p>
+      <w:pPr>
+        <w:pStyle w:val="Heading3"/>
+        <w:numPr>
+          <w:ilvl w:val="2"/>
+          <w:numId w:val="1"/>
+        </w:numPr>
+        <w:ind w:hanging="0" w:start="0"/>
+        <w:rPr/>
+      </w:pPr>
+      <w:r>
+        <w:rPr/>
+        <w:t>Find the month on month no. of orders placed using different payment types.</w:t>
+      </w:r>
+    </w:p>
+    <w:p>
+      <w:pPr>
+        <w:pStyle w:val="BodyText"/>
+        <w:bidi w:val="0"/>
+        <w:jc w:val="start"/>
+        <w:rPr>
+          <w:b w:val="false"/>
+          <w:bCs w:val="false"/>
+          <w:i w:val="false"/>
+          <w:i w:val="false"/>
+          <w:iCs w:val="false"/>
+        </w:rPr>
+      </w:pPr>
+      <w:r>
+        <w:rPr>
+          <w:b w:val="false"/>
+          <w:bCs w:val="false"/>
+          <w:i w:val="false"/>
+          <w:iCs w:val="false"/>
+        </w:rPr>
+      </w:r>
+    </w:p>
+    <w:p>
+      <w:pPr>
+        <w:pStyle w:val="Heading3"/>
+        <w:numPr>
+          <w:ilvl w:val="2"/>
+          <w:numId w:val="1"/>
+        </w:numPr>
+        <w:ind w:hanging="0" w:start="0"/>
+        <w:rPr/>
+      </w:pPr>
+      <w:r>
+        <w:rPr/>
+        <w:t>Find the no. of orders placed on the basis of the payment installments that have been paid</w:t>
+      </w:r>
+    </w:p>
+    <w:p>
+      <w:pPr>
+        <w:pStyle w:val="BodyText"/>
+        <w:bidi w:val="0"/>
+        <w:spacing w:before="0" w:after="140"/>
+        <w:jc w:val="start"/>
+        <w:rPr>
+          <w:b w:val="false"/>
+          <w:bCs w:val="false"/>
+          <w:i w:val="false"/>
+          <w:i w:val="false"/>
+          <w:iCs w:val="false"/>
+        </w:rPr>
+      </w:pPr>
+      <w:r>
+        <w:rPr>
+          <w:b w:val="false"/>
+          <w:bCs w:val="false"/>
+          <w:i w:val="false"/>
+          <w:iCs w:val="false"/>
+        </w:rPr>
       </w:r>
     </w:p>
     <w:sectPr>
-      <w:headerReference w:type="even" r:id="rId17"/>
-      <w:headerReference w:type="default" r:id="rId18"/>
-      <w:headerReference w:type="first" r:id="rId19"/>
+      <w:headerReference w:type="even" r:id="rId21"/>
+      <w:headerReference w:type="default" r:id="rId22"/>
+      <w:headerReference w:type="first" r:id="rId23"/>
       <w:type w:val="nextPage"/>
       <w:pgSz w:w="11906" w:h="16838"/>
       <w:pgMar w:left="1134" w:right="1134" w:gutter="0" w:header="1134" w:top="1417" w:footer="0" w:bottom="1134"/>
@@ -3187,10 +4104,10 @@
           </v:handles>
           <o:lock v:ext="edit" text="t" shapetype="t"/>
         </v:shapetype>
-        <v:shape id="PowerPlusWaterMarkObject" o:spid="shape_0" adj="10800" fillcolor="silver" stroked="f" o:allowincell="f" style="position:absolute;margin-left:0.1pt;margin-top:323.2pt;width:481.65pt;height:67.85pt;mso-wrap-style:none;v-text-anchor:middle;rotation:315;mso-position-horizontal:center;mso-position-horizontal-relative:margin;mso-position-vertical:center;mso-position-vertical-relative:margin" type="_x0000_t136">
+        <v:shape id="PowerPlusWaterMarkObject" o:spid="shape_0" adj="10800" fillcolor="silver" stroked="f" o:allowincell="f" style="position:absolute;margin-left:0.15pt;margin-top:323.2pt;width:481.6pt;height:67.8pt;mso-wrap-style:none;v-text-anchor:middle;rotation:315;mso-position-horizontal:center;mso-position-horizontal-relative:margin;mso-position-vertical:center;mso-position-vertical-relative:margin" type="_x0000_t136">
           <v:path textpathok="t"/>
           <v:textpath on="t" fitshape="t" string="PRIYESH YADAV" style="font-family:&quot;Liberation Sans&quot;;font-size:1pt" trim="t"/>
-          <v:fill o:detectmouseclick="t" type="solid" color2="#3f3f3f" opacity="0.16"/>
+          <v:fill o:detectmouseclick="t" type="solid" color2="#3f3f3f" opacity="0.15"/>
           <v:stroke color="#3465a4" joinstyle="round" endcap="flat"/>
           <w10:wrap type="none"/>
         </v:shape>
@@ -3213,10 +4130,10 @@
     <w:r>
       <w:rPr/>
       <w:pict>
-        <v:shape id="PowerPlusWaterMarkObject" o:spid="shape_0" adj="10800" fillcolor="silver" stroked="f" o:allowincell="f" style="position:absolute;margin-left:0.1pt;margin-top:323.2pt;width:481.65pt;height:67.85pt;mso-wrap-style:none;v-text-anchor:middle;rotation:315;mso-position-horizontal:center;mso-position-horizontal-relative:margin;mso-position-vertical:center;mso-position-vertical-relative:margin" type="_x0000_t136">
+        <v:shape id="PowerPlusWaterMarkObject" o:spid="shape_0" adj="10800" fillcolor="silver" stroked="f" o:allowincell="f" style="position:absolute;margin-left:0.15pt;margin-top:323.2pt;width:481.6pt;height:67.8pt;mso-wrap-style:none;v-text-anchor:middle;rotation:315;mso-position-horizontal:center;mso-position-horizontal-relative:margin;mso-position-vertical:center;mso-position-vertical-relative:margin" type="_x0000_t136">
           <v:path textpathok="t"/>
           <v:textpath on="t" fitshape="t" string="PRIYESH YADAV" style="font-family:&quot;Liberation Sans&quot;;font-size:1pt" trim="t"/>
-          <v:fill o:detectmouseclick="t" type="solid" color2="#3f3f3f" opacity="0.16"/>
+          <v:fill o:detectmouseclick="t" type="solid" color2="#3f3f3f" opacity="0.15"/>
           <v:stroke color="#3465a4" joinstyle="round" endcap="flat"/>
           <w10:wrap type="none"/>
         </v:shape>
@@ -5001,6 +5918,417 @@
     </w:lvl>
   </w:abstractNum>
   <w:abstractNum w:abstractNumId="14">
+    <w:lvl w:ilvl="0">
+      <w:start w:val="1"/>
+      <w:numFmt w:val="bullet"/>
+      <w:lvlText w:val=""/>
+      <w:lvlJc w:val="start"/>
+      <w:pPr>
+        <w:tabs>
+          <w:tab w:val="num" w:pos="720"/>
+        </w:tabs>
+        <w:ind w:start="720" w:hanging="360"/>
+      </w:pPr>
+      <w:rPr>
+        <w:rFonts w:ascii="Symbol" w:hAnsi="Symbol" w:cs="Symbol" w:hint="default"/>
+      </w:rPr>
+    </w:lvl>
+    <w:lvl w:ilvl="1">
+      <w:start w:val="1"/>
+      <w:numFmt w:val="bullet"/>
+      <w:lvlText w:val="◦"/>
+      <w:lvlJc w:val="start"/>
+      <w:pPr>
+        <w:tabs>
+          <w:tab w:val="num" w:pos="1080"/>
+        </w:tabs>
+        <w:ind w:start="1080" w:hanging="360"/>
+      </w:pPr>
+      <w:rPr>
+        <w:rFonts w:ascii="OpenSymbol" w:hAnsi="OpenSymbol" w:cs="OpenSymbol" w:hint="default"/>
+      </w:rPr>
+    </w:lvl>
+    <w:lvl w:ilvl="2">
+      <w:start w:val="1"/>
+      <w:numFmt w:val="bullet"/>
+      <w:lvlText w:val="▪"/>
+      <w:lvlJc w:val="start"/>
+      <w:pPr>
+        <w:tabs>
+          <w:tab w:val="num" w:pos="1440"/>
+        </w:tabs>
+        <w:ind w:start="1440" w:hanging="360"/>
+      </w:pPr>
+      <w:rPr>
+        <w:rFonts w:ascii="OpenSymbol" w:hAnsi="OpenSymbol" w:cs="OpenSymbol" w:hint="default"/>
+      </w:rPr>
+    </w:lvl>
+    <w:lvl w:ilvl="3">
+      <w:start w:val="1"/>
+      <w:numFmt w:val="bullet"/>
+      <w:lvlText w:val=""/>
+      <w:lvlJc w:val="start"/>
+      <w:pPr>
+        <w:tabs>
+          <w:tab w:val="num" w:pos="1800"/>
+        </w:tabs>
+        <w:ind w:start="1800" w:hanging="360"/>
+      </w:pPr>
+      <w:rPr>
+        <w:rFonts w:ascii="Symbol" w:hAnsi="Symbol" w:cs="Symbol" w:hint="default"/>
+      </w:rPr>
+    </w:lvl>
+    <w:lvl w:ilvl="4">
+      <w:start w:val="1"/>
+      <w:numFmt w:val="bullet"/>
+      <w:lvlText w:val="◦"/>
+      <w:lvlJc w:val="start"/>
+      <w:pPr>
+        <w:tabs>
+          <w:tab w:val="num" w:pos="2160"/>
+        </w:tabs>
+        <w:ind w:start="2160" w:hanging="360"/>
+      </w:pPr>
+      <w:rPr>
+        <w:rFonts w:ascii="OpenSymbol" w:hAnsi="OpenSymbol" w:cs="OpenSymbol" w:hint="default"/>
+      </w:rPr>
+    </w:lvl>
+    <w:lvl w:ilvl="5">
+      <w:start w:val="1"/>
+      <w:numFmt w:val="bullet"/>
+      <w:lvlText w:val="▪"/>
+      <w:lvlJc w:val="start"/>
+      <w:pPr>
+        <w:tabs>
+          <w:tab w:val="num" w:pos="2520"/>
+        </w:tabs>
+        <w:ind w:start="2520" w:hanging="360"/>
+      </w:pPr>
+      <w:rPr>
+        <w:rFonts w:ascii="OpenSymbol" w:hAnsi="OpenSymbol" w:cs="OpenSymbol" w:hint="default"/>
+      </w:rPr>
+    </w:lvl>
+    <w:lvl w:ilvl="6">
+      <w:start w:val="1"/>
+      <w:numFmt w:val="bullet"/>
+      <w:lvlText w:val=""/>
+      <w:lvlJc w:val="start"/>
+      <w:pPr>
+        <w:tabs>
+          <w:tab w:val="num" w:pos="2880"/>
+        </w:tabs>
+        <w:ind w:start="2880" w:hanging="360"/>
+      </w:pPr>
+      <w:rPr>
+        <w:rFonts w:ascii="Symbol" w:hAnsi="Symbol" w:cs="Symbol" w:hint="default"/>
+      </w:rPr>
+    </w:lvl>
+    <w:lvl w:ilvl="7">
+      <w:start w:val="1"/>
+      <w:numFmt w:val="bullet"/>
+      <w:lvlText w:val="◦"/>
+      <w:lvlJc w:val="start"/>
+      <w:pPr>
+        <w:tabs>
+          <w:tab w:val="num" w:pos="3240"/>
+        </w:tabs>
+        <w:ind w:start="3240" w:hanging="360"/>
+      </w:pPr>
+      <w:rPr>
+        <w:rFonts w:ascii="OpenSymbol" w:hAnsi="OpenSymbol" w:cs="OpenSymbol" w:hint="default"/>
+      </w:rPr>
+    </w:lvl>
+    <w:lvl w:ilvl="8">
+      <w:start w:val="1"/>
+      <w:numFmt w:val="bullet"/>
+      <w:lvlText w:val="▪"/>
+      <w:lvlJc w:val="start"/>
+      <w:pPr>
+        <w:tabs>
+          <w:tab w:val="num" w:pos="3600"/>
+        </w:tabs>
+        <w:ind w:start="3600" w:hanging="360"/>
+      </w:pPr>
+      <w:rPr>
+        <w:rFonts w:ascii="OpenSymbol" w:hAnsi="OpenSymbol" w:cs="OpenSymbol" w:hint="default"/>
+      </w:rPr>
+    </w:lvl>
+  </w:abstractNum>
+  <w:abstractNum w:abstractNumId="15">
+    <w:lvl w:ilvl="0">
+      <w:start w:val="1"/>
+      <w:numFmt w:val="bullet"/>
+      <w:lvlText w:val=""/>
+      <w:lvlJc w:val="start"/>
+      <w:pPr>
+        <w:tabs>
+          <w:tab w:val="num" w:pos="720"/>
+        </w:tabs>
+        <w:ind w:start="720" w:hanging="360"/>
+      </w:pPr>
+      <w:rPr>
+        <w:rFonts w:ascii="Symbol" w:hAnsi="Symbol" w:cs="Symbol" w:hint="default"/>
+      </w:rPr>
+    </w:lvl>
+    <w:lvl w:ilvl="1">
+      <w:start w:val="1"/>
+      <w:numFmt w:val="bullet"/>
+      <w:lvlText w:val="◦"/>
+      <w:lvlJc w:val="start"/>
+      <w:pPr>
+        <w:tabs>
+          <w:tab w:val="num" w:pos="1080"/>
+        </w:tabs>
+        <w:ind w:start="1080" w:hanging="360"/>
+      </w:pPr>
+      <w:rPr>
+        <w:rFonts w:ascii="OpenSymbol" w:hAnsi="OpenSymbol" w:cs="OpenSymbol" w:hint="default"/>
+      </w:rPr>
+    </w:lvl>
+    <w:lvl w:ilvl="2">
+      <w:start w:val="1"/>
+      <w:numFmt w:val="bullet"/>
+      <w:lvlText w:val="▪"/>
+      <w:lvlJc w:val="start"/>
+      <w:pPr>
+        <w:tabs>
+          <w:tab w:val="num" w:pos="1440"/>
+        </w:tabs>
+        <w:ind w:start="1440" w:hanging="360"/>
+      </w:pPr>
+      <w:rPr>
+        <w:rFonts w:ascii="OpenSymbol" w:hAnsi="OpenSymbol" w:cs="OpenSymbol" w:hint="default"/>
+      </w:rPr>
+    </w:lvl>
+    <w:lvl w:ilvl="3">
+      <w:start w:val="1"/>
+      <w:numFmt w:val="bullet"/>
+      <w:lvlText w:val=""/>
+      <w:lvlJc w:val="start"/>
+      <w:pPr>
+        <w:tabs>
+          <w:tab w:val="num" w:pos="1800"/>
+        </w:tabs>
+        <w:ind w:start="1800" w:hanging="360"/>
+      </w:pPr>
+      <w:rPr>
+        <w:rFonts w:ascii="Symbol" w:hAnsi="Symbol" w:cs="Symbol" w:hint="default"/>
+      </w:rPr>
+    </w:lvl>
+    <w:lvl w:ilvl="4">
+      <w:start w:val="1"/>
+      <w:numFmt w:val="bullet"/>
+      <w:lvlText w:val="◦"/>
+      <w:lvlJc w:val="start"/>
+      <w:pPr>
+        <w:tabs>
+          <w:tab w:val="num" w:pos="2160"/>
+        </w:tabs>
+        <w:ind w:start="2160" w:hanging="360"/>
+      </w:pPr>
+      <w:rPr>
+        <w:rFonts w:ascii="OpenSymbol" w:hAnsi="OpenSymbol" w:cs="OpenSymbol" w:hint="default"/>
+      </w:rPr>
+    </w:lvl>
+    <w:lvl w:ilvl="5">
+      <w:start w:val="1"/>
+      <w:numFmt w:val="bullet"/>
+      <w:lvlText w:val="▪"/>
+      <w:lvlJc w:val="start"/>
+      <w:pPr>
+        <w:tabs>
+          <w:tab w:val="num" w:pos="2520"/>
+        </w:tabs>
+        <w:ind w:start="2520" w:hanging="360"/>
+      </w:pPr>
+      <w:rPr>
+        <w:rFonts w:ascii="OpenSymbol" w:hAnsi="OpenSymbol" w:cs="OpenSymbol" w:hint="default"/>
+      </w:rPr>
+    </w:lvl>
+    <w:lvl w:ilvl="6">
+      <w:start w:val="1"/>
+      <w:numFmt w:val="bullet"/>
+      <w:lvlText w:val=""/>
+      <w:lvlJc w:val="start"/>
+      <w:pPr>
+        <w:tabs>
+          <w:tab w:val="num" w:pos="2880"/>
+        </w:tabs>
+        <w:ind w:start="2880" w:hanging="360"/>
+      </w:pPr>
+      <w:rPr>
+        <w:rFonts w:ascii="Symbol" w:hAnsi="Symbol" w:cs="Symbol" w:hint="default"/>
+      </w:rPr>
+    </w:lvl>
+    <w:lvl w:ilvl="7">
+      <w:start w:val="1"/>
+      <w:numFmt w:val="bullet"/>
+      <w:lvlText w:val="◦"/>
+      <w:lvlJc w:val="start"/>
+      <w:pPr>
+        <w:tabs>
+          <w:tab w:val="num" w:pos="3240"/>
+        </w:tabs>
+        <w:ind w:start="3240" w:hanging="360"/>
+      </w:pPr>
+      <w:rPr>
+        <w:rFonts w:ascii="OpenSymbol" w:hAnsi="OpenSymbol" w:cs="OpenSymbol" w:hint="default"/>
+      </w:rPr>
+    </w:lvl>
+    <w:lvl w:ilvl="8">
+      <w:start w:val="1"/>
+      <w:numFmt w:val="bullet"/>
+      <w:lvlText w:val="▪"/>
+      <w:lvlJc w:val="start"/>
+      <w:pPr>
+        <w:tabs>
+          <w:tab w:val="num" w:pos="3600"/>
+        </w:tabs>
+        <w:ind w:start="3600" w:hanging="360"/>
+      </w:pPr>
+      <w:rPr>
+        <w:rFonts w:ascii="OpenSymbol" w:hAnsi="OpenSymbol" w:cs="OpenSymbol" w:hint="default"/>
+      </w:rPr>
+    </w:lvl>
+  </w:abstractNum>
+  <w:abstractNum w:abstractNumId="16">
+    <w:lvl w:ilvl="0">
+      <w:start w:val="1"/>
+      <w:numFmt w:val="bullet"/>
+      <w:lvlText w:val=""/>
+      <w:lvlJc w:val="start"/>
+      <w:pPr>
+        <w:tabs>
+          <w:tab w:val="num" w:pos="720"/>
+        </w:tabs>
+        <w:ind w:start="720" w:hanging="360"/>
+      </w:pPr>
+      <w:rPr>
+        <w:rFonts w:ascii="Symbol" w:hAnsi="Symbol" w:cs="Symbol" w:hint="default"/>
+      </w:rPr>
+    </w:lvl>
+    <w:lvl w:ilvl="1">
+      <w:start w:val="1"/>
+      <w:numFmt w:val="bullet"/>
+      <w:lvlText w:val="◦"/>
+      <w:lvlJc w:val="start"/>
+      <w:pPr>
+        <w:tabs>
+          <w:tab w:val="num" w:pos="1080"/>
+        </w:tabs>
+        <w:ind w:start="1080" w:hanging="360"/>
+      </w:pPr>
+      <w:rPr>
+        <w:rFonts w:ascii="OpenSymbol" w:hAnsi="OpenSymbol" w:cs="OpenSymbol" w:hint="default"/>
+      </w:rPr>
+    </w:lvl>
+    <w:lvl w:ilvl="2">
+      <w:start w:val="1"/>
+      <w:numFmt w:val="bullet"/>
+      <w:lvlText w:val="▪"/>
+      <w:lvlJc w:val="start"/>
+      <w:pPr>
+        <w:tabs>
+          <w:tab w:val="num" w:pos="1440"/>
+        </w:tabs>
+        <w:ind w:start="1440" w:hanging="360"/>
+      </w:pPr>
+      <w:rPr>
+        <w:rFonts w:ascii="OpenSymbol" w:hAnsi="OpenSymbol" w:cs="OpenSymbol" w:hint="default"/>
+      </w:rPr>
+    </w:lvl>
+    <w:lvl w:ilvl="3">
+      <w:start w:val="1"/>
+      <w:numFmt w:val="bullet"/>
+      <w:lvlText w:val=""/>
+      <w:lvlJc w:val="start"/>
+      <w:pPr>
+        <w:tabs>
+          <w:tab w:val="num" w:pos="1800"/>
+        </w:tabs>
+        <w:ind w:start="1800" w:hanging="360"/>
+      </w:pPr>
+      <w:rPr>
+        <w:rFonts w:ascii="Symbol" w:hAnsi="Symbol" w:cs="Symbol" w:hint="default"/>
+      </w:rPr>
+    </w:lvl>
+    <w:lvl w:ilvl="4">
+      <w:start w:val="1"/>
+      <w:numFmt w:val="bullet"/>
+      <w:lvlText w:val="◦"/>
+      <w:lvlJc w:val="start"/>
+      <w:pPr>
+        <w:tabs>
+          <w:tab w:val="num" w:pos="2160"/>
+        </w:tabs>
+        <w:ind w:start="2160" w:hanging="360"/>
+      </w:pPr>
+      <w:rPr>
+        <w:rFonts w:ascii="OpenSymbol" w:hAnsi="OpenSymbol" w:cs="OpenSymbol" w:hint="default"/>
+      </w:rPr>
+    </w:lvl>
+    <w:lvl w:ilvl="5">
+      <w:start w:val="1"/>
+      <w:numFmt w:val="bullet"/>
+      <w:lvlText w:val="▪"/>
+      <w:lvlJc w:val="start"/>
+      <w:pPr>
+        <w:tabs>
+          <w:tab w:val="num" w:pos="2520"/>
+        </w:tabs>
+        <w:ind w:start="2520" w:hanging="360"/>
+      </w:pPr>
+      <w:rPr>
+        <w:rFonts w:ascii="OpenSymbol" w:hAnsi="OpenSymbol" w:cs="OpenSymbol" w:hint="default"/>
+      </w:rPr>
+    </w:lvl>
+    <w:lvl w:ilvl="6">
+      <w:start w:val="1"/>
+      <w:numFmt w:val="bullet"/>
+      <w:lvlText w:val=""/>
+      <w:lvlJc w:val="start"/>
+      <w:pPr>
+        <w:tabs>
+          <w:tab w:val="num" w:pos="2880"/>
+        </w:tabs>
+        <w:ind w:start="2880" w:hanging="360"/>
+      </w:pPr>
+      <w:rPr>
+        <w:rFonts w:ascii="Symbol" w:hAnsi="Symbol" w:cs="Symbol" w:hint="default"/>
+      </w:rPr>
+    </w:lvl>
+    <w:lvl w:ilvl="7">
+      <w:start w:val="1"/>
+      <w:numFmt w:val="bullet"/>
+      <w:lvlText w:val="◦"/>
+      <w:lvlJc w:val="start"/>
+      <w:pPr>
+        <w:tabs>
+          <w:tab w:val="num" w:pos="3240"/>
+        </w:tabs>
+        <w:ind w:start="3240" w:hanging="360"/>
+      </w:pPr>
+      <w:rPr>
+        <w:rFonts w:ascii="OpenSymbol" w:hAnsi="OpenSymbol" w:cs="OpenSymbol" w:hint="default"/>
+      </w:rPr>
+    </w:lvl>
+    <w:lvl w:ilvl="8">
+      <w:start w:val="1"/>
+      <w:numFmt w:val="bullet"/>
+      <w:lvlText w:val="▪"/>
+      <w:lvlJc w:val="start"/>
+      <w:pPr>
+        <w:tabs>
+          <w:tab w:val="num" w:pos="3600"/>
+        </w:tabs>
+        <w:ind w:start="3600" w:hanging="360"/>
+      </w:pPr>
+      <w:rPr>
+        <w:rFonts w:ascii="OpenSymbol" w:hAnsi="OpenSymbol" w:cs="OpenSymbol" w:hint="default"/>
+      </w:rPr>
+    </w:lvl>
+  </w:abstractNum>
+  <w:abstractNum w:abstractNumId="17">
     <w:lvl w:ilvl="0">
       <w:start w:val="1"/>
       <w:numFmt w:val="none"/>
@@ -5160,6 +6488,15 @@
   </w:num>
   <w:num w:numId="14">
     <w:abstractNumId w:val="14"/>
+  </w:num>
+  <w:num w:numId="15">
+    <w:abstractNumId w:val="15"/>
+  </w:num>
+  <w:num w:numId="16">
+    <w:abstractNumId w:val="16"/>
+  </w:num>
+  <w:num w:numId="17">
+    <w:abstractNumId w:val="17"/>
   </w:num>
 </w:numbering>
 </file>

</xml_diff>

<commit_message>
added int documnet & updated query & screenshot for 05D & 02A
</commit_message>
<xml_diff>
--- a/Business Case 1 - Target SQL/Solution/BusinessCase_Solutions.docx
+++ b/Business Case 1 - Target SQL/Solution/BusinessCase_Solutions.docx
@@ -152,7 +152,7 @@
       <w:r>
         <w:rPr/>
         <w:drawing>
-          <wp:anchor behindDoc="0" distT="0" distB="0" distL="0" distR="0" simplePos="0" locked="0" layoutInCell="0" allowOverlap="1" relativeHeight="19">
+          <wp:anchor behindDoc="0" distT="0" distB="0" distL="0" distR="0" simplePos="0" locked="0" layoutInCell="0" allowOverlap="1" relativeHeight="2">
             <wp:simplePos x="0" y="0"/>
             <wp:positionH relativeFrom="column">
               <wp:align>center</wp:align>
@@ -329,7 +329,7 @@
       <w:r>
         <w:rPr/>
         <w:drawing>
-          <wp:anchor behindDoc="0" distT="0" distB="0" distL="0" distR="0" simplePos="0" locked="0" layoutInCell="0" allowOverlap="1" relativeHeight="20">
+          <wp:anchor behindDoc="0" distT="0" distB="0" distL="0" distR="0" simplePos="0" locked="0" layoutInCell="0" allowOverlap="1" relativeHeight="3">
             <wp:simplePos x="0" y="0"/>
             <wp:positionH relativeFrom="column">
               <wp:align>center</wp:align>
@@ -406,7 +406,7 @@
       <w:r>
         <w:rPr/>
         <w:drawing>
-          <wp:anchor behindDoc="0" distT="0" distB="0" distL="0" distR="0" simplePos="0" locked="0" layoutInCell="0" allowOverlap="1" relativeHeight="27">
+          <wp:anchor behindDoc="0" distT="0" distB="0" distL="0" distR="0" simplePos="0" locked="0" layoutInCell="0" allowOverlap="1" relativeHeight="10">
             <wp:simplePos x="0" y="0"/>
             <wp:positionH relativeFrom="column">
               <wp:align>center</wp:align>
@@ -586,7 +586,7 @@
       <w:r>
         <w:rPr/>
         <w:drawing>
-          <wp:anchor behindDoc="0" distT="0" distB="0" distL="0" distR="0" simplePos="0" locked="0" layoutInCell="0" allowOverlap="1" relativeHeight="23">
+          <wp:anchor behindDoc="0" distT="0" distB="0" distL="0" distR="0" simplePos="0" locked="0" layoutInCell="0" allowOverlap="1" relativeHeight="6">
             <wp:simplePos x="0" y="0"/>
             <wp:positionH relativeFrom="column">
               <wp:align>center</wp:align>
@@ -807,7 +807,7 @@
       <w:r>
         <w:rPr/>
         <w:drawing>
-          <wp:anchor behindDoc="0" distT="0" distB="0" distL="0" distR="0" simplePos="0" locked="0" layoutInCell="0" allowOverlap="1" relativeHeight="21">
+          <wp:anchor behindDoc="0" distT="0" distB="0" distL="0" distR="0" simplePos="0" locked="0" layoutInCell="0" allowOverlap="1" relativeHeight="4">
             <wp:simplePos x="0" y="0"/>
             <wp:positionH relativeFrom="column">
               <wp:align>center</wp:align>
@@ -874,7 +874,7 @@
       <w:r>
         <w:rPr/>
         <w:drawing>
-          <wp:anchor behindDoc="0" distT="0" distB="0" distL="0" distR="0" simplePos="0" locked="0" layoutInCell="0" allowOverlap="1" relativeHeight="22">
+          <wp:anchor behindDoc="0" distT="0" distB="0" distL="0" distR="0" simplePos="0" locked="0" layoutInCell="0" allowOverlap="1" relativeHeight="5">
             <wp:simplePos x="0" y="0"/>
             <wp:positionH relativeFrom="column">
               <wp:align>center</wp:align>
@@ -960,7 +960,29 @@
       </w:pPr>
       <w:r>
         <w:rPr/>
-        <w:t>To identify yearly tread we should get the number of orders per year.</w:t>
+        <w:t xml:space="preserve">To identify yearly tread we should get the number of orders </w:t>
+      </w:r>
+      <w:r>
+        <w:rPr>
+          <w:i/>
+          <w:iCs/>
+        </w:rPr>
+        <w:t>per year</w:t>
+      </w:r>
+      <w:r>
+        <w:rPr/>
+        <w:t xml:space="preserve"> </w:t>
+      </w:r>
+      <w:r>
+        <w:rPr/>
+        <w:t xml:space="preserve">or </w:t>
+      </w:r>
+      <w:r>
+        <w:rPr>
+          <w:i/>
+          <w:iCs/>
+        </w:rPr>
+        <w:t>per month per year.</w:t>
       </w:r>
     </w:p>
     <w:p>
@@ -1042,7 +1064,7 @@
       <w:r>
         <w:rPr/>
         <w:drawing>
-          <wp:anchor behindDoc="0" distT="0" distB="0" distL="0" distR="0" simplePos="0" locked="0" layoutInCell="0" allowOverlap="1" relativeHeight="24">
+          <wp:anchor behindDoc="0" distT="0" distB="0" distL="0" distR="0" simplePos="0" locked="0" layoutInCell="0" allowOverlap="1" relativeHeight="7">
             <wp:simplePos x="0" y="0"/>
             <wp:positionH relativeFrom="column">
               <wp:align>center</wp:align>
@@ -1099,6 +1121,24 @@
     </w:p>
     <w:p>
       <w:pPr>
+        <w:pStyle w:val="BodyText"/>
+        <w:rPr/>
+      </w:pPr>
+      <w:r>
+        <w:rPr/>
+      </w:r>
+    </w:p>
+    <w:p>
+      <w:pPr>
+        <w:pStyle w:val="BodyText"/>
+        <w:rPr/>
+      </w:pPr>
+      <w:r>
+        <w:rPr/>
+      </w:r>
+    </w:p>
+    <w:p>
+      <w:pPr>
         <w:pStyle w:val="Heading3"/>
         <w:numPr>
           <w:ilvl w:val="2"/>
@@ -1314,7 +1354,7 @@
       <w:r>
         <w:rPr/>
         <w:drawing>
-          <wp:anchor behindDoc="0" distT="0" distB="0" distL="0" distR="0" simplePos="0" locked="0" layoutInCell="0" allowOverlap="1" relativeHeight="25">
+          <wp:anchor behindDoc="0" distT="0" distB="0" distL="0" distR="0" simplePos="0" locked="0" layoutInCell="0" allowOverlap="1" relativeHeight="8">
             <wp:simplePos x="0" y="0"/>
             <wp:positionH relativeFrom="column">
               <wp:align>center</wp:align>
@@ -1514,7 +1554,7 @@
       <w:r>
         <w:rPr/>
         <w:drawing>
-          <wp:anchor behindDoc="0" distT="0" distB="0" distL="0" distR="0" simplePos="0" locked="0" layoutInCell="0" allowOverlap="1" relativeHeight="26">
+          <wp:anchor behindDoc="0" distT="0" distB="0" distL="0" distR="0" simplePos="0" locked="0" layoutInCell="0" allowOverlap="1" relativeHeight="9">
             <wp:simplePos x="0" y="0"/>
             <wp:positionH relativeFrom="column">
               <wp:align>center</wp:align>
@@ -1829,7 +1869,7 @@
           <w:iCs w:val="false"/>
         </w:rPr>
         <w:drawing>
-          <wp:anchor behindDoc="0" distT="0" distB="0" distL="0" distR="0" simplePos="0" locked="0" layoutInCell="0" allowOverlap="1" relativeHeight="28">
+          <wp:anchor behindDoc="0" distT="0" distB="0" distL="0" distR="0" simplePos="0" locked="0" layoutInCell="0" allowOverlap="1" relativeHeight="11">
             <wp:simplePos x="0" y="0"/>
             <wp:positionH relativeFrom="column">
               <wp:align>center</wp:align>
@@ -1928,7 +1968,7 @@
           <w:iCs/>
         </w:rPr>
         <w:drawing>
-          <wp:anchor behindDoc="0" distT="0" distB="0" distL="0" distR="0" simplePos="0" locked="0" layoutInCell="0" allowOverlap="1" relativeHeight="29">
+          <wp:anchor behindDoc="0" distT="0" distB="0" distL="0" distR="0" simplePos="0" locked="0" layoutInCell="0" allowOverlap="1" relativeHeight="12">
             <wp:simplePos x="0" y="0"/>
             <wp:positionH relativeFrom="column">
               <wp:align>center</wp:align>
@@ -2257,7 +2297,7 @@
           <w:sz w:val="30"/>
         </w:rPr>
         <w:drawing>
-          <wp:anchor behindDoc="0" distT="0" distB="0" distL="0" distR="0" simplePos="0" locked="0" layoutInCell="0" allowOverlap="1" relativeHeight="30">
+          <wp:anchor behindDoc="0" distT="0" distB="0" distL="0" distR="0" simplePos="0" locked="0" layoutInCell="0" allowOverlap="1" relativeHeight="13">
             <wp:simplePos x="0" y="0"/>
             <wp:positionH relativeFrom="column">
               <wp:align>center</wp:align>
@@ -2580,7 +2620,7 @@
           <w:iCs/>
         </w:rPr>
         <w:drawing>
-          <wp:anchor behindDoc="0" distT="0" distB="0" distL="0" distR="0" simplePos="0" locked="0" layoutInCell="0" allowOverlap="1" relativeHeight="31">
+          <wp:anchor behindDoc="0" distT="0" distB="0" distL="0" distR="0" simplePos="0" locked="0" layoutInCell="0" allowOverlap="1" relativeHeight="14">
             <wp:simplePos x="0" y="0"/>
             <wp:positionH relativeFrom="column">
               <wp:align>center</wp:align>
@@ -2771,7 +2811,7 @@
       </w:pPr>
       <w:r>
         <w:drawing>
-          <wp:anchor behindDoc="0" distT="0" distB="0" distL="0" distR="0" simplePos="0" locked="0" layoutInCell="0" allowOverlap="1" relativeHeight="32">
+          <wp:anchor behindDoc="0" distT="0" distB="0" distL="0" distR="0" simplePos="0" locked="0" layoutInCell="0" allowOverlap="1" relativeHeight="15">
             <wp:simplePos x="0" y="0"/>
             <wp:positionH relativeFrom="column">
               <wp:align>center</wp:align>
@@ -3013,7 +3053,7 @@
       <w:r>
         <w:rPr/>
         <w:drawing>
-          <wp:anchor behindDoc="0" distT="0" distB="0" distL="0" distR="0" simplePos="0" locked="0" layoutInCell="0" allowOverlap="1" relativeHeight="33">
+          <wp:anchor behindDoc="0" distT="0" distB="0" distL="0" distR="0" simplePos="0" locked="0" layoutInCell="0" allowOverlap="1" relativeHeight="16">
             <wp:simplePos x="0" y="0"/>
             <wp:positionH relativeFrom="column">
               <wp:align>center</wp:align>
@@ -3300,7 +3340,7 @@
           <w:iCs/>
         </w:rPr>
         <w:drawing>
-          <wp:anchor behindDoc="0" distT="0" distB="0" distL="0" distR="0" simplePos="0" locked="0" layoutInCell="0" allowOverlap="1" relativeHeight="34">
+          <wp:anchor behindDoc="0" distT="0" distB="0" distL="0" distR="0" simplePos="0" locked="0" layoutInCell="0" allowOverlap="1" relativeHeight="17">
             <wp:simplePos x="0" y="0"/>
             <wp:positionH relativeFrom="column">
               <wp:align>center</wp:align>
@@ -3529,7 +3569,7 @@
           <w:iCs/>
         </w:rPr>
         <w:drawing>
-          <wp:anchor behindDoc="0" distT="0" distB="0" distL="0" distR="0" simplePos="0" locked="0" layoutInCell="0" allowOverlap="1" relativeHeight="35">
+          <wp:anchor behindDoc="0" distT="0" distB="0" distL="0" distR="0" simplePos="0" locked="0" layoutInCell="0" allowOverlap="1" relativeHeight="18">
             <wp:simplePos x="0" y="0"/>
             <wp:positionH relativeFrom="column">
               <wp:align>center</wp:align>
@@ -3731,7 +3771,7 @@
           <w:iCs/>
         </w:rPr>
         <w:drawing>
-          <wp:anchor behindDoc="0" distT="0" distB="0" distL="0" distR="0" simplePos="0" locked="0" layoutInCell="0" allowOverlap="1" relativeHeight="36">
+          <wp:anchor behindDoc="0" distT="0" distB="0" distL="0" distR="0" simplePos="0" locked="0" layoutInCell="0" allowOverlap="1" relativeHeight="19">
             <wp:simplePos x="0" y="0"/>
             <wp:positionH relativeFrom="column">
               <wp:align>center</wp:align>
@@ -3857,7 +3897,7 @@
           <w:iCs w:val="false"/>
         </w:rPr>
         <w:drawing>
-          <wp:anchor behindDoc="0" distT="0" distB="0" distL="0" distR="0" simplePos="0" locked="0" layoutInCell="0" allowOverlap="1" relativeHeight="37">
+          <wp:anchor behindDoc="0" distT="0" distB="0" distL="0" distR="0" simplePos="0" locked="0" layoutInCell="0" allowOverlap="1" relativeHeight="20">
             <wp:simplePos x="0" y="0"/>
             <wp:positionH relativeFrom="column">
               <wp:align>center</wp:align>
@@ -4104,10 +4144,10 @@
           </v:handles>
           <o:lock v:ext="edit" text="t" shapetype="t"/>
         </v:shapetype>
-        <v:shape id="PowerPlusWaterMarkObject" o:spid="shape_0" adj="10800" fillcolor="silver" stroked="f" o:allowincell="f" style="position:absolute;margin-left:0.15pt;margin-top:323.2pt;width:481.6pt;height:67.8pt;mso-wrap-style:none;v-text-anchor:middle;rotation:315;mso-position-horizontal:center;mso-position-horizontal-relative:margin;mso-position-vertical:center;mso-position-vertical-relative:margin" type="_x0000_t136">
+        <v:shape id="PowerPlusWaterMarkObject" o:spid="shape_0" adj="10800" fillcolor="silver" stroked="f" o:allowincell="f" style="position:absolute;margin-left:0.15pt;margin-top:323.2pt;width:481.55pt;height:67.75pt;mso-wrap-style:none;v-text-anchor:middle;rotation:315;mso-position-horizontal:center;mso-position-horizontal-relative:margin;mso-position-vertical:center;mso-position-vertical-relative:margin" type="_x0000_t136">
           <v:path textpathok="t"/>
           <v:textpath on="t" fitshape="t" string="PRIYESH YADAV" style="font-family:&quot;Liberation Sans&quot;;font-size:1pt" trim="t"/>
-          <v:fill o:detectmouseclick="t" type="solid" color2="#3f3f3f" opacity="0.15"/>
+          <v:fill o:detectmouseclick="t" type="solid" color2="#3f3f3f" opacity="0.14"/>
           <v:stroke color="#3465a4" joinstyle="round" endcap="flat"/>
           <w10:wrap type="none"/>
         </v:shape>
@@ -4130,10 +4170,10 @@
     <w:r>
       <w:rPr/>
       <w:pict>
-        <v:shape id="PowerPlusWaterMarkObject" o:spid="shape_0" adj="10800" fillcolor="silver" stroked="f" o:allowincell="f" style="position:absolute;margin-left:0.15pt;margin-top:323.2pt;width:481.6pt;height:67.8pt;mso-wrap-style:none;v-text-anchor:middle;rotation:315;mso-position-horizontal:center;mso-position-horizontal-relative:margin;mso-position-vertical:center;mso-position-vertical-relative:margin" type="_x0000_t136">
+        <v:shape id="PowerPlusWaterMarkObject" o:spid="shape_0" adj="10800" fillcolor="silver" stroked="f" o:allowincell="f" style="position:absolute;margin-left:0.15pt;margin-top:323.2pt;width:481.55pt;height:67.75pt;mso-wrap-style:none;v-text-anchor:middle;rotation:315;mso-position-horizontal:center;mso-position-horizontal-relative:margin;mso-position-vertical:center;mso-position-vertical-relative:margin" type="_x0000_t136">
           <v:path textpathok="t"/>
           <v:textpath on="t" fitshape="t" string="PRIYESH YADAV" style="font-family:&quot;Liberation Sans&quot;;font-size:1pt" trim="t"/>
-          <v:fill o:detectmouseclick="t" type="solid" color2="#3f3f3f" opacity="0.15"/>
+          <v:fill o:detectmouseclick="t" type="solid" color2="#3f3f3f" opacity="0.14"/>
           <v:stroke color="#3465a4" joinstyle="round" endcap="flat"/>
           <w10:wrap type="none"/>
         </v:shape>

</xml_diff>

<commit_message>
added solution for 6A
</commit_message>
<xml_diff>
--- a/Business Case 1 - Target SQL/Solution/BusinessCase_Solutions.docx
+++ b/Business Case 1 - Target SQL/Solution/BusinessCase_Solutions.docx
@@ -152,7 +152,7 @@
       <w:r>
         <w:rPr/>
         <w:drawing>
-          <wp:anchor behindDoc="0" distT="0" distB="0" distL="0" distR="0" simplePos="0" locked="0" layoutInCell="0" allowOverlap="1" relativeHeight="2">
+          <wp:anchor behindDoc="0" distT="0" distB="0" distL="0" distR="0" simplePos="0" locked="0" layoutInCell="0" allowOverlap="1" relativeHeight="20">
             <wp:simplePos x="0" y="0"/>
             <wp:positionH relativeFrom="column">
               <wp:align>center</wp:align>
@@ -329,7 +329,7 @@
       <w:r>
         <w:rPr/>
         <w:drawing>
-          <wp:anchor behindDoc="0" distT="0" distB="0" distL="0" distR="0" simplePos="0" locked="0" layoutInCell="0" allowOverlap="1" relativeHeight="3">
+          <wp:anchor behindDoc="0" distT="0" distB="0" distL="0" distR="0" simplePos="0" locked="0" layoutInCell="0" allowOverlap="1" relativeHeight="21">
             <wp:simplePos x="0" y="0"/>
             <wp:positionH relativeFrom="column">
               <wp:align>center</wp:align>
@@ -406,7 +406,7 @@
       <w:r>
         <w:rPr/>
         <w:drawing>
-          <wp:anchor behindDoc="0" distT="0" distB="0" distL="0" distR="0" simplePos="0" locked="0" layoutInCell="0" allowOverlap="1" relativeHeight="10">
+          <wp:anchor behindDoc="0" distT="0" distB="0" distL="0" distR="0" simplePos="0" locked="0" layoutInCell="0" allowOverlap="1" relativeHeight="28">
             <wp:simplePos x="0" y="0"/>
             <wp:positionH relativeFrom="column">
               <wp:align>center</wp:align>
@@ -586,7 +586,7 @@
       <w:r>
         <w:rPr/>
         <w:drawing>
-          <wp:anchor behindDoc="0" distT="0" distB="0" distL="0" distR="0" simplePos="0" locked="0" layoutInCell="0" allowOverlap="1" relativeHeight="6">
+          <wp:anchor behindDoc="0" distT="0" distB="0" distL="0" distR="0" simplePos="0" locked="0" layoutInCell="0" allowOverlap="1" relativeHeight="24">
             <wp:simplePos x="0" y="0"/>
             <wp:positionH relativeFrom="column">
               <wp:align>center</wp:align>
@@ -807,7 +807,7 @@
       <w:r>
         <w:rPr/>
         <w:drawing>
-          <wp:anchor behindDoc="0" distT="0" distB="0" distL="0" distR="0" simplePos="0" locked="0" layoutInCell="0" allowOverlap="1" relativeHeight="4">
+          <wp:anchor behindDoc="0" distT="0" distB="0" distL="0" distR="0" simplePos="0" locked="0" layoutInCell="0" allowOverlap="1" relativeHeight="22">
             <wp:simplePos x="0" y="0"/>
             <wp:positionH relativeFrom="column">
               <wp:align>center</wp:align>
@@ -874,7 +874,7 @@
       <w:r>
         <w:rPr/>
         <w:drawing>
-          <wp:anchor behindDoc="0" distT="0" distB="0" distL="0" distR="0" simplePos="0" locked="0" layoutInCell="0" allowOverlap="1" relativeHeight="5">
+          <wp:anchor behindDoc="0" distT="0" distB="0" distL="0" distR="0" simplePos="0" locked="0" layoutInCell="0" allowOverlap="1" relativeHeight="23">
             <wp:simplePos x="0" y="0"/>
             <wp:positionH relativeFrom="column">
               <wp:align>center</wp:align>
@@ -971,11 +971,7 @@
       </w:r>
       <w:r>
         <w:rPr/>
-        <w:t xml:space="preserve"> </w:t>
-      </w:r>
-      <w:r>
-        <w:rPr/>
-        <w:t xml:space="preserve">or </w:t>
+        <w:t xml:space="preserve"> or </w:t>
       </w:r>
       <w:r>
         <w:rPr>
@@ -1064,7 +1060,7 @@
       <w:r>
         <w:rPr/>
         <w:drawing>
-          <wp:anchor behindDoc="0" distT="0" distB="0" distL="0" distR="0" simplePos="0" locked="0" layoutInCell="0" allowOverlap="1" relativeHeight="7">
+          <wp:anchor behindDoc="0" distT="0" distB="0" distL="0" distR="0" simplePos="0" locked="0" layoutInCell="0" allowOverlap="1" relativeHeight="25">
             <wp:simplePos x="0" y="0"/>
             <wp:positionH relativeFrom="column">
               <wp:align>center</wp:align>
@@ -1354,7 +1350,7 @@
       <w:r>
         <w:rPr/>
         <w:drawing>
-          <wp:anchor behindDoc="0" distT="0" distB="0" distL="0" distR="0" simplePos="0" locked="0" layoutInCell="0" allowOverlap="1" relativeHeight="8">
+          <wp:anchor behindDoc="0" distT="0" distB="0" distL="0" distR="0" simplePos="0" locked="0" layoutInCell="0" allowOverlap="1" relativeHeight="26">
             <wp:simplePos x="0" y="0"/>
             <wp:positionH relativeFrom="column">
               <wp:align>center</wp:align>
@@ -1554,7 +1550,7 @@
       <w:r>
         <w:rPr/>
         <w:drawing>
-          <wp:anchor behindDoc="0" distT="0" distB="0" distL="0" distR="0" simplePos="0" locked="0" layoutInCell="0" allowOverlap="1" relativeHeight="9">
+          <wp:anchor behindDoc="0" distT="0" distB="0" distL="0" distR="0" simplePos="0" locked="0" layoutInCell="0" allowOverlap="1" relativeHeight="27">
             <wp:simplePos x="0" y="0"/>
             <wp:positionH relativeFrom="column">
               <wp:align>center</wp:align>
@@ -1869,7 +1865,7 @@
           <w:iCs w:val="false"/>
         </w:rPr>
         <w:drawing>
-          <wp:anchor behindDoc="0" distT="0" distB="0" distL="0" distR="0" simplePos="0" locked="0" layoutInCell="0" allowOverlap="1" relativeHeight="11">
+          <wp:anchor behindDoc="0" distT="0" distB="0" distL="0" distR="0" simplePos="0" locked="0" layoutInCell="0" allowOverlap="1" relativeHeight="29">
             <wp:simplePos x="0" y="0"/>
             <wp:positionH relativeFrom="column">
               <wp:align>center</wp:align>
@@ -1968,7 +1964,7 @@
           <w:iCs/>
         </w:rPr>
         <w:drawing>
-          <wp:anchor behindDoc="0" distT="0" distB="0" distL="0" distR="0" simplePos="0" locked="0" layoutInCell="0" allowOverlap="1" relativeHeight="12">
+          <wp:anchor behindDoc="0" distT="0" distB="0" distL="0" distR="0" simplePos="0" locked="0" layoutInCell="0" allowOverlap="1" relativeHeight="30">
             <wp:simplePos x="0" y="0"/>
             <wp:positionH relativeFrom="column">
               <wp:align>center</wp:align>
@@ -2297,7 +2293,7 @@
           <w:sz w:val="30"/>
         </w:rPr>
         <w:drawing>
-          <wp:anchor behindDoc="0" distT="0" distB="0" distL="0" distR="0" simplePos="0" locked="0" layoutInCell="0" allowOverlap="1" relativeHeight="13">
+          <wp:anchor behindDoc="0" distT="0" distB="0" distL="0" distR="0" simplePos="0" locked="0" layoutInCell="0" allowOverlap="1" relativeHeight="31">
             <wp:simplePos x="0" y="0"/>
             <wp:positionH relativeFrom="column">
               <wp:align>center</wp:align>
@@ -2620,7 +2616,7 @@
           <w:iCs/>
         </w:rPr>
         <w:drawing>
-          <wp:anchor behindDoc="0" distT="0" distB="0" distL="0" distR="0" simplePos="0" locked="0" layoutInCell="0" allowOverlap="1" relativeHeight="14">
+          <wp:anchor behindDoc="0" distT="0" distB="0" distL="0" distR="0" simplePos="0" locked="0" layoutInCell="0" allowOverlap="1" relativeHeight="32">
             <wp:simplePos x="0" y="0"/>
             <wp:positionH relativeFrom="column">
               <wp:align>center</wp:align>
@@ -2811,7 +2807,7 @@
       </w:pPr>
       <w:r>
         <w:drawing>
-          <wp:anchor behindDoc="0" distT="0" distB="0" distL="0" distR="0" simplePos="0" locked="0" layoutInCell="0" allowOverlap="1" relativeHeight="15">
+          <wp:anchor behindDoc="0" distT="0" distB="0" distL="0" distR="0" simplePos="0" locked="0" layoutInCell="0" allowOverlap="1" relativeHeight="33">
             <wp:simplePos x="0" y="0"/>
             <wp:positionH relativeFrom="column">
               <wp:align>center</wp:align>
@@ -3053,7 +3049,7 @@
       <w:r>
         <w:rPr/>
         <w:drawing>
-          <wp:anchor behindDoc="0" distT="0" distB="0" distL="0" distR="0" simplePos="0" locked="0" layoutInCell="0" allowOverlap="1" relativeHeight="16">
+          <wp:anchor behindDoc="0" distT="0" distB="0" distL="0" distR="0" simplePos="0" locked="0" layoutInCell="0" allowOverlap="1" relativeHeight="34">
             <wp:simplePos x="0" y="0"/>
             <wp:positionH relativeFrom="column">
               <wp:align>center</wp:align>
@@ -3340,7 +3336,7 @@
           <w:iCs/>
         </w:rPr>
         <w:drawing>
-          <wp:anchor behindDoc="0" distT="0" distB="0" distL="0" distR="0" simplePos="0" locked="0" layoutInCell="0" allowOverlap="1" relativeHeight="17">
+          <wp:anchor behindDoc="0" distT="0" distB="0" distL="0" distR="0" simplePos="0" locked="0" layoutInCell="0" allowOverlap="1" relativeHeight="35">
             <wp:simplePos x="0" y="0"/>
             <wp:positionH relativeFrom="column">
               <wp:align>center</wp:align>
@@ -3569,7 +3565,7 @@
           <w:iCs/>
         </w:rPr>
         <w:drawing>
-          <wp:anchor behindDoc="0" distT="0" distB="0" distL="0" distR="0" simplePos="0" locked="0" layoutInCell="0" allowOverlap="1" relativeHeight="18">
+          <wp:anchor behindDoc="0" distT="0" distB="0" distL="0" distR="0" simplePos="0" locked="0" layoutInCell="0" allowOverlap="1" relativeHeight="36">
             <wp:simplePos x="0" y="0"/>
             <wp:positionH relativeFrom="column">
               <wp:align>center</wp:align>
@@ -3771,7 +3767,7 @@
           <w:iCs/>
         </w:rPr>
         <w:drawing>
-          <wp:anchor behindDoc="0" distT="0" distB="0" distL="0" distR="0" simplePos="0" locked="0" layoutInCell="0" allowOverlap="1" relativeHeight="19">
+          <wp:anchor behindDoc="0" distT="0" distB="0" distL="0" distR="0" simplePos="0" locked="0" layoutInCell="0" allowOverlap="1" relativeHeight="37">
             <wp:simplePos x="0" y="0"/>
             <wp:positionH relativeFrom="column">
               <wp:align>center</wp:align>
@@ -3897,7 +3893,7 @@
           <w:iCs w:val="false"/>
         </w:rPr>
         <w:drawing>
-          <wp:anchor behindDoc="0" distT="0" distB="0" distL="0" distR="0" simplePos="0" locked="0" layoutInCell="0" allowOverlap="1" relativeHeight="20">
+          <wp:anchor behindDoc="0" distT="0" distB="0" distL="0" distR="0" simplePos="0" locked="0" layoutInCell="0" allowOverlap="1" relativeHeight="38">
             <wp:simplePos x="0" y="0"/>
             <wp:positionH relativeFrom="column">
               <wp:align>center</wp:align>
@@ -4020,6 +4016,10 @@
     <w:p>
       <w:pPr>
         <w:pStyle w:val="BodyText"/>
+        <w:numPr>
+          <w:ilvl w:val="0"/>
+          <w:numId w:val="17"/>
+        </w:numPr>
         <w:bidi w:val="0"/>
         <w:jc w:val="start"/>
         <w:rPr>
@@ -4037,6 +4037,257 @@
           <w:i w:val="false"/>
           <w:iCs w:val="false"/>
         </w:rPr>
+        <w:t>We analyse that one order can have multiple payments &amp; payment type.</w:t>
+      </w:r>
+    </w:p>
+    <w:p>
+      <w:pPr>
+        <w:pStyle w:val="BodyText"/>
+        <w:numPr>
+          <w:ilvl w:val="0"/>
+          <w:numId w:val="17"/>
+        </w:numPr>
+        <w:bidi w:val="0"/>
+        <w:jc w:val="start"/>
+        <w:rPr>
+          <w:b w:val="false"/>
+          <w:bCs w:val="false"/>
+          <w:i w:val="false"/>
+          <w:i w:val="false"/>
+          <w:iCs w:val="false"/>
+        </w:rPr>
+      </w:pPr>
+      <w:r>
+        <w:rPr>
+          <w:b w:val="false"/>
+          <w:bCs w:val="false"/>
+          <w:i w:val="false"/>
+          <w:iCs w:val="false"/>
+        </w:rPr>
+        <w:t>We cnsider unique combination of order_id, Order_date &amp; payment_type for further analysis.</w:t>
+      </w:r>
+    </w:p>
+    <w:p>
+      <w:pPr>
+        <w:pStyle w:val="BodyText"/>
+        <w:numPr>
+          <w:ilvl w:val="0"/>
+          <w:numId w:val="17"/>
+        </w:numPr>
+        <w:bidi w:val="0"/>
+        <w:jc w:val="start"/>
+        <w:rPr>
+          <w:b w:val="false"/>
+          <w:bCs w:val="false"/>
+          <w:i w:val="false"/>
+          <w:i w:val="false"/>
+          <w:iCs w:val="false"/>
+        </w:rPr>
+      </w:pPr>
+      <w:r>
+        <w:rPr>
+          <w:b w:val="false"/>
+          <w:bCs w:val="false"/>
+          <w:i w:val="false"/>
+          <w:iCs w:val="false"/>
+        </w:rPr>
+        <w:t>Order with multiple payment type ( card &amp; voucher ) will be counted in both payment type.</w:t>
+      </w:r>
+    </w:p>
+    <w:p>
+      <w:pPr>
+        <w:pStyle w:val="BodyText"/>
+        <w:numPr>
+          <w:ilvl w:val="0"/>
+          <w:numId w:val="17"/>
+        </w:numPr>
+        <w:bidi w:val="0"/>
+        <w:jc w:val="start"/>
+        <w:rPr>
+          <w:b w:val="false"/>
+          <w:bCs w:val="false"/>
+          <w:i w:val="false"/>
+          <w:i w:val="false"/>
+          <w:iCs w:val="false"/>
+        </w:rPr>
+      </w:pPr>
+      <w:r>
+        <w:rPr>
+          <w:b w:val="false"/>
+          <w:bCs w:val="false"/>
+          <w:i w:val="false"/>
+          <w:iCs w:val="false"/>
+        </w:rPr>
+        <w:t>We are consider only order where payment_value &gt; 0</w:t>
+      </w:r>
+    </w:p>
+    <w:p>
+      <w:pPr>
+        <w:pStyle w:val="BodyText"/>
+        <w:numPr>
+          <w:ilvl w:val="0"/>
+          <w:numId w:val="17"/>
+        </w:numPr>
+        <w:bidi w:val="0"/>
+        <w:jc w:val="start"/>
+        <w:rPr>
+          <w:b/>
+          <w:bCs/>
+          <w:i/>
+          <w:i/>
+          <w:iCs/>
+        </w:rPr>
+      </w:pPr>
+      <w:r>
+        <w:rPr>
+          <w:b/>
+          <w:bCs/>
+          <w:i/>
+          <w:iCs/>
+        </w:rPr>
+        <w:t xml:space="preserve">We Observe </w:t>
+      </w:r>
+      <w:r>
+        <w:rPr>
+          <w:b/>
+          <w:bCs/>
+          <w:i/>
+          <w:iCs/>
+        </w:rPr>
+        <w:t>positive month on month trend.</w:t>
+      </w:r>
+    </w:p>
+    <w:p>
+      <w:pPr>
+        <w:pStyle w:val="BodyText"/>
+        <w:bidi w:val="0"/>
+        <w:jc w:val="start"/>
+        <w:rPr>
+          <w:b/>
+          <w:bCs/>
+          <w:i/>
+          <w:i/>
+          <w:iCs/>
+        </w:rPr>
+      </w:pPr>
+      <w:r>
+        <w:rPr>
+          <w:b/>
+          <w:bCs/>
+          <w:i/>
+          <w:iCs/>
+        </w:rPr>
+      </w:r>
+    </w:p>
+    <w:p>
+      <w:pPr>
+        <w:pStyle w:val="BodyText"/>
+        <w:bidi w:val="0"/>
+        <w:jc w:val="start"/>
+        <w:rPr>
+          <w:b/>
+          <w:bCs/>
+          <w:i/>
+          <w:i/>
+          <w:iCs/>
+        </w:rPr>
+      </w:pPr>
+      <w:r>
+        <w:rPr>
+          <w:b/>
+          <w:bCs/>
+          <w:i/>
+          <w:iCs/>
+        </w:rPr>
+      </w:r>
+    </w:p>
+    <w:p>
+      <w:pPr>
+        <w:pStyle w:val="BodyText"/>
+        <w:bidi w:val="0"/>
+        <w:jc w:val="start"/>
+        <w:rPr>
+          <w:b/>
+          <w:bCs/>
+          <w:i/>
+          <w:i/>
+          <w:iCs/>
+        </w:rPr>
+      </w:pPr>
+      <w:r>
+        <w:rPr>
+          <w:b/>
+          <w:bCs/>
+          <w:i/>
+          <w:iCs/>
+        </w:rPr>
+        <w:drawing>
+          <wp:anchor behindDoc="0" distT="0" distB="0" distL="0" distR="0" simplePos="0" locked="0" layoutInCell="0" allowOverlap="1" relativeHeight="39">
+            <wp:simplePos x="0" y="0"/>
+            <wp:positionH relativeFrom="column">
+              <wp:align>center</wp:align>
+            </wp:positionH>
+            <wp:positionV relativeFrom="paragraph">
+              <wp:posOffset>635</wp:posOffset>
+            </wp:positionV>
+            <wp:extent cx="6120130" cy="3086100"/>
+            <wp:effectExtent l="0" t="0" r="0" b="0"/>
+            <wp:wrapSquare wrapText="largest"/>
+            <wp:docPr id="20" name="Image20" descr="" title=""/>
+            <wp:cNvGraphicFramePr>
+              <a:graphicFrameLocks xmlns:a="http://schemas.openxmlformats.org/drawingml/2006/main" noChangeAspect="1"/>
+            </wp:cNvGraphicFramePr>
+            <a:graphic xmlns:a="http://schemas.openxmlformats.org/drawingml/2006/main">
+              <a:graphicData uri="http://schemas.openxmlformats.org/drawingml/2006/picture">
+                <pic:pic xmlns:pic="http://schemas.openxmlformats.org/drawingml/2006/picture">
+                  <pic:nvPicPr>
+                    <pic:cNvPr id="20" name="Image20" descr="" title=""/>
+                    <pic:cNvPicPr>
+                      <a:picLocks noChangeAspect="1" noChangeArrowheads="1"/>
+                    </pic:cNvPicPr>
+                  </pic:nvPicPr>
+                  <pic:blipFill>
+                    <a:blip r:embed="rId21"/>
+                    <a:stretch>
+                      <a:fillRect/>
+                    </a:stretch>
+                  </pic:blipFill>
+                  <pic:spPr bwMode="auto">
+                    <a:xfrm>
+                      <a:off x="0" y="0"/>
+                      <a:ext cx="6120130" cy="3086100"/>
+                    </a:xfrm>
+                    <a:prstGeom prst="rect">
+                      <a:avLst/>
+                    </a:prstGeom>
+                  </pic:spPr>
+                </pic:pic>
+              </a:graphicData>
+            </a:graphic>
+          </wp:anchor>
+        </w:drawing>
+      </w:r>
+    </w:p>
+    <w:p>
+      <w:pPr>
+        <w:pStyle w:val="BodyText"/>
+        <w:bidi w:val="0"/>
+        <w:jc w:val="start"/>
+        <w:rPr>
+          <w:b/>
+          <w:bCs/>
+          <w:i/>
+          <w:i/>
+          <w:iCs/>
+        </w:rPr>
+      </w:pPr>
+      <w:r>
+        <w:rPr>
+          <w:b/>
+          <w:bCs/>
+          <w:i/>
+          <w:iCs/>
+        </w:rPr>
       </w:r>
     </w:p>
     <w:p>
@@ -4057,6 +4308,10 @@
     <w:p>
       <w:pPr>
         <w:pStyle w:val="BodyText"/>
+        <w:numPr>
+          <w:ilvl w:val="0"/>
+          <w:numId w:val="18"/>
+        </w:numPr>
         <w:bidi w:val="0"/>
         <w:spacing w:before="0" w:after="140"/>
         <w:jc w:val="start"/>
@@ -4075,12 +4330,58 @@
           <w:i w:val="false"/>
           <w:iCs w:val="false"/>
         </w:rPr>
+        <w:t xml:space="preserve">Order where installments are opted by customer has payment type as </w:t>
+      </w:r>
+      <w:r>
+        <w:rPr>
+          <w:b w:val="false"/>
+          <w:bCs w:val="false"/>
+          <w:i/>
+          <w:iCs/>
+        </w:rPr>
+        <w:t>Credit Card</w:t>
+      </w:r>
+      <w:r>
+        <w:rPr>
+          <w:b w:val="false"/>
+          <w:bCs w:val="false"/>
+          <w:i w:val="false"/>
+          <w:iCs w:val="false"/>
+        </w:rPr>
+        <w:t>.</w:t>
+      </w:r>
+    </w:p>
+    <w:p>
+      <w:pPr>
+        <w:pStyle w:val="BodyText"/>
+        <w:numPr>
+          <w:ilvl w:val="0"/>
+          <w:numId w:val="18"/>
+        </w:numPr>
+        <w:bidi w:val="0"/>
+        <w:spacing w:before="0" w:after="140"/>
+        <w:jc w:val="start"/>
+        <w:rPr>
+          <w:b w:val="false"/>
+          <w:bCs w:val="false"/>
+          <w:i w:val="false"/>
+          <w:i w:val="false"/>
+          <w:iCs w:val="false"/>
+        </w:rPr>
+      </w:pPr>
+      <w:r>
+        <w:rPr>
+          <w:b w:val="false"/>
+          <w:bCs w:val="false"/>
+          <w:i w:val="false"/>
+          <w:iCs w:val="false"/>
+        </w:rPr>
       </w:r>
     </w:p>
     <w:sectPr>
-      <w:headerReference w:type="even" r:id="rId21"/>
-      <w:headerReference w:type="default" r:id="rId22"/>
-      <w:headerReference w:type="first" r:id="rId23"/>
+      <w:headerReference w:type="even" r:id="rId22"/>
+      <w:headerReference w:type="default" r:id="rId23"/>
+      <w:headerReference w:type="first" r:id="rId24"/>
       <w:type w:val="nextPage"/>
       <w:pgSz w:w="11906" w:h="16838"/>
       <w:pgMar w:left="1134" w:right="1134" w:gutter="0" w:header="1134" w:top="1417" w:footer="0" w:bottom="1134"/>
@@ -4144,10 +4445,10 @@
           </v:handles>
           <o:lock v:ext="edit" text="t" shapetype="t"/>
         </v:shapetype>
-        <v:shape id="PowerPlusWaterMarkObject" o:spid="shape_0" adj="10800" fillcolor="silver" stroked="f" o:allowincell="f" style="position:absolute;margin-left:0.15pt;margin-top:323.2pt;width:481.55pt;height:67.75pt;mso-wrap-style:none;v-text-anchor:middle;rotation:315;mso-position-horizontal:center;mso-position-horizontal-relative:margin;mso-position-vertical:center;mso-position-vertical-relative:margin" type="_x0000_t136">
+        <v:shape id="PowerPlusWaterMarkObject" o:spid="shape_0" adj="10800" fillcolor="silver" stroked="f" o:allowincell="f" style="position:absolute;margin-left:0.2pt;margin-top:323.25pt;width:481.5pt;height:67.7pt;mso-wrap-style:none;v-text-anchor:middle;rotation:315;mso-position-horizontal:center;mso-position-horizontal-relative:margin;mso-position-vertical:center;mso-position-vertical-relative:margin" type="_x0000_t136">
           <v:path textpathok="t"/>
           <v:textpath on="t" fitshape="t" string="PRIYESH YADAV" style="font-family:&quot;Liberation Sans&quot;;font-size:1pt" trim="t"/>
-          <v:fill o:detectmouseclick="t" type="solid" color2="#3f3f3f" opacity="0.14"/>
+          <v:fill o:detectmouseclick="t" type="solid" color2="#3f3f3f" opacity="0.13"/>
           <v:stroke color="#3465a4" joinstyle="round" endcap="flat"/>
           <w10:wrap type="none"/>
         </v:shape>
@@ -4170,10 +4471,10 @@
     <w:r>
       <w:rPr/>
       <w:pict>
-        <v:shape id="PowerPlusWaterMarkObject" o:spid="shape_0" adj="10800" fillcolor="silver" stroked="f" o:allowincell="f" style="position:absolute;margin-left:0.15pt;margin-top:323.2pt;width:481.55pt;height:67.75pt;mso-wrap-style:none;v-text-anchor:middle;rotation:315;mso-position-horizontal:center;mso-position-horizontal-relative:margin;mso-position-vertical:center;mso-position-vertical-relative:margin" type="_x0000_t136">
+        <v:shape id="PowerPlusWaterMarkObject" o:spid="shape_0" adj="10800" fillcolor="silver" stroked="f" o:allowincell="f" style="position:absolute;margin-left:0.2pt;margin-top:323.25pt;width:481.5pt;height:67.7pt;mso-wrap-style:none;v-text-anchor:middle;rotation:315;mso-position-horizontal:center;mso-position-horizontal-relative:margin;mso-position-vertical:center;mso-position-vertical-relative:margin" type="_x0000_t136">
           <v:path textpathok="t"/>
           <v:textpath on="t" fitshape="t" string="PRIYESH YADAV" style="font-family:&quot;Liberation Sans&quot;;font-size:1pt" trim="t"/>
-          <v:fill o:detectmouseclick="t" type="solid" color2="#3f3f3f" opacity="0.14"/>
+          <v:fill o:detectmouseclick="t" type="solid" color2="#3f3f3f" opacity="0.13"/>
           <v:stroke color="#3465a4" joinstyle="round" endcap="flat"/>
           <w10:wrap type="none"/>
         </v:shape>
@@ -6369,6 +6670,280 @@
     </w:lvl>
   </w:abstractNum>
   <w:abstractNum w:abstractNumId="17">
+    <w:lvl w:ilvl="0">
+      <w:start w:val="1"/>
+      <w:numFmt w:val="bullet"/>
+      <w:lvlText w:val=""/>
+      <w:lvlJc w:val="start"/>
+      <w:pPr>
+        <w:tabs>
+          <w:tab w:val="num" w:pos="720"/>
+        </w:tabs>
+        <w:ind w:start="720" w:hanging="360"/>
+      </w:pPr>
+      <w:rPr>
+        <w:rFonts w:ascii="Symbol" w:hAnsi="Symbol" w:cs="Symbol" w:hint="default"/>
+      </w:rPr>
+    </w:lvl>
+    <w:lvl w:ilvl="1">
+      <w:start w:val="1"/>
+      <w:numFmt w:val="bullet"/>
+      <w:lvlText w:val="◦"/>
+      <w:lvlJc w:val="start"/>
+      <w:pPr>
+        <w:tabs>
+          <w:tab w:val="num" w:pos="1080"/>
+        </w:tabs>
+        <w:ind w:start="1080" w:hanging="360"/>
+      </w:pPr>
+      <w:rPr>
+        <w:rFonts w:ascii="OpenSymbol" w:hAnsi="OpenSymbol" w:cs="OpenSymbol" w:hint="default"/>
+      </w:rPr>
+    </w:lvl>
+    <w:lvl w:ilvl="2">
+      <w:start w:val="1"/>
+      <w:numFmt w:val="bullet"/>
+      <w:lvlText w:val="▪"/>
+      <w:lvlJc w:val="start"/>
+      <w:pPr>
+        <w:tabs>
+          <w:tab w:val="num" w:pos="1440"/>
+        </w:tabs>
+        <w:ind w:start="1440" w:hanging="360"/>
+      </w:pPr>
+      <w:rPr>
+        <w:rFonts w:ascii="OpenSymbol" w:hAnsi="OpenSymbol" w:cs="OpenSymbol" w:hint="default"/>
+      </w:rPr>
+    </w:lvl>
+    <w:lvl w:ilvl="3">
+      <w:start w:val="1"/>
+      <w:numFmt w:val="bullet"/>
+      <w:lvlText w:val=""/>
+      <w:lvlJc w:val="start"/>
+      <w:pPr>
+        <w:tabs>
+          <w:tab w:val="num" w:pos="1800"/>
+        </w:tabs>
+        <w:ind w:start="1800" w:hanging="360"/>
+      </w:pPr>
+      <w:rPr>
+        <w:rFonts w:ascii="Symbol" w:hAnsi="Symbol" w:cs="Symbol" w:hint="default"/>
+      </w:rPr>
+    </w:lvl>
+    <w:lvl w:ilvl="4">
+      <w:start w:val="1"/>
+      <w:numFmt w:val="bullet"/>
+      <w:lvlText w:val="◦"/>
+      <w:lvlJc w:val="start"/>
+      <w:pPr>
+        <w:tabs>
+          <w:tab w:val="num" w:pos="2160"/>
+        </w:tabs>
+        <w:ind w:start="2160" w:hanging="360"/>
+      </w:pPr>
+      <w:rPr>
+        <w:rFonts w:ascii="OpenSymbol" w:hAnsi="OpenSymbol" w:cs="OpenSymbol" w:hint="default"/>
+      </w:rPr>
+    </w:lvl>
+    <w:lvl w:ilvl="5">
+      <w:start w:val="1"/>
+      <w:numFmt w:val="bullet"/>
+      <w:lvlText w:val="▪"/>
+      <w:lvlJc w:val="start"/>
+      <w:pPr>
+        <w:tabs>
+          <w:tab w:val="num" w:pos="2520"/>
+        </w:tabs>
+        <w:ind w:start="2520" w:hanging="360"/>
+      </w:pPr>
+      <w:rPr>
+        <w:rFonts w:ascii="OpenSymbol" w:hAnsi="OpenSymbol" w:cs="OpenSymbol" w:hint="default"/>
+      </w:rPr>
+    </w:lvl>
+    <w:lvl w:ilvl="6">
+      <w:start w:val="1"/>
+      <w:numFmt w:val="bullet"/>
+      <w:lvlText w:val=""/>
+      <w:lvlJc w:val="start"/>
+      <w:pPr>
+        <w:tabs>
+          <w:tab w:val="num" w:pos="2880"/>
+        </w:tabs>
+        <w:ind w:start="2880" w:hanging="360"/>
+      </w:pPr>
+      <w:rPr>
+        <w:rFonts w:ascii="Symbol" w:hAnsi="Symbol" w:cs="Symbol" w:hint="default"/>
+      </w:rPr>
+    </w:lvl>
+    <w:lvl w:ilvl="7">
+      <w:start w:val="1"/>
+      <w:numFmt w:val="bullet"/>
+      <w:lvlText w:val="◦"/>
+      <w:lvlJc w:val="start"/>
+      <w:pPr>
+        <w:tabs>
+          <w:tab w:val="num" w:pos="3240"/>
+        </w:tabs>
+        <w:ind w:start="3240" w:hanging="360"/>
+      </w:pPr>
+      <w:rPr>
+        <w:rFonts w:ascii="OpenSymbol" w:hAnsi="OpenSymbol" w:cs="OpenSymbol" w:hint="default"/>
+      </w:rPr>
+    </w:lvl>
+    <w:lvl w:ilvl="8">
+      <w:start w:val="1"/>
+      <w:numFmt w:val="bullet"/>
+      <w:lvlText w:val="▪"/>
+      <w:lvlJc w:val="start"/>
+      <w:pPr>
+        <w:tabs>
+          <w:tab w:val="num" w:pos="3600"/>
+        </w:tabs>
+        <w:ind w:start="3600" w:hanging="360"/>
+      </w:pPr>
+      <w:rPr>
+        <w:rFonts w:ascii="OpenSymbol" w:hAnsi="OpenSymbol" w:cs="OpenSymbol" w:hint="default"/>
+      </w:rPr>
+    </w:lvl>
+  </w:abstractNum>
+  <w:abstractNum w:abstractNumId="18">
+    <w:lvl w:ilvl="0">
+      <w:start w:val="1"/>
+      <w:numFmt w:val="bullet"/>
+      <w:lvlText w:val=""/>
+      <w:lvlJc w:val="start"/>
+      <w:pPr>
+        <w:tabs>
+          <w:tab w:val="num" w:pos="720"/>
+        </w:tabs>
+        <w:ind w:start="720" w:hanging="360"/>
+      </w:pPr>
+      <w:rPr>
+        <w:rFonts w:ascii="Symbol" w:hAnsi="Symbol" w:cs="Symbol" w:hint="default"/>
+      </w:rPr>
+    </w:lvl>
+    <w:lvl w:ilvl="1">
+      <w:start w:val="1"/>
+      <w:numFmt w:val="bullet"/>
+      <w:lvlText w:val="◦"/>
+      <w:lvlJc w:val="start"/>
+      <w:pPr>
+        <w:tabs>
+          <w:tab w:val="num" w:pos="1080"/>
+        </w:tabs>
+        <w:ind w:start="1080" w:hanging="360"/>
+      </w:pPr>
+      <w:rPr>
+        <w:rFonts w:ascii="OpenSymbol" w:hAnsi="OpenSymbol" w:cs="OpenSymbol" w:hint="default"/>
+      </w:rPr>
+    </w:lvl>
+    <w:lvl w:ilvl="2">
+      <w:start w:val="1"/>
+      <w:numFmt w:val="bullet"/>
+      <w:lvlText w:val="▪"/>
+      <w:lvlJc w:val="start"/>
+      <w:pPr>
+        <w:tabs>
+          <w:tab w:val="num" w:pos="1440"/>
+        </w:tabs>
+        <w:ind w:start="1440" w:hanging="360"/>
+      </w:pPr>
+      <w:rPr>
+        <w:rFonts w:ascii="OpenSymbol" w:hAnsi="OpenSymbol" w:cs="OpenSymbol" w:hint="default"/>
+      </w:rPr>
+    </w:lvl>
+    <w:lvl w:ilvl="3">
+      <w:start w:val="1"/>
+      <w:numFmt w:val="bullet"/>
+      <w:lvlText w:val=""/>
+      <w:lvlJc w:val="start"/>
+      <w:pPr>
+        <w:tabs>
+          <w:tab w:val="num" w:pos="1800"/>
+        </w:tabs>
+        <w:ind w:start="1800" w:hanging="360"/>
+      </w:pPr>
+      <w:rPr>
+        <w:rFonts w:ascii="Symbol" w:hAnsi="Symbol" w:cs="Symbol" w:hint="default"/>
+      </w:rPr>
+    </w:lvl>
+    <w:lvl w:ilvl="4">
+      <w:start w:val="1"/>
+      <w:numFmt w:val="bullet"/>
+      <w:lvlText w:val="◦"/>
+      <w:lvlJc w:val="start"/>
+      <w:pPr>
+        <w:tabs>
+          <w:tab w:val="num" w:pos="2160"/>
+        </w:tabs>
+        <w:ind w:start="2160" w:hanging="360"/>
+      </w:pPr>
+      <w:rPr>
+        <w:rFonts w:ascii="OpenSymbol" w:hAnsi="OpenSymbol" w:cs="OpenSymbol" w:hint="default"/>
+      </w:rPr>
+    </w:lvl>
+    <w:lvl w:ilvl="5">
+      <w:start w:val="1"/>
+      <w:numFmt w:val="bullet"/>
+      <w:lvlText w:val="▪"/>
+      <w:lvlJc w:val="start"/>
+      <w:pPr>
+        <w:tabs>
+          <w:tab w:val="num" w:pos="2520"/>
+        </w:tabs>
+        <w:ind w:start="2520" w:hanging="360"/>
+      </w:pPr>
+      <w:rPr>
+        <w:rFonts w:ascii="OpenSymbol" w:hAnsi="OpenSymbol" w:cs="OpenSymbol" w:hint="default"/>
+      </w:rPr>
+    </w:lvl>
+    <w:lvl w:ilvl="6">
+      <w:start w:val="1"/>
+      <w:numFmt w:val="bullet"/>
+      <w:lvlText w:val=""/>
+      <w:lvlJc w:val="start"/>
+      <w:pPr>
+        <w:tabs>
+          <w:tab w:val="num" w:pos="2880"/>
+        </w:tabs>
+        <w:ind w:start="2880" w:hanging="360"/>
+      </w:pPr>
+      <w:rPr>
+        <w:rFonts w:ascii="Symbol" w:hAnsi="Symbol" w:cs="Symbol" w:hint="default"/>
+      </w:rPr>
+    </w:lvl>
+    <w:lvl w:ilvl="7">
+      <w:start w:val="1"/>
+      <w:numFmt w:val="bullet"/>
+      <w:lvlText w:val="◦"/>
+      <w:lvlJc w:val="start"/>
+      <w:pPr>
+        <w:tabs>
+          <w:tab w:val="num" w:pos="3240"/>
+        </w:tabs>
+        <w:ind w:start="3240" w:hanging="360"/>
+      </w:pPr>
+      <w:rPr>
+        <w:rFonts w:ascii="OpenSymbol" w:hAnsi="OpenSymbol" w:cs="OpenSymbol" w:hint="default"/>
+      </w:rPr>
+    </w:lvl>
+    <w:lvl w:ilvl="8">
+      <w:start w:val="1"/>
+      <w:numFmt w:val="bullet"/>
+      <w:lvlText w:val="▪"/>
+      <w:lvlJc w:val="start"/>
+      <w:pPr>
+        <w:tabs>
+          <w:tab w:val="num" w:pos="3600"/>
+        </w:tabs>
+        <w:ind w:start="3600" w:hanging="360"/>
+      </w:pPr>
+      <w:rPr>
+        <w:rFonts w:ascii="OpenSymbol" w:hAnsi="OpenSymbol" w:cs="OpenSymbol" w:hint="default"/>
+      </w:rPr>
+    </w:lvl>
+  </w:abstractNum>
+  <w:abstractNum w:abstractNumId="19">
     <w:lvl w:ilvl="0">
       <w:start w:val="1"/>
       <w:numFmt w:val="none"/>
@@ -6537,6 +7112,12 @@
   </w:num>
   <w:num w:numId="17">
     <w:abstractNumId w:val="17"/>
+  </w:num>
+  <w:num w:numId="18">
+    <w:abstractNumId w:val="18"/>
+  </w:num>
+  <w:num w:numId="19">
+    <w:abstractNumId w:val="19"/>
   </w:num>
 </w:numbering>
 </file>

</xml_diff>

<commit_message>
minor change in 6B
</commit_message>
<xml_diff>
--- a/Business Case 1 - Target SQL/Solution/BusinessCase_Solutions.docx
+++ b/Business Case 1 - Target SQL/Solution/BusinessCase_Solutions.docx
@@ -5178,7 +5178,7 @@
           <w:i/>
           <w:iCs/>
         </w:rPr>
-        <w:t>A</w:t>
+        <w:t xml:space="preserve">Atleast </w:t>
       </w:r>
       <w:r>
         <w:rPr>
@@ -5187,16 +5187,43 @@
           <w:i/>
           <w:iCs/>
         </w:rPr>
-        <w:t xml:space="preserve">tleast 2 payment </w:t>
+        <w:t>1</w:t>
       </w:r>
       <w:r>
         <w:rPr>
           <w:b w:val="false"/>
           <w:bCs w:val="false"/>
+          <w:i/>
+          <w:iCs/>
+        </w:rPr>
+        <w:t xml:space="preserve"> payment </w:t>
+      </w:r>
+      <w:r>
+        <w:rPr>
+          <w:b w:val="false"/>
+          <w:bCs w:val="false"/>
           <w:i w:val="false"/>
           <w:iCs w:val="false"/>
         </w:rPr>
-        <w:t>enries are present.</w:t>
+        <w:t xml:space="preserve">enries </w:t>
+      </w:r>
+      <w:r>
+        <w:rPr>
+          <w:b w:val="false"/>
+          <w:bCs w:val="false"/>
+          <w:i w:val="false"/>
+          <w:iCs w:val="false"/>
+        </w:rPr>
+        <w:t>is</w:t>
+      </w:r>
+      <w:r>
+        <w:rPr>
+          <w:b w:val="false"/>
+          <w:bCs w:val="false"/>
+          <w:i w:val="false"/>
+          <w:iCs w:val="false"/>
+        </w:rPr>
+        <w:t xml:space="preserve"> present.</w:t>
       </w:r>
     </w:p>
     <w:p>
@@ -5225,25 +5252,6 @@
           <w:iCs/>
         </w:rPr>
         <w:t>We observe orders on installement where atleast 1 emi has been paid.</w:t>
-      </w:r>
-    </w:p>
-    <w:p>
-      <w:pPr>
-        <w:pStyle w:val="BodyText"/>
-        <w:bidi w:val="0"/>
-        <w:spacing w:before="0" w:after="140"/>
-        <w:jc w:val="start"/>
-        <w:rPr>
-          <w:i/>
-          <w:i/>
-          <w:iCs/>
-        </w:rPr>
-      </w:pPr>
-      <w:r>
-        <w:rPr>
-          <w:i/>
-          <w:iCs/>
-        </w:rPr>
       </w:r>
     </w:p>
     <w:p>
@@ -5327,6 +5335,25 @@
             </a:graphic>
           </wp:anchor>
         </w:drawing>
+      </w:r>
+    </w:p>
+    <w:p>
+      <w:pPr>
+        <w:pStyle w:val="BodyText"/>
+        <w:bidi w:val="0"/>
+        <w:spacing w:before="0" w:after="140"/>
+        <w:jc w:val="start"/>
+        <w:rPr>
+          <w:i/>
+          <w:i/>
+          <w:iCs/>
+        </w:rPr>
+      </w:pPr>
+      <w:r>
+        <w:rPr>
+          <w:i/>
+          <w:iCs/>
+        </w:rPr>
       </w:r>
     </w:p>
     <w:p>
@@ -5647,10 +5674,10 @@
           </v:handles>
           <o:lock v:ext="edit" text="t" shapetype="t"/>
         </v:shapetype>
-        <v:shape id="PowerPlusWaterMarkObject" o:spid="shape_0" adj="10800" fillcolor="silver" stroked="f" o:allowincell="f" style="position:absolute;margin-left:0.25pt;margin-top:323.35pt;width:481.3pt;height:67.5pt;mso-wrap-style:none;v-text-anchor:middle;rotation:315;mso-position-horizontal:center;mso-position-horizontal-relative:margin;mso-position-vertical:center;mso-position-vertical-relative:margin" type="_x0000_t136">
+        <v:shape id="PowerPlusWaterMarkObject" o:spid="shape_0" adj="10800" fillcolor="silver" stroked="f" o:allowincell="f" style="position:absolute;margin-left:0.3pt;margin-top:323.35pt;width:481.25pt;height:67.45pt;mso-wrap-style:none;v-text-anchor:middle;rotation:315;mso-position-horizontal:center;mso-position-horizontal-relative:margin;mso-position-vertical:center;mso-position-vertical-relative:margin" type="_x0000_t136">
           <v:path textpathok="t"/>
           <v:textpath on="t" fitshape="t" string="PRIYESH YADAV" style="font-family:&quot;Liberation Sans&quot;;font-size:1pt" trim="t"/>
-          <v:fill o:detectmouseclick="t" type="solid" color2="#3f3f3f" opacity="0.09"/>
+          <v:fill o:detectmouseclick="t" type="solid" color2="#3f3f3f" opacity="0.08"/>
           <v:stroke color="#3465a4" joinstyle="round" endcap="flat"/>
           <w10:wrap type="none"/>
         </v:shape>
@@ -5676,10 +5703,10 @@
     </w:pPr>
     <w:r>
       <w:pict>
-        <v:shape id="PowerPlusWaterMarkObject" o:spid="shape_0" adj="10800" fillcolor="silver" stroked="f" o:allowincell="f" style="position:absolute;margin-left:0.25pt;margin-top:323.35pt;width:481.3pt;height:67.5pt;mso-wrap-style:none;v-text-anchor:middle;rotation:315;mso-position-horizontal:center;mso-position-horizontal-relative:margin;mso-position-vertical:center;mso-position-vertical-relative:margin" type="_x0000_t136">
+        <v:shape id="PowerPlusWaterMarkObject" o:spid="shape_0" adj="10800" fillcolor="silver" stroked="f" o:allowincell="f" style="position:absolute;margin-left:0.3pt;margin-top:323.35pt;width:481.25pt;height:67.45pt;mso-wrap-style:none;v-text-anchor:middle;rotation:315;mso-position-horizontal:center;mso-position-horizontal-relative:margin;mso-position-vertical:center;mso-position-vertical-relative:margin" type="_x0000_t136">
           <v:path textpathok="t"/>
           <v:textpath on="t" fitshape="t" string="PRIYESH YADAV" style="font-family:&quot;Liberation Sans&quot;;font-size:1pt" trim="t"/>
-          <v:fill o:detectmouseclick="t" type="solid" color2="#3f3f3f" opacity="0.09"/>
+          <v:fill o:detectmouseclick="t" type="solid" color2="#3f3f3f" opacity="0.08"/>
           <v:stroke color="#3465a4" joinstyle="round" endcap="flat"/>
           <w10:wrap type="none"/>
         </v:shape>

</xml_diff>